<commit_message>
5/17(player character update in script)
</commit_message>
<xml_diff>
--- a/script/永晝城物語.docx
+++ b/script/永晝城物語.docx
@@ -379,15 +379,7 @@
         <w:rPr>
           <w:rFonts w:hint="eastAsia"/>
         </w:rPr>
-        <w:t>一日調查員們聽說了英國出現能夠證明亞瑟王傳奇的遺址，而他們身為考古學領域中的翹楚被聘請去探索這個遺跡的真實性，而這個遺跡確實是亞瑟王時代留下的，但卻是邪神的祭壇，與神話紀載不同的是梅林並不是賢者而是一位格拉基的信徒，他謀劃了一切，從亞瑟王的出身到眾叛親離的終末，為的就只是為格拉基創造一個夢境神國，眾叛親離的亞瑟聽取了梅林的諫言，紅龍的血脈成為夢境的地基，他的王權與迷茫的內心成為了格</w:t>
-      </w:r>
-      <w:bookmarkStart w:id="0" w:name="_GoBack"/>
-      <w:bookmarkEnd w:id="0"/>
-      <w:r>
-        <w:rPr>
-          <w:rFonts w:hint="eastAsia"/>
-        </w:rPr>
-        <w:t>拉基最佳的養料，而這夢境神國平和的運行直到調查員的出現。</w:t>
+        <w:t>一日調查員們聽說了英國出現能夠證明亞瑟王傳奇的遺址，而他們身為考古學領域中的翹楚被聘請去探索這個遺跡的真實性，而這個遺跡確實是亞瑟王時代留下的，但卻是邪神的祭壇，與神話紀載不同的是梅林並不是賢者而是一位格拉基的信徒，他謀劃了一切，從亞瑟王的出身到眾叛親離的終末，為的就只是為格拉基創造一個夢境神國，眾叛親離的亞瑟聽取了梅林的諫言，紅龍的血脈成為夢境的地基，他的王權與迷茫的內心成為了格拉基最佳的養料，而這夢境神國平和的運行直到調查員的出現。</w:t>
       </w:r>
     </w:p>
     <w:p/>
@@ -831,7 +823,7 @@
           <w:ilvl w:val="0"/>
           <w:numId w:val="13"/>
         </w:numPr>
-        <w:ind w:leftChars="0" w:right="258"/>
+        <w:ind w:right="258"/>
       </w:pPr>
       <w:r>
         <w:rPr>
@@ -1183,6 +1175,7 @@
         <w:rPr>
           <w:rFonts w:ascii="Algerian" w:hAnsi="Algerian" w:hint="eastAsia"/>
         </w:rPr>
+        <w:lastRenderedPageBreak/>
         <w:t>太陽騎士</w:t>
       </w:r>
       <w:r>
@@ -1429,7 +1422,7 @@
           <w:ilvl w:val="0"/>
           <w:numId w:val="17"/>
         </w:numPr>
-        <w:ind w:leftChars="0" w:right="258"/>
+        <w:ind w:right="258"/>
       </w:pPr>
       <w:r>
         <w:rPr>
@@ -1960,7 +1953,7 @@
           <w:ilvl w:val="0"/>
           <w:numId w:val="22"/>
         </w:numPr>
-        <w:ind w:leftChars="0" w:right="258"/>
+        <w:ind w:right="258"/>
       </w:pPr>
       <w:r>
         <w:rPr>
@@ -2081,6 +2074,7 @@
           <w:rStyle w:val="aff"/>
           <w:rFonts w:hint="eastAsia"/>
         </w:rPr>
+        <w:lastRenderedPageBreak/>
         <w:t>神祕學:</w:t>
       </w:r>
       <w:r>
@@ -2410,7 +2404,6 @@
           <w:rFonts w:hint="eastAsia"/>
           <w:noProof/>
         </w:rPr>
-        <w:lastRenderedPageBreak/>
         <w:drawing>
           <wp:anchor distT="0" distB="0" distL="114300" distR="114300" simplePos="0" relativeHeight="251661312" behindDoc="0" locked="0" layoutInCell="1" allowOverlap="1">
             <wp:simplePos x="0" y="0"/>
@@ -2647,6 +2640,7 @@
         <w:rPr>
           <w:rFonts w:hint="eastAsia"/>
         </w:rPr>
+        <w:lastRenderedPageBreak/>
         <w:t>第一個輪迴:</w:t>
       </w:r>
     </w:p>
@@ -2937,7 +2931,7 @@
           <w:ilvl w:val="0"/>
           <w:numId w:val="14"/>
         </w:numPr>
-        <w:ind w:leftChars="0" w:right="258"/>
+        <w:ind w:right="258"/>
       </w:pPr>
       <w:r>
         <w:rPr>
@@ -3065,6 +3059,7 @@
         <w:rPr>
           <w:rFonts w:hint="eastAsia"/>
         </w:rPr>
+        <w:lastRenderedPageBreak/>
         <w:t>你</w:t>
       </w:r>
       <w:r>
@@ -3333,7 +3328,7 @@
           <w:ilvl w:val="0"/>
           <w:numId w:val="16"/>
         </w:numPr>
-        <w:ind w:leftChars="0" w:right="258"/>
+        <w:ind w:right="258"/>
       </w:pPr>
       <w:r>
         <w:rPr>
@@ -3553,6 +3548,7 @@
         <w:rPr>
           <w:rFonts w:hint="eastAsia"/>
         </w:rPr>
+        <w:lastRenderedPageBreak/>
         <w:t>成功:</w:t>
       </w:r>
     </w:p>
@@ -3973,6 +3969,7 @@
         <w:rPr>
           <w:rFonts w:hint="eastAsia"/>
         </w:rPr>
+        <w:lastRenderedPageBreak/>
         <w:t>觀察:</w:t>
       </w:r>
     </w:p>
@@ -4379,7 +4376,7 @@
           <w:ilvl w:val="0"/>
           <w:numId w:val="26"/>
         </w:numPr>
-        <w:ind w:leftChars="0" w:right="258"/>
+        <w:ind w:right="258"/>
       </w:pPr>
       <w:r>
         <w:rPr>
@@ -4451,6 +4448,7 @@
         <w:rPr>
           <w:rFonts w:hint="eastAsia"/>
         </w:rPr>
+        <w:lastRenderedPageBreak/>
         <w:t>遭遇1D6隻格拉基之僕，若於烈光時巡邏隊將在1d</w:t>
       </w:r>
       <w:r>
@@ -4796,6 +4794,7 @@
         <w:rPr>
           <w:rFonts w:hint="eastAsia"/>
         </w:rPr>
+        <w:lastRenderedPageBreak/>
         <w:t>你注意到這個平台應該是屬於居住區，而周圍的房間應該是倉儲區之類的地點</w:t>
       </w:r>
     </w:p>
@@ -5271,6 +5270,7 @@
         <w:pStyle w:val="aff4"/>
       </w:pPr>
       <w:r>
+        <w:lastRenderedPageBreak/>
         <w:tab/>
       </w:r>
       <w:r>
@@ -5780,6 +5780,7 @@
         <w:pStyle w:val="afe"/>
       </w:pPr>
       <w:r>
+        <w:lastRenderedPageBreak/>
         <w:tab/>
       </w:r>
       <w:r>
@@ -6490,6 +6491,7 @@
           <w:i/>
           <w:color w:val="277FB3" w:themeColor="background2" w:themeShade="80"/>
         </w:rPr>
+        <w:lastRenderedPageBreak/>
         <w:tab/>
       </w:r>
       <w:r>
@@ -7583,6 +7585,7 @@
           <w:i/>
           <w:color w:val="B13329"/>
         </w:rPr>
+        <w:lastRenderedPageBreak/>
         <w:t>騎士大劍</w:t>
       </w:r>
       <w:r>
@@ -7866,7 +7869,7 @@
           <w:ilvl w:val="0"/>
           <w:numId w:val="23"/>
         </w:numPr>
-        <w:ind w:leftChars="0" w:right="258"/>
+        <w:ind w:right="258"/>
       </w:pPr>
       <w:r>
         <w:rPr>
@@ -8808,29 +8811,29 @@
         <w:rPr>
           <w:rFonts w:hint="eastAsia"/>
         </w:rPr>
+        <w:t>德茲瑪麗</w:t>
+      </w:r>
+      <w:r>
+        <w:rPr>
+          <w:rFonts w:hint="eastAsia"/>
+        </w:rPr>
+        <w:t>湖</w:t>
+      </w:r>
+    </w:p>
+    <w:p>
+      <w:pPr>
+        <w:rPr>
+          <w:i/>
+          <w:color w:val="277FB3" w:themeColor="background2" w:themeShade="80"/>
+        </w:rPr>
+      </w:pPr>
+      <w:r>
+        <w:rPr>
+          <w:rFonts w:hint="eastAsia"/>
+          <w:i/>
+          <w:color w:val="277FB3" w:themeColor="background2" w:themeShade="80"/>
+        </w:rPr>
         <w:lastRenderedPageBreak/>
-        <w:t>德茲瑪麗</w:t>
-      </w:r>
-      <w:r>
-        <w:rPr>
-          <w:rFonts w:hint="eastAsia"/>
-        </w:rPr>
-        <w:t>湖</w:t>
-      </w:r>
-    </w:p>
-    <w:p>
-      <w:pPr>
-        <w:rPr>
-          <w:i/>
-          <w:color w:val="277FB3" w:themeColor="background2" w:themeShade="80"/>
-        </w:rPr>
-      </w:pPr>
-      <w:r>
-        <w:rPr>
-          <w:rFonts w:hint="eastAsia"/>
-          <w:i/>
-          <w:color w:val="277FB3" w:themeColor="background2" w:themeShade="80"/>
-        </w:rPr>
         <w:t>你們來到了</w:t>
       </w:r>
       <w:r>
@@ -9514,7 +9517,14 @@
         <w:rPr>
           <w:rFonts w:hint="eastAsia"/>
         </w:rPr>
-        <w:t>，地下水道的水也從未因此而增加，如果逃到暗潮裡說不定能被吸到地下水道而逃離格拉基，但肉體上的嚴重傷害恐怕是無法避免的。</w:t>
+        <w:t>，地下水道的水也從未因此而增加，如果</w:t>
+      </w:r>
+      <w:r>
+        <w:rPr>
+          <w:rFonts w:hint="eastAsia"/>
+        </w:rPr>
+        <w:lastRenderedPageBreak/>
+        <w:t>逃到暗潮裡說不定能被吸到地下水道而逃離格拉基，但肉體上的嚴重傷害恐怕是無法避免的。</w:t>
       </w:r>
     </w:p>
     <w:p/>
@@ -10023,6 +10033,7 @@
         <w:rPr>
           <w:rFonts w:hint="eastAsia"/>
         </w:rPr>
+        <w:lastRenderedPageBreak/>
         <w:t>狀態:</w:t>
       </w:r>
     </w:p>
@@ -10376,7 +10387,6 @@
         <w:rPr>
           <w:rFonts w:hint="eastAsia"/>
         </w:rPr>
-        <w:lastRenderedPageBreak/>
         <w:t>點餐:</w:t>
       </w:r>
     </w:p>
@@ -10613,6 +10623,7 @@
         <w:rPr>
           <w:rFonts w:hint="eastAsia"/>
         </w:rPr>
+        <w:lastRenderedPageBreak/>
         <w:t>工具</w:t>
       </w:r>
       <w:r>
@@ -10835,7 +10846,7 @@
           <w:ilvl w:val="0"/>
           <w:numId w:val="25"/>
         </w:numPr>
-        <w:ind w:leftChars="0" w:right="258"/>
+        <w:ind w:right="258"/>
       </w:pPr>
       <w:r>
         <w:rPr>
@@ -10919,7 +10930,6 @@
         <w:pStyle w:val="aff0"/>
       </w:pPr>
       <w:r>
-        <w:lastRenderedPageBreak/>
         <w:tab/>
       </w:r>
       <w:r>
@@ -11108,6 +11118,7 @@
         <w:rPr>
           <w:rFonts w:hint="eastAsia"/>
         </w:rPr>
+        <w:lastRenderedPageBreak/>
         <w:t>房間無其他作用，僅僅是作為</w:t>
       </w:r>
       <w:r>
@@ -11135,7 +11146,7 @@
           <w:ilvl w:val="0"/>
           <w:numId w:val="27"/>
         </w:numPr>
-        <w:ind w:leftChars="0" w:right="258"/>
+        <w:ind w:right="258"/>
       </w:pPr>
       <w:r>
         <w:rPr>
@@ -11356,304 +11367,310 @@
         <w:rPr>
           <w:rFonts w:hint="eastAsia"/>
         </w:rPr>
+        <w:t>映入你眼簾的是一個30歲左右，金髮碧眼的帥哥的，和一個留著山羊</w:t>
+      </w:r>
+      <w:r>
+        <w:rPr>
+          <w:rFonts w:ascii="新細明體" w:eastAsia="新細明體" w:hAnsi="新細明體" w:cs="新細明體" w:hint="eastAsia"/>
+        </w:rPr>
+        <w:t>鬍</w:t>
+      </w:r>
+      <w:r>
+        <w:rPr>
+          <w:rFonts w:hint="eastAsia"/>
+        </w:rPr>
+        <w:t>的老者，老者說</w:t>
+      </w:r>
+      <w:r>
+        <w:t>”</w:t>
+      </w:r>
+      <w:r>
+        <w:rPr>
+          <w:rFonts w:hint="eastAsia"/>
+        </w:rPr>
+        <w:t>你打擾了我們的夢想，所以請你沉淪吧。</w:t>
+      </w:r>
+      <w:r>
+        <w:t>”</w:t>
+      </w:r>
+      <w:r>
+        <w:rPr>
+          <w:rFonts w:hint="eastAsia"/>
+        </w:rPr>
+        <w:t>你感覺到你的腦子有些許混亂，但一陣熱流從你的心臟處湧現，</w:t>
+      </w:r>
+      <w:r>
+        <w:rPr>
+          <w:rFonts w:hint="eastAsia"/>
+        </w:rPr>
+        <w:t>你瞬間清醒了過來，老者說</w:t>
+      </w:r>
+      <w:r>
+        <w:t>”</w:t>
+      </w:r>
+      <w:r>
+        <w:rPr>
+          <w:rFonts w:hint="eastAsia"/>
+        </w:rPr>
+        <w:t>亞瑟，他身上有你的血脈，就交給你處理了</w:t>
+      </w:r>
+      <w:r>
+        <w:t>”</w:t>
+      </w:r>
+      <w:r>
+        <w:rPr>
+          <w:rFonts w:hint="eastAsia"/>
+        </w:rPr>
+        <w:t>，說完後身體就慢慢的變淡直到消失在你眼中，亞瑟</w:t>
+      </w:r>
+      <w:r>
+        <w:rPr>
+          <w:rFonts w:hint="eastAsia"/>
+        </w:rPr>
+        <w:t>猙獰地</w:t>
+      </w:r>
+      <w:r>
+        <w:rPr>
+          <w:rFonts w:hint="eastAsia"/>
+        </w:rPr>
+        <w:t>說</w:t>
+      </w:r>
+      <w:r>
+        <w:t>”</w:t>
+      </w:r>
+      <w:r>
+        <w:rPr>
+          <w:rFonts w:hint="eastAsia"/>
+        </w:rPr>
+        <w:t>為甚麼你要摧毀屬於我的理想鄉</w:t>
+      </w:r>
+      <w:r>
+        <w:t>”</w:t>
+      </w:r>
+      <w:r>
+        <w:rPr>
+          <w:rFonts w:hint="eastAsia"/>
+        </w:rPr>
+        <w:t>他拔出劍朝你砍來，進戰鬥輪</w:t>
+      </w:r>
+    </w:p>
+    <w:p>
+      <w:r>
+        <w:tab/>
+      </w:r>
+      <w:r>
+        <w:tab/>
+      </w:r>
+      <w:r>
+        <w:rPr>
+          <w:rFonts w:hint="eastAsia"/>
+        </w:rPr>
+        <w:t>若勝利:</w:t>
+      </w:r>
+    </w:p>
+    <w:p>
+      <w:pPr>
+        <w:pStyle w:val="aff0"/>
+      </w:pPr>
+      <w:r>
+        <w:tab/>
+      </w:r>
+      <w:r>
+        <w:tab/>
+      </w:r>
+      <w:r>
+        <w:tab/>
+      </w:r>
+      <w:r>
+        <w:rPr>
+          <w:rFonts w:hint="eastAsia"/>
+        </w:rPr>
+        <w:t>亞瑟說</w:t>
+      </w:r>
+      <w:r>
+        <w:t>”</w:t>
+      </w:r>
+      <w:r>
+        <w:rPr>
+          <w:rFonts w:hint="eastAsia"/>
+        </w:rPr>
+        <w:t>你究竟為甚麼要這樣對我</w:t>
+      </w:r>
+      <w:r>
+        <w:t>”</w:t>
+      </w:r>
+    </w:p>
+    <w:p>
+      <w:r>
+        <w:tab/>
+      </w:r>
+      <w:r>
+        <w:tab/>
+      </w:r>
+      <w:r>
+        <w:tab/>
+      </w:r>
+      <w:r>
+        <w:rPr>
+          <w:rFonts w:hint="eastAsia"/>
+        </w:rPr>
+        <w:t>我只是想離開這個世界:</w:t>
+      </w:r>
+    </w:p>
+    <w:p>
+      <w:pPr>
+        <w:pStyle w:val="aff0"/>
+        <w:ind w:left="1920"/>
+      </w:pPr>
+      <w:r>
+        <w:t>“</w:t>
+      </w:r>
+      <w:r>
+        <w:rPr>
+          <w:rFonts w:hint="eastAsia"/>
+        </w:rPr>
+        <w:t>什麼</w:t>
+      </w:r>
+      <w:r>
+        <w:t>…”</w:t>
+      </w:r>
+      <w:r>
+        <w:rPr>
+          <w:rFonts w:hint="eastAsia"/>
+        </w:rPr>
+        <w:t>，他陷入了沉默了一陣，</w:t>
+      </w:r>
+      <w:r>
+        <w:t>”</w:t>
+      </w:r>
+      <w:r>
+        <w:rPr>
+          <w:rFonts w:hint="eastAsia"/>
+        </w:rPr>
+        <w:t>我送妳出去迷途者，不要再回來了</w:t>
+      </w:r>
+      <w:r>
+        <w:t>”</w:t>
+      </w:r>
+      <w:r>
+        <w:rPr>
+          <w:rFonts w:hint="eastAsia"/>
+        </w:rPr>
+        <w:t>，你眼前一黑，再次睜開時，已經回到你昏過去</w:t>
+      </w:r>
+      <w:r>
+        <w:rPr>
+          <w:rFonts w:hint="eastAsia"/>
+        </w:rPr>
+        <w:t>時的</w:t>
+      </w:r>
+      <w:r>
+        <w:rPr>
+          <w:rFonts w:hint="eastAsia"/>
+        </w:rPr>
+        <w:t>遺跡中，你探索了</w:t>
+      </w:r>
+      <w:r>
+        <w:rPr>
+          <w:rFonts w:hint="eastAsia"/>
+        </w:rPr>
+        <w:t>這個遺跡，回去付了命，拿到了你的薪水，但這個遺址中的痕跡只能證明是五、六世紀時遺留下的，你對此受到了極大的打擊，當時的情景不斷的出現在腦內，讓你睡不好覺，你被大家認為是個只會幻想的落壑</w:t>
+      </w:r>
+      <w:r>
+        <w:rPr>
+          <w:rFonts w:hint="eastAsia"/>
+        </w:rPr>
+        <w:t>人士。</w:t>
+      </w:r>
+    </w:p>
+    <w:p>
+      <w:r>
+        <w:tab/>
+      </w:r>
+      <w:r>
+        <w:tab/>
+      </w:r>
+      <w:r>
+        <w:tab/>
+      </w:r>
+      <w:r>
+        <w:rPr>
+          <w:rFonts w:hint="eastAsia"/>
+        </w:rPr>
+        <w:t>為了考古學!!!:</w:t>
+      </w:r>
+    </w:p>
+    <w:p>
+      <w:pPr>
+        <w:pStyle w:val="aff0"/>
+        <w:ind w:left="1920"/>
+      </w:pPr>
+      <w:r>
+        <w:t>“</w:t>
+      </w:r>
+      <w:r>
+        <w:rPr>
+          <w:rFonts w:hint="eastAsia"/>
+        </w:rPr>
+        <w:t>什麼</w:t>
+      </w:r>
+      <w:r>
+        <w:t>…”</w:t>
+      </w:r>
+      <w:r>
+        <w:rPr>
+          <w:rFonts w:hint="eastAsia"/>
+        </w:rPr>
+        <w:t>，他陷入了沉默</w:t>
+      </w:r>
+      <w:r>
+        <w:rPr>
+          <w:rFonts w:hint="eastAsia"/>
+        </w:rPr>
+        <w:t>地盯著你看了一段時間</w:t>
+      </w:r>
+      <w:r>
+        <w:rPr>
+          <w:rFonts w:hint="eastAsia"/>
+        </w:rPr>
+        <w:t>，</w:t>
+      </w:r>
+      <w:r>
+        <w:t>”</w:t>
+      </w:r>
+      <w:r>
+        <w:rPr>
+          <w:rFonts w:hint="eastAsia"/>
+        </w:rPr>
+        <w:t>我送妳出去追</w:t>
+      </w:r>
+      <w:r>
+        <w:rPr>
+          <w:rFonts w:hint="eastAsia"/>
+        </w:rPr>
+        <w:t>夢</w:t>
+      </w:r>
+      <w:r>
+        <w:rPr>
+          <w:rFonts w:hint="eastAsia"/>
+        </w:rPr>
+        <w:t>者，這個給你，不要再回來了</w:t>
+      </w:r>
+      <w:r>
+        <w:t>”</w:t>
+      </w:r>
+      <w:r>
+        <w:rPr>
+          <w:rFonts w:hint="eastAsia"/>
+        </w:rPr>
+        <w:t>他甩了一個東</w:t>
+      </w:r>
+      <w:r>
+        <w:rPr>
+          <w:rFonts w:hint="eastAsia"/>
+        </w:rPr>
         <w:lastRenderedPageBreak/>
-        <w:t>映入你眼簾的是一個30歲左右，金髮碧眼的帥哥的，和一個留著山羊</w:t>
-      </w:r>
-      <w:r>
-        <w:rPr>
-          <w:rFonts w:ascii="新細明體" w:eastAsia="新細明體" w:hAnsi="新細明體" w:cs="新細明體" w:hint="eastAsia"/>
-        </w:rPr>
-        <w:t>鬍</w:t>
-      </w:r>
-      <w:r>
-        <w:rPr>
-          <w:rFonts w:hint="eastAsia"/>
-        </w:rPr>
-        <w:t>的老者，老者說</w:t>
-      </w:r>
-      <w:r>
-        <w:t>”</w:t>
-      </w:r>
-      <w:r>
-        <w:rPr>
-          <w:rFonts w:hint="eastAsia"/>
-        </w:rPr>
-        <w:t>你打擾了我們的夢想，所以請你沉淪吧。</w:t>
-      </w:r>
-      <w:r>
-        <w:t>”</w:t>
-      </w:r>
-      <w:r>
-        <w:rPr>
-          <w:rFonts w:hint="eastAsia"/>
-        </w:rPr>
-        <w:t>你感覺到你的腦子有些許混亂，但一陣熱流從你的心臟處湧現，</w:t>
-      </w:r>
-      <w:r>
-        <w:rPr>
-          <w:rFonts w:hint="eastAsia"/>
-        </w:rPr>
-        <w:t>你瞬間清醒了過來，老者說</w:t>
-      </w:r>
-      <w:r>
-        <w:t>”</w:t>
-      </w:r>
-      <w:r>
-        <w:rPr>
-          <w:rFonts w:hint="eastAsia"/>
-        </w:rPr>
-        <w:t>亞瑟，他身上有你的血脈，就交給你處理了</w:t>
-      </w:r>
-      <w:r>
-        <w:t>”</w:t>
-      </w:r>
-      <w:r>
-        <w:rPr>
-          <w:rFonts w:hint="eastAsia"/>
-        </w:rPr>
-        <w:t>，說完後身體就慢慢的變淡直到消失在你眼中，亞瑟</w:t>
-      </w:r>
-      <w:r>
-        <w:rPr>
-          <w:rFonts w:hint="eastAsia"/>
-        </w:rPr>
-        <w:t>猙獰地</w:t>
-      </w:r>
-      <w:r>
-        <w:rPr>
-          <w:rFonts w:hint="eastAsia"/>
-        </w:rPr>
-        <w:t>說</w:t>
-      </w:r>
-      <w:r>
-        <w:t>”</w:t>
-      </w:r>
-      <w:r>
-        <w:rPr>
-          <w:rFonts w:hint="eastAsia"/>
-        </w:rPr>
-        <w:t>為甚麼你要摧毀屬於我的理想鄉</w:t>
-      </w:r>
-      <w:r>
-        <w:t>”</w:t>
-      </w:r>
-      <w:r>
-        <w:rPr>
-          <w:rFonts w:hint="eastAsia"/>
-        </w:rPr>
-        <w:t>他拔出劍朝你砍來，進戰鬥輪</w:t>
-      </w:r>
-    </w:p>
-    <w:p>
-      <w:r>
-        <w:tab/>
-      </w:r>
-      <w:r>
-        <w:tab/>
-      </w:r>
-      <w:r>
-        <w:rPr>
-          <w:rFonts w:hint="eastAsia"/>
-        </w:rPr>
-        <w:t>若勝利:</w:t>
-      </w:r>
-    </w:p>
-    <w:p>
-      <w:pPr>
-        <w:pStyle w:val="aff0"/>
-      </w:pPr>
-      <w:r>
-        <w:tab/>
-      </w:r>
-      <w:r>
-        <w:tab/>
-      </w:r>
-      <w:r>
-        <w:tab/>
-      </w:r>
-      <w:r>
-        <w:rPr>
-          <w:rFonts w:hint="eastAsia"/>
-        </w:rPr>
-        <w:t>亞瑟說</w:t>
-      </w:r>
-      <w:r>
-        <w:t>”</w:t>
-      </w:r>
-      <w:r>
-        <w:rPr>
-          <w:rFonts w:hint="eastAsia"/>
-        </w:rPr>
-        <w:t>你究竟為甚麼要這樣對我</w:t>
-      </w:r>
-      <w:r>
-        <w:t>”</w:t>
-      </w:r>
-    </w:p>
-    <w:p>
-      <w:r>
-        <w:tab/>
-      </w:r>
-      <w:r>
-        <w:tab/>
-      </w:r>
-      <w:r>
-        <w:tab/>
-      </w:r>
-      <w:r>
-        <w:rPr>
-          <w:rFonts w:hint="eastAsia"/>
-        </w:rPr>
-        <w:t>我只是想離開這個世界:</w:t>
-      </w:r>
-    </w:p>
-    <w:p>
-      <w:pPr>
-        <w:pStyle w:val="aff0"/>
-        <w:ind w:left="1920"/>
-      </w:pPr>
-      <w:r>
-        <w:t>“</w:t>
-      </w:r>
-      <w:r>
-        <w:rPr>
-          <w:rFonts w:hint="eastAsia"/>
-        </w:rPr>
-        <w:t>什麼</w:t>
-      </w:r>
-      <w:r>
-        <w:t>…”</w:t>
-      </w:r>
-      <w:r>
-        <w:rPr>
-          <w:rFonts w:hint="eastAsia"/>
-        </w:rPr>
-        <w:t>，他陷入了沉默了一陣，</w:t>
-      </w:r>
-      <w:r>
-        <w:t>”</w:t>
-      </w:r>
-      <w:r>
-        <w:rPr>
-          <w:rFonts w:hint="eastAsia"/>
-        </w:rPr>
-        <w:t>我送妳出去迷途者，不要再回來了</w:t>
-      </w:r>
-      <w:r>
-        <w:t>”</w:t>
-      </w:r>
-      <w:r>
-        <w:rPr>
-          <w:rFonts w:hint="eastAsia"/>
-        </w:rPr>
-        <w:t>，你眼前一黑，再次睜開時，已經回到你昏過去</w:t>
-      </w:r>
-      <w:r>
-        <w:rPr>
-          <w:rFonts w:hint="eastAsia"/>
-        </w:rPr>
-        <w:t>時的</w:t>
-      </w:r>
-      <w:r>
-        <w:rPr>
-          <w:rFonts w:hint="eastAsia"/>
-        </w:rPr>
-        <w:t>遺跡中，你探索了</w:t>
-      </w:r>
-      <w:r>
-        <w:rPr>
-          <w:rFonts w:hint="eastAsia"/>
-        </w:rPr>
-        <w:t>這個遺跡，回去付了命，拿到了你的薪水，但這個遺址中的痕跡只能證明是五、六世紀時遺留下的，你對此受到了極大的打擊，當時的情景不斷的出現在腦內，讓你睡不好覺，你被大家認為是個只會幻想的落壑</w:t>
-      </w:r>
-      <w:r>
-        <w:rPr>
-          <w:rFonts w:hint="eastAsia"/>
-        </w:rPr>
-        <w:t>人士。</w:t>
-      </w:r>
-    </w:p>
-    <w:p>
-      <w:r>
-        <w:tab/>
-      </w:r>
-      <w:r>
-        <w:tab/>
-      </w:r>
-      <w:r>
-        <w:tab/>
-      </w:r>
-      <w:r>
-        <w:rPr>
-          <w:rFonts w:hint="eastAsia"/>
-        </w:rPr>
-        <w:t>為了考古學!!!:</w:t>
-      </w:r>
-    </w:p>
-    <w:p>
-      <w:pPr>
-        <w:pStyle w:val="aff0"/>
-        <w:ind w:left="1920"/>
-      </w:pPr>
-      <w:r>
-        <w:t>“</w:t>
-      </w:r>
-      <w:r>
-        <w:rPr>
-          <w:rFonts w:hint="eastAsia"/>
-        </w:rPr>
-        <w:t>什麼</w:t>
-      </w:r>
-      <w:r>
-        <w:t>…”</w:t>
-      </w:r>
-      <w:r>
-        <w:rPr>
-          <w:rFonts w:hint="eastAsia"/>
-        </w:rPr>
-        <w:t>，他陷入了沉默</w:t>
-      </w:r>
-      <w:r>
-        <w:rPr>
-          <w:rFonts w:hint="eastAsia"/>
-        </w:rPr>
-        <w:t>地盯著你看了一段時間</w:t>
-      </w:r>
-      <w:r>
-        <w:rPr>
-          <w:rFonts w:hint="eastAsia"/>
-        </w:rPr>
-        <w:t>，</w:t>
-      </w:r>
-      <w:r>
-        <w:t>”</w:t>
-      </w:r>
-      <w:r>
-        <w:rPr>
-          <w:rFonts w:hint="eastAsia"/>
-        </w:rPr>
-        <w:t>我送妳出去追</w:t>
-      </w:r>
-      <w:r>
-        <w:rPr>
-          <w:rFonts w:hint="eastAsia"/>
-        </w:rPr>
-        <w:t>夢</w:t>
-      </w:r>
-      <w:r>
-        <w:rPr>
-          <w:rFonts w:hint="eastAsia"/>
-        </w:rPr>
-        <w:t>者，這個給你，不要再回來了</w:t>
-      </w:r>
-      <w:r>
-        <w:t>”</w:t>
-      </w:r>
-      <w:r>
-        <w:rPr>
-          <w:rFonts w:hint="eastAsia"/>
-        </w:rPr>
-        <w:t>他甩了一個東西到你手上，你眼前一黑，再次睜開時，已經回到你昏過去時的遺跡中，你手中抓著一個圓桌騎士團的徽章，看起來有些老舊甚至有著一些劃痕，你探索了這個遺跡，回去付了命，拿到了你的薪水，你手上抓著的徽章成為了亞瑟王傳奇的有力證明，雖然仍有許多人懷疑你是個騙子，但你已然成為世界上的亞瑟王傳奇的傳奇學者</w:t>
+        <w:t>西到你手上，你眼前一黑，再次睜開時，已經回到你昏過去時的遺跡中，你手中抓著一個圓桌騎士團的徽章，看起來有些老舊甚至有著一些劃痕，你探索了這個遺跡，回去付了命，拿到了你的薪水，你手上抓著的徽章成為了亞瑟王傳奇的有力證明，雖然仍有許多人懷疑你是個騙子，但你已然成為世界上的亞瑟王傳奇的傳奇學者</w:t>
       </w:r>
     </w:p>
     <w:p>
@@ -11860,7 +11877,6 @@
           <w:i/>
           <w:color w:val="277FB3" w:themeColor="background2" w:themeShade="80"/>
         </w:rPr>
-        <w:lastRenderedPageBreak/>
         <w:t>你</w:t>
       </w:r>
       <w:r>
@@ -12323,6 +12339,7 @@
           <w:i/>
           <w:color w:val="277FB3" w:themeColor="background2" w:themeShade="80"/>
         </w:rPr>
+        <w:lastRenderedPageBreak/>
         <w:t>亞瑟</w:t>
       </w:r>
       <w:r>
@@ -12351,6 +12368,2134 @@
         </w:rPr>
         <w:t>，現在的我已經沒有能力解決這個日漸膨脹的世界的</w:t>
       </w:r>
+    </w:p>
+    <w:p>
+      <w:pPr>
+        <w:pStyle w:val="1"/>
+      </w:pPr>
+      <w:r>
+        <w:rPr>
+          <w:rFonts w:hint="eastAsia"/>
+        </w:rPr>
+        <w:t>玩家角色(遊戲)</w:t>
+      </w:r>
+    </w:p>
+    <w:p>
+      <w:pPr>
+        <w:pStyle w:val="a"/>
+        <w:numPr>
+          <w:ilvl w:val="0"/>
+          <w:numId w:val="28"/>
+        </w:numPr>
+        <w:ind w:right="258"/>
+      </w:pPr>
+      <w:r>
+        <w:rPr>
+          <w:rFonts w:hint="eastAsia"/>
+        </w:rPr>
+        <w:t xml:space="preserve"> 神祕學家</w:t>
+      </w:r>
+    </w:p>
+    <w:p>
+      <w:pPr>
+        <w:pStyle w:val="a"/>
+        <w:numPr>
+          <w:ilvl w:val="0"/>
+          <w:numId w:val="0"/>
+        </w:numPr>
+        <w:ind w:left="100" w:right="258"/>
+        <w:rPr>
+          <w:rFonts w:ascii="Algerian" w:hAnsi="Algerian"/>
+        </w:rPr>
+      </w:pPr>
+      <w:r>
+        <w:rPr>
+          <w:rFonts w:hint="eastAsia"/>
+        </w:rPr>
+        <w:t>基礎數據</w:t>
+      </w:r>
+      <w:r>
+        <w:rPr>
+          <w:rFonts w:hint="eastAsia"/>
+        </w:rPr>
+        <w:t>:</w:t>
+      </w:r>
+    </w:p>
+    <w:p>
+      <w:pPr>
+        <w:pStyle w:val="a"/>
+        <w:numPr>
+          <w:ilvl w:val="0"/>
+          <w:numId w:val="0"/>
+        </w:numPr>
+        <w:ind w:left="100" w:right="258"/>
+        <w:rPr>
+          <w:rFonts w:ascii="Algerian" w:hAnsi="Algerian"/>
+        </w:rPr>
+      </w:pPr>
+      <w:r>
+        <w:rPr>
+          <w:rFonts w:ascii="Algerian" w:hAnsi="Algerian"/>
+        </w:rPr>
+        <w:t>STR:</w:t>
+      </w:r>
+      <w:r>
+        <w:rPr>
+          <w:rFonts w:ascii="Algerian" w:hAnsi="Algerian" w:hint="eastAsia"/>
+        </w:rPr>
+        <w:t>6</w:t>
+      </w:r>
+      <w:r>
+        <w:rPr>
+          <w:rFonts w:ascii="Algerian" w:hAnsi="Algerian" w:hint="eastAsia"/>
+        </w:rPr>
+        <w:t>5</w:t>
+      </w:r>
+      <w:r>
+        <w:rPr>
+          <w:rFonts w:ascii="Algerian" w:hAnsi="Algerian" w:hint="eastAsia"/>
+        </w:rPr>
+        <w:t xml:space="preserve">  </w:t>
+      </w:r>
+      <w:r>
+        <w:rPr>
+          <w:rFonts w:ascii="Algerian" w:hAnsi="Algerian"/>
+        </w:rPr>
+        <w:t>DEX:</w:t>
+      </w:r>
+      <w:r>
+        <w:rPr>
+          <w:rFonts w:ascii="Algerian" w:hAnsi="Algerian" w:hint="eastAsia"/>
+        </w:rPr>
+        <w:t>80</w:t>
+      </w:r>
+      <w:r>
+        <w:rPr>
+          <w:rFonts w:ascii="Algerian" w:hAnsi="Algerian" w:hint="eastAsia"/>
+        </w:rPr>
+        <w:t xml:space="preserve">  </w:t>
+      </w:r>
+      <w:r>
+        <w:rPr>
+          <w:rFonts w:ascii="Algerian" w:hAnsi="Algerian"/>
+        </w:rPr>
+        <w:t>INT:</w:t>
+      </w:r>
+      <w:r>
+        <w:rPr>
+          <w:rFonts w:ascii="Algerian" w:hAnsi="Algerian" w:hint="eastAsia"/>
+        </w:rPr>
+        <w:t>60</w:t>
+      </w:r>
+      <w:r>
+        <w:rPr>
+          <w:rFonts w:ascii="Algerian" w:hAnsi="Algerian"/>
+        </w:rPr>
+        <w:t xml:space="preserve"> </w:t>
+      </w:r>
+      <w:r>
+        <w:rPr>
+          <w:rFonts w:ascii="Algerian" w:hAnsi="Algerian" w:hint="eastAsia"/>
+        </w:rPr>
+        <w:t xml:space="preserve">  </w:t>
+      </w:r>
+    </w:p>
+    <w:p>
+      <w:pPr>
+        <w:pStyle w:val="a"/>
+        <w:numPr>
+          <w:ilvl w:val="0"/>
+          <w:numId w:val="0"/>
+        </w:numPr>
+        <w:ind w:left="100" w:right="258"/>
+        <w:rPr>
+          <w:rFonts w:ascii="Algerian" w:hAnsi="Algerian"/>
+        </w:rPr>
+      </w:pPr>
+      <w:r>
+        <w:rPr>
+          <w:rFonts w:ascii="Algerian" w:hAnsi="Algerian"/>
+        </w:rPr>
+        <w:t>CON:</w:t>
+      </w:r>
+      <w:r>
+        <w:rPr>
+          <w:rFonts w:ascii="Algerian" w:hAnsi="Algerian" w:hint="eastAsia"/>
+        </w:rPr>
+        <w:t>55</w:t>
+      </w:r>
+      <w:r>
+        <w:rPr>
+          <w:rFonts w:ascii="Algerian" w:hAnsi="Algerian" w:hint="eastAsia"/>
+        </w:rPr>
+        <w:t xml:space="preserve">  </w:t>
+      </w:r>
+      <w:r>
+        <w:rPr>
+          <w:rFonts w:ascii="Algerian" w:hAnsi="Algerian"/>
+        </w:rPr>
+        <w:t>APP:</w:t>
+      </w:r>
+      <w:r>
+        <w:rPr>
+          <w:rFonts w:ascii="Algerian" w:hAnsi="Algerian" w:hint="eastAsia"/>
+        </w:rPr>
+        <w:t>4</w:t>
+      </w:r>
+      <w:r>
+        <w:rPr>
+          <w:rFonts w:ascii="Algerian" w:hAnsi="Algerian" w:hint="eastAsia"/>
+        </w:rPr>
+        <w:t>5</w:t>
+      </w:r>
+      <w:r>
+        <w:rPr>
+          <w:rFonts w:ascii="Algerian" w:hAnsi="Algerian"/>
+        </w:rPr>
+        <w:t xml:space="preserve">   POW:</w:t>
+      </w:r>
+      <w:r>
+        <w:rPr>
+          <w:rFonts w:ascii="Algerian" w:hAnsi="Algerian" w:hint="eastAsia"/>
+        </w:rPr>
+        <w:t>4</w:t>
+      </w:r>
+      <w:r>
+        <w:rPr>
+          <w:rFonts w:ascii="Algerian" w:hAnsi="Algerian" w:hint="eastAsia"/>
+        </w:rPr>
+        <w:t>5</w:t>
+      </w:r>
+    </w:p>
+    <w:p>
+      <w:pPr>
+        <w:pStyle w:val="a"/>
+        <w:numPr>
+          <w:ilvl w:val="0"/>
+          <w:numId w:val="0"/>
+        </w:numPr>
+        <w:ind w:left="100" w:right="258"/>
+        <w:rPr>
+          <w:rFonts w:ascii="Algerian" w:hAnsi="Algerian"/>
+        </w:rPr>
+      </w:pPr>
+      <w:r>
+        <w:rPr>
+          <w:rFonts w:ascii="Algerian" w:hAnsi="Algerian"/>
+        </w:rPr>
+        <w:t>SIZ:</w:t>
+      </w:r>
+      <w:r>
+        <w:rPr>
+          <w:rFonts w:ascii="Algerian" w:hAnsi="Algerian" w:hint="eastAsia"/>
+        </w:rPr>
+        <w:t>50</w:t>
+      </w:r>
+      <w:r>
+        <w:rPr>
+          <w:rFonts w:ascii="Algerian" w:hAnsi="Algerian"/>
+        </w:rPr>
+        <w:t xml:space="preserve">   SAN:</w:t>
+      </w:r>
+      <w:r>
+        <w:rPr>
+          <w:rFonts w:ascii="Algerian" w:hAnsi="Algerian" w:hint="eastAsia"/>
+        </w:rPr>
+        <w:t>45</w:t>
+      </w:r>
+      <w:r>
+        <w:rPr>
+          <w:rFonts w:ascii="Algerian" w:hAnsi="Algerian" w:hint="eastAsia"/>
+        </w:rPr>
+        <w:t xml:space="preserve"> </w:t>
+      </w:r>
+      <w:r>
+        <w:rPr>
+          <w:rFonts w:ascii="Algerian" w:hAnsi="Algerian"/>
+        </w:rPr>
+        <w:t xml:space="preserve">  EDU:</w:t>
+      </w:r>
+      <w:r>
+        <w:rPr>
+          <w:rFonts w:ascii="Algerian" w:hAnsi="Algerian" w:hint="eastAsia"/>
+        </w:rPr>
+        <w:t>6</w:t>
+      </w:r>
+      <w:r>
+        <w:rPr>
+          <w:rFonts w:ascii="Algerian" w:hAnsi="Algerian"/>
+        </w:rPr>
+        <w:t>0  Luck:</w:t>
+      </w:r>
+      <w:r>
+        <w:rPr>
+          <w:rFonts w:ascii="Algerian" w:hAnsi="Algerian" w:hint="eastAsia"/>
+        </w:rPr>
+        <w:t>40</w:t>
+      </w:r>
+    </w:p>
+    <w:p>
+      <w:pPr>
+        <w:pStyle w:val="a"/>
+        <w:numPr>
+          <w:ilvl w:val="0"/>
+          <w:numId w:val="0"/>
+        </w:numPr>
+        <w:ind w:left="100" w:right="258"/>
+        <w:rPr>
+          <w:rFonts w:ascii="Algerian" w:hAnsi="Algerian"/>
+        </w:rPr>
+      </w:pPr>
+      <w:r>
+        <w:rPr>
+          <w:rFonts w:ascii="Algerian" w:hAnsi="Algerian"/>
+        </w:rPr>
+        <w:t>H P:</w:t>
+      </w:r>
+      <w:r>
+        <w:rPr>
+          <w:rFonts w:ascii="Algerian" w:hAnsi="Algerian" w:hint="eastAsia"/>
+        </w:rPr>
+        <w:t>10</w:t>
+      </w:r>
+      <w:r>
+        <w:rPr>
+          <w:rFonts w:ascii="Algerian" w:hAnsi="Algerian"/>
+        </w:rPr>
+        <w:t xml:space="preserve">  M P:</w:t>
+      </w:r>
+      <w:r>
+        <w:rPr>
+          <w:rFonts w:ascii="Algerian" w:hAnsi="Algerian" w:hint="eastAsia"/>
+        </w:rPr>
+        <w:t>9</w:t>
+      </w:r>
+      <w:r>
+        <w:rPr>
+          <w:rFonts w:ascii="Algerian" w:hAnsi="Algerian"/>
+        </w:rPr>
+        <w:t xml:space="preserve">  DB:</w:t>
+      </w:r>
+      <w:r>
+        <w:rPr>
+          <w:rFonts w:ascii="Algerian" w:hAnsi="Algerian" w:hint="eastAsia"/>
+        </w:rPr>
+        <w:t>0</w:t>
+      </w:r>
+    </w:p>
+    <w:p>
+      <w:pPr>
+        <w:pStyle w:val="a"/>
+        <w:numPr>
+          <w:ilvl w:val="0"/>
+          <w:numId w:val="0"/>
+        </w:numPr>
+        <w:ind w:left="100" w:right="258"/>
+        <w:rPr>
+          <w:rFonts w:ascii="Algerian" w:hAnsi="Algerian"/>
+        </w:rPr>
+      </w:pPr>
+      <w:r>
+        <w:rPr>
+          <w:rFonts w:hint="eastAsia"/>
+        </w:rPr>
+        <w:t xml:space="preserve"> </w:t>
+      </w:r>
+      <w:r>
+        <w:rPr>
+          <w:rFonts w:ascii="Algerian" w:hAnsi="Algerian" w:hint="eastAsia"/>
+        </w:rPr>
+        <w:t>技能等級</w:t>
+      </w:r>
+      <w:r>
+        <w:rPr>
+          <w:rFonts w:ascii="Algerian" w:hAnsi="Algerian" w:hint="eastAsia"/>
+        </w:rPr>
+        <w:t>:</w:t>
+      </w:r>
+    </w:p>
+    <w:p>
+      <w:pPr>
+        <w:pStyle w:val="a"/>
+        <w:numPr>
+          <w:ilvl w:val="0"/>
+          <w:numId w:val="0"/>
+        </w:numPr>
+        <w:ind w:left="100" w:right="258"/>
+        <w:rPr>
+          <w:rFonts w:ascii="Algerian" w:hAnsi="Algerian"/>
+        </w:rPr>
+      </w:pPr>
+      <w:r>
+        <w:rPr>
+          <w:rFonts w:ascii="Algerian" w:hAnsi="Algerian" w:hint="eastAsia"/>
+        </w:rPr>
+        <w:t>Sp</w:t>
+      </w:r>
+      <w:r>
+        <w:rPr>
+          <w:rFonts w:ascii="Algerian" w:hAnsi="Algerian"/>
+        </w:rPr>
+        <w:t>ot(</w:t>
+      </w:r>
+      <w:r>
+        <w:rPr>
+          <w:rFonts w:ascii="Algerian" w:hAnsi="Algerian" w:hint="eastAsia"/>
+        </w:rPr>
+        <w:t>觀察</w:t>
+      </w:r>
+      <w:r>
+        <w:rPr>
+          <w:rFonts w:ascii="Algerian" w:hAnsi="Algerian" w:hint="eastAsia"/>
+        </w:rPr>
+        <w:t xml:space="preserve">): </w:t>
+      </w:r>
+      <w:r>
+        <w:rPr>
+          <w:rFonts w:ascii="Algerian" w:hAnsi="Algerian" w:hint="eastAsia"/>
+        </w:rPr>
+        <w:t>60 l</w:t>
+      </w:r>
+      <w:r>
+        <w:rPr>
+          <w:rFonts w:ascii="Algerian" w:hAnsi="Algerian"/>
+        </w:rPr>
+        <w:t>isten(</w:t>
+      </w:r>
+      <w:r>
+        <w:rPr>
+          <w:rFonts w:ascii="Algerian" w:hAnsi="Algerian" w:hint="eastAsia"/>
+        </w:rPr>
+        <w:t>聆聽</w:t>
+      </w:r>
+      <w:r>
+        <w:rPr>
+          <w:rFonts w:ascii="Algerian" w:hAnsi="Algerian" w:hint="eastAsia"/>
+        </w:rPr>
+        <w:t>)</w:t>
+      </w:r>
+      <w:r>
+        <w:rPr>
+          <w:rFonts w:ascii="Algerian" w:hAnsi="Algerian"/>
+        </w:rPr>
+        <w:t>:</w:t>
+      </w:r>
+      <w:r>
+        <w:rPr>
+          <w:rFonts w:ascii="Algerian" w:hAnsi="Algerian" w:hint="eastAsia"/>
+        </w:rPr>
+        <w:t xml:space="preserve"> 60 l</w:t>
+      </w:r>
+      <w:r>
+        <w:rPr>
+          <w:rFonts w:ascii="Algerian" w:hAnsi="Algerian"/>
+        </w:rPr>
+        <w:t>ibrary(</w:t>
+      </w:r>
+      <w:r>
+        <w:rPr>
+          <w:rFonts w:ascii="Algerian" w:hAnsi="Algerian" w:hint="eastAsia"/>
+        </w:rPr>
+        <w:t>圖書館使用</w:t>
+      </w:r>
+      <w:r>
+        <w:rPr>
+          <w:rFonts w:ascii="Algerian" w:hAnsi="Algerian" w:hint="eastAsia"/>
+        </w:rPr>
+        <w:t>): 60</w:t>
+      </w:r>
+    </w:p>
+    <w:p>
+      <w:pPr>
+        <w:pStyle w:val="a"/>
+        <w:numPr>
+          <w:ilvl w:val="0"/>
+          <w:numId w:val="0"/>
+        </w:numPr>
+        <w:ind w:left="100" w:right="258"/>
+        <w:rPr>
+          <w:rFonts w:ascii="Algerian" w:hAnsi="Algerian"/>
+        </w:rPr>
+      </w:pPr>
+      <w:r>
+        <w:rPr>
+          <w:rFonts w:ascii="Algerian" w:hAnsi="Algerian" w:hint="eastAsia"/>
+        </w:rPr>
+        <w:t>Br</w:t>
+      </w:r>
+      <w:r>
+        <w:rPr>
+          <w:rFonts w:ascii="Algerian" w:hAnsi="Algerian"/>
+        </w:rPr>
+        <w:t>awl(</w:t>
+      </w:r>
+      <w:r>
+        <w:rPr>
+          <w:rFonts w:ascii="Algerian" w:hAnsi="Algerian" w:hint="eastAsia"/>
+        </w:rPr>
+        <w:t>鬥毆</w:t>
+      </w:r>
+      <w:r>
+        <w:rPr>
+          <w:rFonts w:ascii="Algerian" w:hAnsi="Algerian" w:hint="eastAsia"/>
+        </w:rPr>
+        <w:t xml:space="preserve">): 60 </w:t>
+      </w:r>
+      <w:r>
+        <w:rPr>
+          <w:rFonts w:ascii="Algerian" w:hAnsi="Algerian"/>
+        </w:rPr>
+        <w:t>evade(</w:t>
+      </w:r>
+      <w:r>
+        <w:rPr>
+          <w:rFonts w:ascii="Algerian" w:hAnsi="Algerian" w:hint="eastAsia"/>
+        </w:rPr>
+        <w:t>閃避</w:t>
+      </w:r>
+      <w:r>
+        <w:rPr>
+          <w:rFonts w:ascii="Algerian" w:hAnsi="Algerian" w:hint="eastAsia"/>
+        </w:rPr>
+        <w:t>): 50</w:t>
+      </w:r>
+    </w:p>
+    <w:p>
+      <w:pPr>
+        <w:pStyle w:val="a"/>
+        <w:numPr>
+          <w:ilvl w:val="0"/>
+          <w:numId w:val="0"/>
+        </w:numPr>
+        <w:ind w:left="100" w:right="258"/>
+        <w:rPr>
+          <w:rFonts w:ascii="Algerian" w:hAnsi="Algerian"/>
+        </w:rPr>
+      </w:pPr>
+      <w:r>
+        <w:rPr>
+          <w:rFonts w:ascii="Algerian" w:hAnsi="Algerian" w:hint="eastAsia"/>
+        </w:rPr>
+        <w:t>h</w:t>
+      </w:r>
+      <w:r>
+        <w:rPr>
+          <w:rFonts w:ascii="Algerian" w:hAnsi="Algerian"/>
+        </w:rPr>
+        <w:t>istory</w:t>
+      </w:r>
+      <w:r>
+        <w:rPr>
+          <w:rFonts w:ascii="Algerian" w:hAnsi="Algerian"/>
+        </w:rPr>
+        <w:t>(</w:t>
+      </w:r>
+      <w:r>
+        <w:rPr>
+          <w:rFonts w:ascii="Algerian" w:hAnsi="Algerian" w:hint="eastAsia"/>
+        </w:rPr>
+        <w:t>歷史學</w:t>
+      </w:r>
+      <w:r>
+        <w:rPr>
+          <w:rFonts w:ascii="Algerian" w:hAnsi="Algerian" w:hint="eastAsia"/>
+        </w:rPr>
+        <w:t>): 50 o</w:t>
+      </w:r>
+      <w:r>
+        <w:rPr>
+          <w:rFonts w:ascii="Algerian" w:hAnsi="Algerian"/>
+        </w:rPr>
+        <w:t>ccult(</w:t>
+      </w:r>
+      <w:r>
+        <w:rPr>
+          <w:rFonts w:ascii="Algerian" w:hAnsi="Algerian" w:hint="eastAsia"/>
+        </w:rPr>
+        <w:t>神祕學</w:t>
+      </w:r>
+      <w:r>
+        <w:rPr>
+          <w:rFonts w:ascii="Algerian" w:hAnsi="Algerian" w:hint="eastAsia"/>
+        </w:rPr>
+        <w:t>): 80 p</w:t>
+      </w:r>
+      <w:r>
+        <w:rPr>
+          <w:rFonts w:ascii="Algerian" w:hAnsi="Algerian"/>
+        </w:rPr>
+        <w:t>sycology(</w:t>
+      </w:r>
+      <w:r>
+        <w:rPr>
+          <w:rFonts w:ascii="Algerian" w:hAnsi="Algerian" w:hint="eastAsia"/>
+        </w:rPr>
+        <w:t>心理學</w:t>
+      </w:r>
+      <w:r>
+        <w:rPr>
+          <w:rFonts w:ascii="Algerian" w:hAnsi="Algerian" w:hint="eastAsia"/>
+        </w:rPr>
+        <w:t>): 40</w:t>
+      </w:r>
+    </w:p>
+    <w:p>
+      <w:pPr>
+        <w:pStyle w:val="a"/>
+        <w:numPr>
+          <w:ilvl w:val="0"/>
+          <w:numId w:val="0"/>
+        </w:numPr>
+        <w:ind w:left="100" w:right="258"/>
+        <w:rPr>
+          <w:rFonts w:ascii="Algerian" w:hAnsi="Algerian" w:hint="eastAsia"/>
+        </w:rPr>
+      </w:pPr>
+      <w:r>
+        <w:rPr>
+          <w:rFonts w:ascii="Algerian" w:hAnsi="Algerian"/>
+        </w:rPr>
+        <w:t>biolog</w:t>
+      </w:r>
+      <w:bookmarkStart w:id="0" w:name="_GoBack"/>
+      <w:bookmarkEnd w:id="0"/>
+      <w:r>
+        <w:rPr>
+          <w:rFonts w:ascii="Algerian" w:hAnsi="Algerian"/>
+        </w:rPr>
+        <w:t>y(</w:t>
+      </w:r>
+      <w:r>
+        <w:rPr>
+          <w:rFonts w:ascii="Algerian" w:hAnsi="Algerian" w:hint="eastAsia"/>
+        </w:rPr>
+        <w:t>生物學</w:t>
+      </w:r>
+      <w:r>
+        <w:rPr>
+          <w:rFonts w:ascii="Algerian" w:hAnsi="Algerian" w:hint="eastAsia"/>
+        </w:rPr>
+        <w:t xml:space="preserve">): 30 </w:t>
+      </w:r>
+      <w:r>
+        <w:rPr>
+          <w:rFonts w:ascii="Algerian" w:hAnsi="Algerian"/>
+        </w:rPr>
+        <w:t>archaeology(</w:t>
+      </w:r>
+      <w:r>
+        <w:rPr>
+          <w:rFonts w:ascii="Algerian" w:hAnsi="Algerian" w:hint="eastAsia"/>
+        </w:rPr>
+        <w:t>考古學</w:t>
+      </w:r>
+      <w:r>
+        <w:rPr>
+          <w:rFonts w:ascii="Algerian" w:hAnsi="Algerian" w:hint="eastAsia"/>
+        </w:rPr>
+        <w:t>): 40 m</w:t>
+      </w:r>
+      <w:r>
+        <w:rPr>
+          <w:rFonts w:ascii="Algerian" w:hAnsi="Algerian"/>
+        </w:rPr>
+        <w:t>edicine(</w:t>
+      </w:r>
+      <w:r>
+        <w:rPr>
+          <w:rFonts w:ascii="Algerian" w:hAnsi="Algerian" w:hint="eastAsia"/>
+        </w:rPr>
+        <w:t>醫學</w:t>
+      </w:r>
+      <w:r>
+        <w:rPr>
+          <w:rFonts w:ascii="Algerian" w:hAnsi="Algerian" w:hint="eastAsia"/>
+        </w:rPr>
+        <w:t xml:space="preserve">): 40 </w:t>
+      </w:r>
+    </w:p>
+    <w:p>
+      <w:pPr>
+        <w:pStyle w:val="a"/>
+        <w:numPr>
+          <w:ilvl w:val="0"/>
+          <w:numId w:val="28"/>
+        </w:numPr>
+        <w:ind w:right="258"/>
+        <w:rPr>
+          <w:rFonts w:ascii="Algerian" w:hAnsi="Algerian"/>
+        </w:rPr>
+      </w:pPr>
+      <w:r>
+        <w:rPr>
+          <w:rFonts w:ascii="Algerian" w:hAnsi="Algerian" w:hint="eastAsia"/>
+        </w:rPr>
+        <w:t xml:space="preserve"> </w:t>
+      </w:r>
+      <w:r>
+        <w:rPr>
+          <w:rFonts w:ascii="Algerian" w:hAnsi="Algerian" w:hint="eastAsia"/>
+        </w:rPr>
+        <w:t>考古學家</w:t>
+      </w:r>
+    </w:p>
+    <w:p>
+      <w:pPr>
+        <w:pStyle w:val="a"/>
+        <w:numPr>
+          <w:ilvl w:val="0"/>
+          <w:numId w:val="0"/>
+        </w:numPr>
+        <w:ind w:left="100" w:right="258"/>
+        <w:rPr>
+          <w:rFonts w:ascii="Algerian" w:hAnsi="Algerian"/>
+        </w:rPr>
+      </w:pPr>
+      <w:r>
+        <w:rPr>
+          <w:rFonts w:ascii="Algerian" w:hAnsi="Algerian" w:hint="eastAsia"/>
+        </w:rPr>
+        <w:t>基礎數據</w:t>
+      </w:r>
+      <w:r>
+        <w:rPr>
+          <w:rFonts w:ascii="Algerian" w:hAnsi="Algerian" w:hint="eastAsia"/>
+        </w:rPr>
+        <w:t>:</w:t>
+      </w:r>
+    </w:p>
+    <w:p>
+      <w:pPr>
+        <w:pStyle w:val="a"/>
+        <w:numPr>
+          <w:ilvl w:val="0"/>
+          <w:numId w:val="0"/>
+        </w:numPr>
+        <w:ind w:left="100" w:right="258"/>
+        <w:rPr>
+          <w:rFonts w:ascii="Algerian" w:hAnsi="Algerian"/>
+        </w:rPr>
+      </w:pPr>
+      <w:r>
+        <w:rPr>
+          <w:rFonts w:ascii="Algerian" w:hAnsi="Algerian"/>
+        </w:rPr>
+        <w:t>STR:</w:t>
+      </w:r>
+      <w:r>
+        <w:rPr>
+          <w:rFonts w:ascii="Algerian" w:hAnsi="Algerian" w:hint="eastAsia"/>
+        </w:rPr>
+        <w:t>6</w:t>
+      </w:r>
+      <w:r>
+        <w:rPr>
+          <w:rFonts w:ascii="Algerian" w:hAnsi="Algerian" w:hint="eastAsia"/>
+        </w:rPr>
+        <w:t>0</w:t>
+      </w:r>
+      <w:r>
+        <w:rPr>
+          <w:rFonts w:ascii="Algerian" w:hAnsi="Algerian" w:hint="eastAsia"/>
+        </w:rPr>
+        <w:t xml:space="preserve">  </w:t>
+      </w:r>
+      <w:r>
+        <w:rPr>
+          <w:rFonts w:ascii="Algerian" w:hAnsi="Algerian"/>
+        </w:rPr>
+        <w:t>DEX:</w:t>
+      </w:r>
+      <w:r>
+        <w:rPr>
+          <w:rFonts w:ascii="Algerian" w:hAnsi="Algerian" w:hint="eastAsia"/>
+        </w:rPr>
+        <w:t>55</w:t>
+      </w:r>
+      <w:r>
+        <w:rPr>
+          <w:rFonts w:ascii="Algerian" w:hAnsi="Algerian" w:hint="eastAsia"/>
+        </w:rPr>
+        <w:t xml:space="preserve">  </w:t>
+      </w:r>
+      <w:r>
+        <w:rPr>
+          <w:rFonts w:ascii="Algerian" w:hAnsi="Algerian"/>
+        </w:rPr>
+        <w:t>INT:</w:t>
+      </w:r>
+      <w:r>
+        <w:rPr>
+          <w:rFonts w:ascii="Algerian" w:hAnsi="Algerian" w:hint="eastAsia"/>
+        </w:rPr>
+        <w:t>80</w:t>
+      </w:r>
+      <w:r>
+        <w:rPr>
+          <w:rFonts w:ascii="Algerian" w:hAnsi="Algerian"/>
+        </w:rPr>
+        <w:t xml:space="preserve"> </w:t>
+      </w:r>
+      <w:r>
+        <w:rPr>
+          <w:rFonts w:ascii="Algerian" w:hAnsi="Algerian" w:hint="eastAsia"/>
+        </w:rPr>
+        <w:t xml:space="preserve">  </w:t>
+      </w:r>
+    </w:p>
+    <w:p>
+      <w:pPr>
+        <w:pStyle w:val="a"/>
+        <w:numPr>
+          <w:ilvl w:val="0"/>
+          <w:numId w:val="0"/>
+        </w:numPr>
+        <w:ind w:left="100" w:right="258"/>
+        <w:rPr>
+          <w:rFonts w:ascii="Algerian" w:hAnsi="Algerian"/>
+        </w:rPr>
+      </w:pPr>
+      <w:r>
+        <w:rPr>
+          <w:rFonts w:ascii="Algerian" w:hAnsi="Algerian"/>
+        </w:rPr>
+        <w:t>CON:</w:t>
+      </w:r>
+      <w:r>
+        <w:rPr>
+          <w:rFonts w:ascii="Algerian" w:hAnsi="Algerian" w:hint="eastAsia"/>
+        </w:rPr>
+        <w:t>45</w:t>
+      </w:r>
+      <w:r>
+        <w:rPr>
+          <w:rFonts w:ascii="Algerian" w:hAnsi="Algerian" w:hint="eastAsia"/>
+        </w:rPr>
+        <w:t xml:space="preserve">  </w:t>
+      </w:r>
+      <w:r>
+        <w:rPr>
+          <w:rFonts w:ascii="Algerian" w:hAnsi="Algerian"/>
+        </w:rPr>
+        <w:t>APP:</w:t>
+      </w:r>
+      <w:r>
+        <w:rPr>
+          <w:rFonts w:ascii="Algerian" w:hAnsi="Algerian" w:hint="eastAsia"/>
+        </w:rPr>
+        <w:t>45</w:t>
+      </w:r>
+      <w:r>
+        <w:rPr>
+          <w:rFonts w:ascii="Algerian" w:hAnsi="Algerian"/>
+        </w:rPr>
+        <w:t xml:space="preserve">   POW:</w:t>
+      </w:r>
+      <w:r>
+        <w:rPr>
+          <w:rFonts w:ascii="Algerian" w:hAnsi="Algerian" w:hint="eastAsia"/>
+        </w:rPr>
+        <w:t>65</w:t>
+      </w:r>
+    </w:p>
+    <w:p>
+      <w:pPr>
+        <w:pStyle w:val="a"/>
+        <w:numPr>
+          <w:ilvl w:val="0"/>
+          <w:numId w:val="0"/>
+        </w:numPr>
+        <w:ind w:left="100" w:right="258"/>
+        <w:rPr>
+          <w:rFonts w:ascii="Algerian" w:hAnsi="Algerian"/>
+        </w:rPr>
+      </w:pPr>
+      <w:r>
+        <w:rPr>
+          <w:rFonts w:ascii="Algerian" w:hAnsi="Algerian"/>
+        </w:rPr>
+        <w:t>SIZ</w:t>
+      </w:r>
+      <w:r>
+        <w:rPr>
+          <w:rFonts w:ascii="Algerian" w:hAnsi="Algerian" w:hint="eastAsia"/>
+        </w:rPr>
+        <w:t>:65</w:t>
+      </w:r>
+      <w:r>
+        <w:rPr>
+          <w:rFonts w:ascii="Algerian" w:hAnsi="Algerian"/>
+        </w:rPr>
+        <w:t xml:space="preserve">   SAN:</w:t>
+      </w:r>
+      <w:r>
+        <w:rPr>
+          <w:rFonts w:ascii="Algerian" w:hAnsi="Algerian" w:hint="eastAsia"/>
+        </w:rPr>
+        <w:t>65</w:t>
+      </w:r>
+      <w:r>
+        <w:rPr>
+          <w:rFonts w:ascii="Algerian" w:hAnsi="Algerian" w:hint="eastAsia"/>
+        </w:rPr>
+        <w:t xml:space="preserve"> </w:t>
+      </w:r>
+      <w:r>
+        <w:rPr>
+          <w:rFonts w:ascii="Algerian" w:hAnsi="Algerian"/>
+        </w:rPr>
+        <w:t xml:space="preserve">  EDU:</w:t>
+      </w:r>
+      <w:r>
+        <w:rPr>
+          <w:rFonts w:ascii="Algerian" w:hAnsi="Algerian" w:hint="eastAsia"/>
+        </w:rPr>
+        <w:t>8</w:t>
+      </w:r>
+      <w:r>
+        <w:rPr>
+          <w:rFonts w:ascii="Algerian" w:hAnsi="Algerian"/>
+        </w:rPr>
+        <w:t>0  Luck:</w:t>
+      </w:r>
+      <w:r>
+        <w:rPr>
+          <w:rFonts w:ascii="Algerian" w:hAnsi="Algerian" w:hint="eastAsia"/>
+        </w:rPr>
+        <w:t>6</w:t>
+      </w:r>
+      <w:r>
+        <w:rPr>
+          <w:rFonts w:ascii="Algerian" w:hAnsi="Algerian"/>
+        </w:rPr>
+        <w:t>0</w:t>
+      </w:r>
+    </w:p>
+    <w:p>
+      <w:pPr>
+        <w:pStyle w:val="a"/>
+        <w:numPr>
+          <w:ilvl w:val="0"/>
+          <w:numId w:val="0"/>
+        </w:numPr>
+        <w:ind w:left="100" w:right="258"/>
+        <w:rPr>
+          <w:rFonts w:ascii="Algerian" w:hAnsi="Algerian"/>
+        </w:rPr>
+      </w:pPr>
+      <w:r>
+        <w:rPr>
+          <w:rFonts w:ascii="Algerian" w:hAnsi="Algerian"/>
+        </w:rPr>
+        <w:t>H P:</w:t>
+      </w:r>
+      <w:r>
+        <w:rPr>
+          <w:rFonts w:ascii="Algerian" w:hAnsi="Algerian" w:hint="eastAsia"/>
+        </w:rPr>
+        <w:t>11</w:t>
+      </w:r>
+      <w:r>
+        <w:rPr>
+          <w:rFonts w:ascii="Algerian" w:hAnsi="Algerian"/>
+        </w:rPr>
+        <w:t xml:space="preserve">  M P:</w:t>
+      </w:r>
+      <w:r>
+        <w:rPr>
+          <w:rFonts w:ascii="Algerian" w:hAnsi="Algerian" w:hint="eastAsia"/>
+        </w:rPr>
+        <w:t>13</w:t>
+      </w:r>
+      <w:r>
+        <w:rPr>
+          <w:rFonts w:ascii="Algerian" w:hAnsi="Algerian"/>
+        </w:rPr>
+        <w:t xml:space="preserve">  DB:1d4</w:t>
+      </w:r>
+    </w:p>
+    <w:p>
+      <w:pPr>
+        <w:pStyle w:val="a"/>
+        <w:numPr>
+          <w:ilvl w:val="0"/>
+          <w:numId w:val="0"/>
+        </w:numPr>
+        <w:ind w:right="258"/>
+        <w:rPr>
+          <w:rFonts w:ascii="Algerian" w:hAnsi="Algerian"/>
+        </w:rPr>
+      </w:pPr>
+      <w:r>
+        <w:rPr>
+          <w:rFonts w:ascii="Algerian" w:hAnsi="Algerian" w:hint="eastAsia"/>
+        </w:rPr>
+        <w:t>技能等級</w:t>
+      </w:r>
+      <w:r>
+        <w:rPr>
+          <w:rFonts w:ascii="Algerian" w:hAnsi="Algerian" w:hint="eastAsia"/>
+        </w:rPr>
+        <w:t>:</w:t>
+      </w:r>
+    </w:p>
+    <w:p>
+      <w:pPr>
+        <w:pStyle w:val="a"/>
+        <w:numPr>
+          <w:ilvl w:val="0"/>
+          <w:numId w:val="0"/>
+        </w:numPr>
+        <w:ind w:right="258"/>
+        <w:rPr>
+          <w:rFonts w:ascii="Algerian" w:hAnsi="Algerian"/>
+        </w:rPr>
+      </w:pPr>
+      <w:r>
+        <w:rPr>
+          <w:rFonts w:ascii="Algerian" w:hAnsi="Algerian" w:hint="eastAsia"/>
+        </w:rPr>
+        <w:t>Sp</w:t>
+      </w:r>
+      <w:r>
+        <w:rPr>
+          <w:rFonts w:ascii="Algerian" w:hAnsi="Algerian"/>
+        </w:rPr>
+        <w:t>ot(</w:t>
+      </w:r>
+      <w:r>
+        <w:rPr>
+          <w:rFonts w:ascii="Algerian" w:hAnsi="Algerian" w:hint="eastAsia"/>
+        </w:rPr>
+        <w:t>觀察</w:t>
+      </w:r>
+      <w:r>
+        <w:rPr>
+          <w:rFonts w:ascii="Algerian" w:hAnsi="Algerian" w:hint="eastAsia"/>
+        </w:rPr>
+        <w:t xml:space="preserve">): </w:t>
+      </w:r>
+      <w:r>
+        <w:rPr>
+          <w:rFonts w:ascii="Algerian" w:hAnsi="Algerian" w:hint="eastAsia"/>
+        </w:rPr>
+        <w:t>6</w:t>
+      </w:r>
+      <w:r>
+        <w:rPr>
+          <w:rFonts w:ascii="Algerian" w:hAnsi="Algerian" w:hint="eastAsia"/>
+        </w:rPr>
+        <w:t>0 l</w:t>
+      </w:r>
+      <w:r>
+        <w:rPr>
+          <w:rFonts w:ascii="Algerian" w:hAnsi="Algerian"/>
+        </w:rPr>
+        <w:t>isten(</w:t>
+      </w:r>
+      <w:r>
+        <w:rPr>
+          <w:rFonts w:ascii="Algerian" w:hAnsi="Algerian" w:hint="eastAsia"/>
+        </w:rPr>
+        <w:t>聆聽</w:t>
+      </w:r>
+      <w:r>
+        <w:rPr>
+          <w:rFonts w:ascii="Algerian" w:hAnsi="Algerian" w:hint="eastAsia"/>
+        </w:rPr>
+        <w:t>)</w:t>
+      </w:r>
+      <w:r>
+        <w:rPr>
+          <w:rFonts w:ascii="Algerian" w:hAnsi="Algerian"/>
+        </w:rPr>
+        <w:t>:</w:t>
+      </w:r>
+      <w:r>
+        <w:rPr>
+          <w:rFonts w:ascii="Algerian" w:hAnsi="Algerian" w:hint="eastAsia"/>
+        </w:rPr>
+        <w:t xml:space="preserve"> </w:t>
+      </w:r>
+      <w:r>
+        <w:rPr>
+          <w:rFonts w:ascii="Algerian" w:hAnsi="Algerian" w:hint="eastAsia"/>
+        </w:rPr>
+        <w:t>3</w:t>
+      </w:r>
+      <w:r>
+        <w:rPr>
+          <w:rFonts w:ascii="Algerian" w:hAnsi="Algerian" w:hint="eastAsia"/>
+        </w:rPr>
+        <w:t>0 l</w:t>
+      </w:r>
+      <w:r>
+        <w:rPr>
+          <w:rFonts w:ascii="Algerian" w:hAnsi="Algerian"/>
+        </w:rPr>
+        <w:t>ibrary(</w:t>
+      </w:r>
+      <w:r>
+        <w:rPr>
+          <w:rFonts w:ascii="Algerian" w:hAnsi="Algerian" w:hint="eastAsia"/>
+        </w:rPr>
+        <w:t>圖書館使用</w:t>
+      </w:r>
+      <w:r>
+        <w:rPr>
+          <w:rFonts w:ascii="Algerian" w:hAnsi="Algerian" w:hint="eastAsia"/>
+        </w:rPr>
+        <w:t xml:space="preserve">): </w:t>
+      </w:r>
+      <w:r>
+        <w:rPr>
+          <w:rFonts w:ascii="Algerian" w:hAnsi="Algerian" w:hint="eastAsia"/>
+        </w:rPr>
+        <w:t>8</w:t>
+      </w:r>
+      <w:r>
+        <w:rPr>
+          <w:rFonts w:ascii="Algerian" w:hAnsi="Algerian" w:hint="eastAsia"/>
+        </w:rPr>
+        <w:t>0</w:t>
+      </w:r>
+    </w:p>
+    <w:p>
+      <w:pPr>
+        <w:pStyle w:val="a"/>
+        <w:numPr>
+          <w:ilvl w:val="0"/>
+          <w:numId w:val="0"/>
+        </w:numPr>
+        <w:ind w:right="258"/>
+        <w:rPr>
+          <w:rFonts w:ascii="Algerian" w:hAnsi="Algerian"/>
+        </w:rPr>
+      </w:pPr>
+      <w:r>
+        <w:rPr>
+          <w:rFonts w:ascii="Algerian" w:hAnsi="Algerian" w:hint="eastAsia"/>
+        </w:rPr>
+        <w:t>Br</w:t>
+      </w:r>
+      <w:r>
+        <w:rPr>
+          <w:rFonts w:ascii="Algerian" w:hAnsi="Algerian"/>
+        </w:rPr>
+        <w:t>awl(</w:t>
+      </w:r>
+      <w:r>
+        <w:rPr>
+          <w:rFonts w:ascii="Algerian" w:hAnsi="Algerian" w:hint="eastAsia"/>
+        </w:rPr>
+        <w:t>鬥毆</w:t>
+      </w:r>
+      <w:r>
+        <w:rPr>
+          <w:rFonts w:ascii="Algerian" w:hAnsi="Algerian" w:hint="eastAsia"/>
+        </w:rPr>
+        <w:t xml:space="preserve">): </w:t>
+      </w:r>
+      <w:r>
+        <w:rPr>
+          <w:rFonts w:ascii="Algerian" w:hAnsi="Algerian" w:hint="eastAsia"/>
+        </w:rPr>
+        <w:t>3</w:t>
+      </w:r>
+      <w:r>
+        <w:rPr>
+          <w:rFonts w:ascii="Algerian" w:hAnsi="Algerian" w:hint="eastAsia"/>
+        </w:rPr>
+        <w:t xml:space="preserve">0 </w:t>
+      </w:r>
+      <w:r>
+        <w:rPr>
+          <w:rFonts w:ascii="Algerian" w:hAnsi="Algerian"/>
+        </w:rPr>
+        <w:t>evade(</w:t>
+      </w:r>
+      <w:r>
+        <w:rPr>
+          <w:rFonts w:ascii="Algerian" w:hAnsi="Algerian" w:hint="eastAsia"/>
+        </w:rPr>
+        <w:t>閃避</w:t>
+      </w:r>
+      <w:r>
+        <w:rPr>
+          <w:rFonts w:ascii="Algerian" w:hAnsi="Algerian" w:hint="eastAsia"/>
+        </w:rPr>
+        <w:t xml:space="preserve">): </w:t>
+      </w:r>
+      <w:r>
+        <w:rPr>
+          <w:rFonts w:ascii="Algerian" w:hAnsi="Algerian" w:hint="eastAsia"/>
+        </w:rPr>
+        <w:t>30</w:t>
+      </w:r>
+    </w:p>
+    <w:p>
+      <w:pPr>
+        <w:pStyle w:val="a"/>
+        <w:numPr>
+          <w:ilvl w:val="0"/>
+          <w:numId w:val="0"/>
+        </w:numPr>
+        <w:ind w:right="258"/>
+        <w:rPr>
+          <w:rFonts w:ascii="Algerian" w:hAnsi="Algerian"/>
+        </w:rPr>
+      </w:pPr>
+      <w:r>
+        <w:rPr>
+          <w:rFonts w:ascii="Algerian" w:hAnsi="Algerian" w:hint="eastAsia"/>
+        </w:rPr>
+        <w:t>h</w:t>
+      </w:r>
+      <w:r>
+        <w:rPr>
+          <w:rFonts w:ascii="Algerian" w:hAnsi="Algerian"/>
+        </w:rPr>
+        <w:t>istory(</w:t>
+      </w:r>
+      <w:r>
+        <w:rPr>
+          <w:rFonts w:ascii="Algerian" w:hAnsi="Algerian" w:hint="eastAsia"/>
+        </w:rPr>
+        <w:t>歷史學</w:t>
+      </w:r>
+      <w:r>
+        <w:rPr>
+          <w:rFonts w:ascii="Algerian" w:hAnsi="Algerian" w:hint="eastAsia"/>
+        </w:rPr>
+        <w:t xml:space="preserve">): </w:t>
+      </w:r>
+      <w:r>
+        <w:rPr>
+          <w:rFonts w:ascii="Algerian" w:hAnsi="Algerian" w:hint="eastAsia"/>
+        </w:rPr>
+        <w:t>8</w:t>
+      </w:r>
+      <w:r>
+        <w:rPr>
+          <w:rFonts w:ascii="Algerian" w:hAnsi="Algerian" w:hint="eastAsia"/>
+        </w:rPr>
+        <w:t>0 o</w:t>
+      </w:r>
+      <w:r>
+        <w:rPr>
+          <w:rFonts w:ascii="Algerian" w:hAnsi="Algerian"/>
+        </w:rPr>
+        <w:t>ccult(</w:t>
+      </w:r>
+      <w:r>
+        <w:rPr>
+          <w:rFonts w:ascii="Algerian" w:hAnsi="Algerian" w:hint="eastAsia"/>
+        </w:rPr>
+        <w:t>神祕學</w:t>
+      </w:r>
+      <w:r>
+        <w:rPr>
+          <w:rFonts w:ascii="Algerian" w:hAnsi="Algerian" w:hint="eastAsia"/>
+        </w:rPr>
+        <w:t xml:space="preserve">): </w:t>
+      </w:r>
+      <w:r>
+        <w:rPr>
+          <w:rFonts w:ascii="Algerian" w:hAnsi="Algerian" w:hint="eastAsia"/>
+        </w:rPr>
+        <w:t>5</w:t>
+      </w:r>
+      <w:r>
+        <w:rPr>
+          <w:rFonts w:ascii="Algerian" w:hAnsi="Algerian" w:hint="eastAsia"/>
+        </w:rPr>
+        <w:t>0 p</w:t>
+      </w:r>
+      <w:r>
+        <w:rPr>
+          <w:rFonts w:ascii="Algerian" w:hAnsi="Algerian"/>
+        </w:rPr>
+        <w:t>sycology(</w:t>
+      </w:r>
+      <w:r>
+        <w:rPr>
+          <w:rFonts w:ascii="Algerian" w:hAnsi="Algerian" w:hint="eastAsia"/>
+        </w:rPr>
+        <w:t>心理學</w:t>
+      </w:r>
+      <w:r>
+        <w:rPr>
+          <w:rFonts w:ascii="Algerian" w:hAnsi="Algerian" w:hint="eastAsia"/>
+        </w:rPr>
+        <w:t xml:space="preserve">): </w:t>
+      </w:r>
+      <w:r>
+        <w:rPr>
+          <w:rFonts w:ascii="Algerian" w:hAnsi="Algerian" w:hint="eastAsia"/>
+        </w:rPr>
+        <w:t>2</w:t>
+      </w:r>
+      <w:r>
+        <w:rPr>
+          <w:rFonts w:ascii="Algerian" w:hAnsi="Algerian" w:hint="eastAsia"/>
+        </w:rPr>
+        <w:t>0</w:t>
+      </w:r>
+    </w:p>
+    <w:p>
+      <w:pPr>
+        <w:pStyle w:val="a"/>
+        <w:numPr>
+          <w:ilvl w:val="0"/>
+          <w:numId w:val="0"/>
+        </w:numPr>
+        <w:ind w:right="258"/>
+        <w:rPr>
+          <w:rFonts w:ascii="Algerian" w:hAnsi="Algerian" w:hint="eastAsia"/>
+        </w:rPr>
+      </w:pPr>
+      <w:r>
+        <w:rPr>
+          <w:rFonts w:ascii="Algerian" w:hAnsi="Algerian"/>
+        </w:rPr>
+        <w:t>biology(</w:t>
+      </w:r>
+      <w:r>
+        <w:rPr>
+          <w:rFonts w:ascii="Algerian" w:hAnsi="Algerian" w:hint="eastAsia"/>
+        </w:rPr>
+        <w:t>生物學</w:t>
+      </w:r>
+      <w:r>
+        <w:rPr>
+          <w:rFonts w:ascii="Algerian" w:hAnsi="Algerian" w:hint="eastAsia"/>
+        </w:rPr>
+        <w:t xml:space="preserve">): </w:t>
+      </w:r>
+      <w:r>
+        <w:rPr>
+          <w:rFonts w:ascii="Algerian" w:hAnsi="Algerian" w:hint="eastAsia"/>
+        </w:rPr>
+        <w:t>6</w:t>
+      </w:r>
+      <w:r>
+        <w:rPr>
+          <w:rFonts w:ascii="Algerian" w:hAnsi="Algerian" w:hint="eastAsia"/>
+        </w:rPr>
+        <w:t xml:space="preserve">0 </w:t>
+      </w:r>
+      <w:r>
+        <w:rPr>
+          <w:rFonts w:ascii="Algerian" w:hAnsi="Algerian"/>
+        </w:rPr>
+        <w:t>archaeology(</w:t>
+      </w:r>
+      <w:r>
+        <w:rPr>
+          <w:rFonts w:ascii="Algerian" w:hAnsi="Algerian" w:hint="eastAsia"/>
+        </w:rPr>
+        <w:t>考古學</w:t>
+      </w:r>
+      <w:r>
+        <w:rPr>
+          <w:rFonts w:ascii="Algerian" w:hAnsi="Algerian" w:hint="eastAsia"/>
+        </w:rPr>
+        <w:t xml:space="preserve">): </w:t>
+      </w:r>
+      <w:r>
+        <w:rPr>
+          <w:rFonts w:ascii="Algerian" w:hAnsi="Algerian" w:hint="eastAsia"/>
+        </w:rPr>
+        <w:t>80</w:t>
+      </w:r>
+      <w:r>
+        <w:rPr>
+          <w:rFonts w:ascii="Algerian" w:hAnsi="Algerian" w:hint="eastAsia"/>
+        </w:rPr>
+        <w:t xml:space="preserve"> m</w:t>
+      </w:r>
+      <w:r>
+        <w:rPr>
+          <w:rFonts w:ascii="Algerian" w:hAnsi="Algerian"/>
+        </w:rPr>
+        <w:t>edicine(</w:t>
+      </w:r>
+      <w:r>
+        <w:rPr>
+          <w:rFonts w:ascii="Algerian" w:hAnsi="Algerian" w:hint="eastAsia"/>
+        </w:rPr>
+        <w:t>醫學</w:t>
+      </w:r>
+      <w:r>
+        <w:rPr>
+          <w:rFonts w:ascii="Algerian" w:hAnsi="Algerian" w:hint="eastAsia"/>
+        </w:rPr>
+        <w:t xml:space="preserve">): </w:t>
+      </w:r>
+      <w:r>
+        <w:rPr>
+          <w:rFonts w:ascii="Algerian" w:hAnsi="Algerian" w:hint="eastAsia"/>
+        </w:rPr>
+        <w:t>2</w:t>
+      </w:r>
+      <w:r>
+        <w:rPr>
+          <w:rFonts w:ascii="Algerian" w:hAnsi="Algerian" w:hint="eastAsia"/>
+        </w:rPr>
+        <w:t xml:space="preserve">0 </w:t>
+      </w:r>
+    </w:p>
+    <w:p>
+      <w:pPr>
+        <w:pStyle w:val="a"/>
+        <w:numPr>
+          <w:ilvl w:val="0"/>
+          <w:numId w:val="0"/>
+        </w:numPr>
+        <w:ind w:left="-380" w:right="258"/>
+        <w:rPr>
+          <w:rFonts w:ascii="Algerian" w:hAnsi="Algerian" w:hint="eastAsia"/>
+        </w:rPr>
+      </w:pPr>
+    </w:p>
+    <w:p>
+      <w:pPr>
+        <w:pStyle w:val="a"/>
+        <w:numPr>
+          <w:ilvl w:val="0"/>
+          <w:numId w:val="28"/>
+        </w:numPr>
+        <w:ind w:right="258"/>
+        <w:rPr>
+          <w:rFonts w:ascii="Algerian" w:hAnsi="Algerian"/>
+        </w:rPr>
+      </w:pPr>
+      <w:r>
+        <w:rPr>
+          <w:rFonts w:ascii="Algerian" w:hAnsi="Algerian" w:hint="eastAsia"/>
+        </w:rPr>
+        <w:t xml:space="preserve"> </w:t>
+      </w:r>
+      <w:r>
+        <w:rPr>
+          <w:rFonts w:ascii="Algerian" w:hAnsi="Algerian" w:hint="eastAsia"/>
+        </w:rPr>
+        <w:t>戰地記者</w:t>
+      </w:r>
+    </w:p>
+    <w:p>
+      <w:pPr>
+        <w:pStyle w:val="a"/>
+        <w:numPr>
+          <w:ilvl w:val="0"/>
+          <w:numId w:val="0"/>
+        </w:numPr>
+        <w:ind w:left="100" w:right="258"/>
+        <w:rPr>
+          <w:rFonts w:ascii="Algerian" w:hAnsi="Algerian"/>
+        </w:rPr>
+      </w:pPr>
+      <w:r>
+        <w:rPr>
+          <w:rFonts w:ascii="Algerian" w:hAnsi="Algerian" w:hint="eastAsia"/>
+        </w:rPr>
+        <w:t>基礎數據</w:t>
+      </w:r>
+      <w:r>
+        <w:rPr>
+          <w:rFonts w:ascii="Algerian" w:hAnsi="Algerian" w:hint="eastAsia"/>
+        </w:rPr>
+        <w:t>:</w:t>
+      </w:r>
+    </w:p>
+    <w:p>
+      <w:pPr>
+        <w:pStyle w:val="a"/>
+        <w:numPr>
+          <w:ilvl w:val="0"/>
+          <w:numId w:val="0"/>
+        </w:numPr>
+        <w:ind w:left="100" w:right="258"/>
+        <w:rPr>
+          <w:rFonts w:ascii="Algerian" w:hAnsi="Algerian"/>
+        </w:rPr>
+      </w:pPr>
+      <w:r>
+        <w:rPr>
+          <w:rFonts w:ascii="Algerian" w:hAnsi="Algerian"/>
+        </w:rPr>
+        <w:t>STR:</w:t>
+      </w:r>
+      <w:r>
+        <w:rPr>
+          <w:rFonts w:ascii="Algerian" w:hAnsi="Algerian" w:hint="eastAsia"/>
+        </w:rPr>
+        <w:t>55</w:t>
+      </w:r>
+      <w:r>
+        <w:rPr>
+          <w:rFonts w:ascii="Algerian" w:hAnsi="Algerian" w:hint="eastAsia"/>
+        </w:rPr>
+        <w:t xml:space="preserve">  </w:t>
+      </w:r>
+      <w:r>
+        <w:rPr>
+          <w:rFonts w:ascii="Algerian" w:hAnsi="Algerian"/>
+        </w:rPr>
+        <w:t>DEX:</w:t>
+      </w:r>
+      <w:r>
+        <w:rPr>
+          <w:rFonts w:ascii="Algerian" w:hAnsi="Algerian" w:hint="eastAsia"/>
+        </w:rPr>
+        <w:t>8</w:t>
+      </w:r>
+      <w:r>
+        <w:rPr>
+          <w:rFonts w:ascii="Algerian" w:hAnsi="Algerian" w:hint="eastAsia"/>
+        </w:rPr>
+        <w:t xml:space="preserve">0  </w:t>
+      </w:r>
+      <w:r>
+        <w:rPr>
+          <w:rFonts w:ascii="Algerian" w:hAnsi="Algerian"/>
+        </w:rPr>
+        <w:t>INT:</w:t>
+      </w:r>
+      <w:r>
+        <w:rPr>
+          <w:rFonts w:ascii="Algerian" w:hAnsi="Algerian" w:hint="eastAsia"/>
+        </w:rPr>
+        <w:t>45</w:t>
+      </w:r>
+      <w:r>
+        <w:rPr>
+          <w:rFonts w:ascii="Algerian" w:hAnsi="Algerian" w:hint="eastAsia"/>
+        </w:rPr>
+        <w:t xml:space="preserve"> </w:t>
+      </w:r>
+    </w:p>
+    <w:p>
+      <w:pPr>
+        <w:pStyle w:val="a"/>
+        <w:numPr>
+          <w:ilvl w:val="0"/>
+          <w:numId w:val="0"/>
+        </w:numPr>
+        <w:ind w:left="100" w:right="258"/>
+        <w:rPr>
+          <w:rFonts w:ascii="Algerian" w:hAnsi="Algerian"/>
+        </w:rPr>
+      </w:pPr>
+      <w:r>
+        <w:rPr>
+          <w:rFonts w:ascii="Algerian" w:hAnsi="Algerian"/>
+        </w:rPr>
+        <w:t>CON:</w:t>
+      </w:r>
+      <w:r>
+        <w:rPr>
+          <w:rFonts w:ascii="Algerian" w:hAnsi="Algerian" w:hint="eastAsia"/>
+        </w:rPr>
+        <w:t>65</w:t>
+      </w:r>
+      <w:r>
+        <w:rPr>
+          <w:rFonts w:ascii="Algerian" w:hAnsi="Algerian" w:hint="eastAsia"/>
+        </w:rPr>
+        <w:t xml:space="preserve">  </w:t>
+      </w:r>
+      <w:r>
+        <w:rPr>
+          <w:rFonts w:ascii="Algerian" w:hAnsi="Algerian"/>
+        </w:rPr>
+        <w:t>APP:</w:t>
+      </w:r>
+      <w:r>
+        <w:rPr>
+          <w:rFonts w:ascii="Algerian" w:hAnsi="Algerian" w:hint="eastAsia"/>
+        </w:rPr>
+        <w:t>6</w:t>
+      </w:r>
+      <w:r>
+        <w:rPr>
+          <w:rFonts w:ascii="Algerian" w:hAnsi="Algerian"/>
+        </w:rPr>
+        <w:t>0   POW:</w:t>
+      </w:r>
+      <w:r>
+        <w:rPr>
+          <w:rFonts w:ascii="Algerian" w:hAnsi="Algerian" w:hint="eastAsia"/>
+        </w:rPr>
+        <w:t>4</w:t>
+      </w:r>
+      <w:r>
+        <w:rPr>
+          <w:rFonts w:ascii="Algerian" w:hAnsi="Algerian" w:hint="eastAsia"/>
+        </w:rPr>
+        <w:t>5</w:t>
+      </w:r>
+    </w:p>
+    <w:p>
+      <w:pPr>
+        <w:pStyle w:val="a"/>
+        <w:numPr>
+          <w:ilvl w:val="0"/>
+          <w:numId w:val="0"/>
+        </w:numPr>
+        <w:ind w:left="100" w:right="258"/>
+        <w:rPr>
+          <w:rFonts w:ascii="Algerian" w:hAnsi="Algerian"/>
+        </w:rPr>
+      </w:pPr>
+      <w:r>
+        <w:rPr>
+          <w:rFonts w:ascii="Algerian" w:hAnsi="Algerian"/>
+        </w:rPr>
+        <w:t>SIZ:</w:t>
+      </w:r>
+      <w:r>
+        <w:rPr>
+          <w:rFonts w:ascii="Algerian" w:hAnsi="Algerian" w:hint="eastAsia"/>
+        </w:rPr>
+        <w:t>70</w:t>
+      </w:r>
+      <w:r>
+        <w:rPr>
+          <w:rFonts w:ascii="Algerian" w:hAnsi="Algerian"/>
+        </w:rPr>
+        <w:t xml:space="preserve">   SAN:</w:t>
+      </w:r>
+      <w:r>
+        <w:rPr>
+          <w:rFonts w:ascii="Algerian" w:hAnsi="Algerian" w:hint="eastAsia"/>
+        </w:rPr>
+        <w:t>45</w:t>
+      </w:r>
+      <w:r>
+        <w:rPr>
+          <w:rFonts w:ascii="Algerian" w:hAnsi="Algerian" w:hint="eastAsia"/>
+        </w:rPr>
+        <w:t xml:space="preserve"> </w:t>
+      </w:r>
+      <w:r>
+        <w:rPr>
+          <w:rFonts w:ascii="Algerian" w:hAnsi="Algerian"/>
+        </w:rPr>
+        <w:t xml:space="preserve">  EDU:</w:t>
+      </w:r>
+      <w:r>
+        <w:rPr>
+          <w:rFonts w:ascii="Algerian" w:hAnsi="Algerian" w:hint="eastAsia"/>
+        </w:rPr>
+        <w:t>40</w:t>
+      </w:r>
+      <w:r>
+        <w:rPr>
+          <w:rFonts w:ascii="Algerian" w:hAnsi="Algerian"/>
+        </w:rPr>
+        <w:t xml:space="preserve">  Luck:</w:t>
+      </w:r>
+      <w:r>
+        <w:rPr>
+          <w:rFonts w:ascii="Algerian" w:hAnsi="Algerian" w:hint="eastAsia"/>
+        </w:rPr>
+        <w:t>8</w:t>
+      </w:r>
+      <w:r>
+        <w:rPr>
+          <w:rFonts w:ascii="Algerian" w:hAnsi="Algerian"/>
+        </w:rPr>
+        <w:t>0</w:t>
+      </w:r>
+    </w:p>
+    <w:p>
+      <w:pPr>
+        <w:pStyle w:val="a"/>
+        <w:numPr>
+          <w:ilvl w:val="0"/>
+          <w:numId w:val="0"/>
+        </w:numPr>
+        <w:ind w:left="100" w:right="258"/>
+        <w:rPr>
+          <w:rFonts w:ascii="Algerian" w:hAnsi="Algerian"/>
+        </w:rPr>
+      </w:pPr>
+      <w:r>
+        <w:rPr>
+          <w:rFonts w:ascii="Algerian" w:hAnsi="Algerian"/>
+        </w:rPr>
+        <w:t>H P:</w:t>
+      </w:r>
+      <w:r>
+        <w:rPr>
+          <w:rFonts w:ascii="Algerian" w:hAnsi="Algerian" w:hint="eastAsia"/>
+        </w:rPr>
+        <w:t>13</w:t>
+      </w:r>
+      <w:r>
+        <w:rPr>
+          <w:rFonts w:ascii="Algerian" w:hAnsi="Algerian"/>
+        </w:rPr>
+        <w:t xml:space="preserve">  M P:</w:t>
+      </w:r>
+      <w:r>
+        <w:rPr>
+          <w:rFonts w:ascii="Algerian" w:hAnsi="Algerian" w:hint="eastAsia"/>
+        </w:rPr>
+        <w:t>9</w:t>
+      </w:r>
+      <w:r>
+        <w:rPr>
+          <w:rFonts w:ascii="Algerian" w:hAnsi="Algerian"/>
+        </w:rPr>
+        <w:t xml:space="preserve">  DB:1d4</w:t>
+      </w:r>
+    </w:p>
+    <w:p>
+      <w:pPr>
+        <w:pStyle w:val="a"/>
+        <w:numPr>
+          <w:ilvl w:val="0"/>
+          <w:numId w:val="0"/>
+        </w:numPr>
+        <w:ind w:right="258"/>
+        <w:rPr>
+          <w:rFonts w:ascii="Algerian" w:hAnsi="Algerian"/>
+        </w:rPr>
+      </w:pPr>
+      <w:r>
+        <w:rPr>
+          <w:rFonts w:ascii="Algerian" w:hAnsi="Algerian" w:hint="eastAsia"/>
+        </w:rPr>
+        <w:t>技能等級</w:t>
+      </w:r>
+      <w:r>
+        <w:rPr>
+          <w:rFonts w:ascii="Algerian" w:hAnsi="Algerian" w:hint="eastAsia"/>
+        </w:rPr>
+        <w:t>:</w:t>
+      </w:r>
+    </w:p>
+    <w:p>
+      <w:pPr>
+        <w:pStyle w:val="a"/>
+        <w:numPr>
+          <w:ilvl w:val="0"/>
+          <w:numId w:val="0"/>
+        </w:numPr>
+        <w:ind w:right="258"/>
+        <w:rPr>
+          <w:rFonts w:ascii="Algerian" w:hAnsi="Algerian"/>
+        </w:rPr>
+      </w:pPr>
+      <w:r>
+        <w:rPr>
+          <w:rFonts w:ascii="Algerian" w:hAnsi="Algerian" w:hint="eastAsia"/>
+        </w:rPr>
+        <w:t>Sp</w:t>
+      </w:r>
+      <w:r>
+        <w:rPr>
+          <w:rFonts w:ascii="Algerian" w:hAnsi="Algerian"/>
+        </w:rPr>
+        <w:t>ot(</w:t>
+      </w:r>
+      <w:r>
+        <w:rPr>
+          <w:rFonts w:ascii="Algerian" w:hAnsi="Algerian" w:hint="eastAsia"/>
+        </w:rPr>
+        <w:t>觀察</w:t>
+      </w:r>
+      <w:r>
+        <w:rPr>
+          <w:rFonts w:ascii="Algerian" w:hAnsi="Algerian" w:hint="eastAsia"/>
+        </w:rPr>
+        <w:t xml:space="preserve">): </w:t>
+      </w:r>
+      <w:r>
+        <w:rPr>
+          <w:rFonts w:ascii="Algerian" w:hAnsi="Algerian" w:hint="eastAsia"/>
+        </w:rPr>
+        <w:t>7</w:t>
+      </w:r>
+      <w:r>
+        <w:rPr>
+          <w:rFonts w:ascii="Algerian" w:hAnsi="Algerian" w:hint="eastAsia"/>
+        </w:rPr>
+        <w:t>0 l</w:t>
+      </w:r>
+      <w:r>
+        <w:rPr>
+          <w:rFonts w:ascii="Algerian" w:hAnsi="Algerian"/>
+        </w:rPr>
+        <w:t>isten(</w:t>
+      </w:r>
+      <w:r>
+        <w:rPr>
+          <w:rFonts w:ascii="Algerian" w:hAnsi="Algerian" w:hint="eastAsia"/>
+        </w:rPr>
+        <w:t>聆聽</w:t>
+      </w:r>
+      <w:r>
+        <w:rPr>
+          <w:rFonts w:ascii="Algerian" w:hAnsi="Algerian" w:hint="eastAsia"/>
+        </w:rPr>
+        <w:t>)</w:t>
+      </w:r>
+      <w:r>
+        <w:rPr>
+          <w:rFonts w:ascii="Algerian" w:hAnsi="Algerian"/>
+        </w:rPr>
+        <w:t>:</w:t>
+      </w:r>
+      <w:r>
+        <w:rPr>
+          <w:rFonts w:ascii="Algerian" w:hAnsi="Algerian" w:hint="eastAsia"/>
+        </w:rPr>
+        <w:t xml:space="preserve"> </w:t>
+      </w:r>
+      <w:r>
+        <w:rPr>
+          <w:rFonts w:ascii="Algerian" w:hAnsi="Algerian" w:hint="eastAsia"/>
+        </w:rPr>
+        <w:t>7</w:t>
+      </w:r>
+      <w:r>
+        <w:rPr>
+          <w:rFonts w:ascii="Algerian" w:hAnsi="Algerian" w:hint="eastAsia"/>
+        </w:rPr>
+        <w:t>0 l</w:t>
+      </w:r>
+      <w:r>
+        <w:rPr>
+          <w:rFonts w:ascii="Algerian" w:hAnsi="Algerian"/>
+        </w:rPr>
+        <w:t>ibrary(</w:t>
+      </w:r>
+      <w:r>
+        <w:rPr>
+          <w:rFonts w:ascii="Algerian" w:hAnsi="Algerian" w:hint="eastAsia"/>
+        </w:rPr>
+        <w:t>圖書館使用</w:t>
+      </w:r>
+      <w:r>
+        <w:rPr>
+          <w:rFonts w:ascii="Algerian" w:hAnsi="Algerian" w:hint="eastAsia"/>
+        </w:rPr>
+        <w:t xml:space="preserve">): </w:t>
+      </w:r>
+      <w:r>
+        <w:rPr>
+          <w:rFonts w:ascii="Algerian" w:hAnsi="Algerian" w:hint="eastAsia"/>
+        </w:rPr>
+        <w:t>5</w:t>
+      </w:r>
+      <w:r>
+        <w:rPr>
+          <w:rFonts w:ascii="Algerian" w:hAnsi="Algerian" w:hint="eastAsia"/>
+        </w:rPr>
+        <w:t>0</w:t>
+      </w:r>
+    </w:p>
+    <w:p>
+      <w:pPr>
+        <w:pStyle w:val="a"/>
+        <w:numPr>
+          <w:ilvl w:val="0"/>
+          <w:numId w:val="0"/>
+        </w:numPr>
+        <w:ind w:right="258"/>
+        <w:rPr>
+          <w:rFonts w:ascii="Algerian" w:hAnsi="Algerian"/>
+        </w:rPr>
+      </w:pPr>
+      <w:r>
+        <w:rPr>
+          <w:rFonts w:ascii="Algerian" w:hAnsi="Algerian" w:hint="eastAsia"/>
+        </w:rPr>
+        <w:t>Br</w:t>
+      </w:r>
+      <w:r>
+        <w:rPr>
+          <w:rFonts w:ascii="Algerian" w:hAnsi="Algerian"/>
+        </w:rPr>
+        <w:t>awl(</w:t>
+      </w:r>
+      <w:r>
+        <w:rPr>
+          <w:rFonts w:ascii="Algerian" w:hAnsi="Algerian" w:hint="eastAsia"/>
+        </w:rPr>
+        <w:t>鬥毆</w:t>
+      </w:r>
+      <w:r>
+        <w:rPr>
+          <w:rFonts w:ascii="Algerian" w:hAnsi="Algerian" w:hint="eastAsia"/>
+        </w:rPr>
+        <w:t xml:space="preserve">): </w:t>
+      </w:r>
+      <w:r>
+        <w:rPr>
+          <w:rFonts w:ascii="Algerian" w:hAnsi="Algerian" w:hint="eastAsia"/>
+        </w:rPr>
+        <w:t>70</w:t>
+      </w:r>
+      <w:r>
+        <w:rPr>
+          <w:rFonts w:ascii="Algerian" w:hAnsi="Algerian" w:hint="eastAsia"/>
+        </w:rPr>
+        <w:t xml:space="preserve"> </w:t>
+      </w:r>
+      <w:r>
+        <w:rPr>
+          <w:rFonts w:ascii="Algerian" w:hAnsi="Algerian"/>
+        </w:rPr>
+        <w:t>evade(</w:t>
+      </w:r>
+      <w:r>
+        <w:rPr>
+          <w:rFonts w:ascii="Algerian" w:hAnsi="Algerian" w:hint="eastAsia"/>
+        </w:rPr>
+        <w:t>閃避</w:t>
+      </w:r>
+      <w:r>
+        <w:rPr>
+          <w:rFonts w:ascii="Algerian" w:hAnsi="Algerian" w:hint="eastAsia"/>
+        </w:rPr>
+        <w:t xml:space="preserve">): </w:t>
+      </w:r>
+      <w:r>
+        <w:rPr>
+          <w:rFonts w:ascii="Algerian" w:hAnsi="Algerian" w:hint="eastAsia"/>
+        </w:rPr>
+        <w:t>70</w:t>
+      </w:r>
+    </w:p>
+    <w:p>
+      <w:pPr>
+        <w:pStyle w:val="a"/>
+        <w:numPr>
+          <w:ilvl w:val="0"/>
+          <w:numId w:val="0"/>
+        </w:numPr>
+        <w:ind w:right="258"/>
+        <w:rPr>
+          <w:rFonts w:ascii="Algerian" w:hAnsi="Algerian"/>
+        </w:rPr>
+      </w:pPr>
+      <w:r>
+        <w:rPr>
+          <w:rFonts w:ascii="Algerian" w:hAnsi="Algerian" w:hint="eastAsia"/>
+        </w:rPr>
+        <w:lastRenderedPageBreak/>
+        <w:t>h</w:t>
+      </w:r>
+      <w:r>
+        <w:rPr>
+          <w:rFonts w:ascii="Algerian" w:hAnsi="Algerian"/>
+        </w:rPr>
+        <w:t>istory(</w:t>
+      </w:r>
+      <w:r>
+        <w:rPr>
+          <w:rFonts w:ascii="Algerian" w:hAnsi="Algerian" w:hint="eastAsia"/>
+        </w:rPr>
+        <w:t>歷史學</w:t>
+      </w:r>
+      <w:r>
+        <w:rPr>
+          <w:rFonts w:ascii="Algerian" w:hAnsi="Algerian" w:hint="eastAsia"/>
+        </w:rPr>
+        <w:t xml:space="preserve">): </w:t>
+      </w:r>
+      <w:r>
+        <w:rPr>
+          <w:rFonts w:ascii="Algerian" w:hAnsi="Algerian" w:hint="eastAsia"/>
+        </w:rPr>
+        <w:t>5</w:t>
+      </w:r>
+      <w:r>
+        <w:rPr>
+          <w:rFonts w:ascii="Algerian" w:hAnsi="Algerian" w:hint="eastAsia"/>
+        </w:rPr>
+        <w:t>0 o</w:t>
+      </w:r>
+      <w:r>
+        <w:rPr>
+          <w:rFonts w:ascii="Algerian" w:hAnsi="Algerian"/>
+        </w:rPr>
+        <w:t>ccult(</w:t>
+      </w:r>
+      <w:r>
+        <w:rPr>
+          <w:rFonts w:ascii="Algerian" w:hAnsi="Algerian" w:hint="eastAsia"/>
+        </w:rPr>
+        <w:t>神祕學</w:t>
+      </w:r>
+      <w:r>
+        <w:rPr>
+          <w:rFonts w:ascii="Algerian" w:hAnsi="Algerian" w:hint="eastAsia"/>
+        </w:rPr>
+        <w:t xml:space="preserve">): </w:t>
+      </w:r>
+      <w:r>
+        <w:rPr>
+          <w:rFonts w:ascii="Algerian" w:hAnsi="Algerian" w:hint="eastAsia"/>
+        </w:rPr>
+        <w:t>4</w:t>
+      </w:r>
+      <w:r>
+        <w:rPr>
+          <w:rFonts w:ascii="Algerian" w:hAnsi="Algerian" w:hint="eastAsia"/>
+        </w:rPr>
+        <w:t>0 p</w:t>
+      </w:r>
+      <w:r>
+        <w:rPr>
+          <w:rFonts w:ascii="Algerian" w:hAnsi="Algerian"/>
+        </w:rPr>
+        <w:t>sycology(</w:t>
+      </w:r>
+      <w:r>
+        <w:rPr>
+          <w:rFonts w:ascii="Algerian" w:hAnsi="Algerian" w:hint="eastAsia"/>
+        </w:rPr>
+        <w:t>心理學</w:t>
+      </w:r>
+      <w:r>
+        <w:rPr>
+          <w:rFonts w:ascii="Algerian" w:hAnsi="Algerian" w:hint="eastAsia"/>
+        </w:rPr>
+        <w:t xml:space="preserve">): </w:t>
+      </w:r>
+      <w:r>
+        <w:rPr>
+          <w:rFonts w:ascii="Algerian" w:hAnsi="Algerian" w:hint="eastAsia"/>
+        </w:rPr>
+        <w:t>7</w:t>
+      </w:r>
+      <w:r>
+        <w:rPr>
+          <w:rFonts w:ascii="Algerian" w:hAnsi="Algerian" w:hint="eastAsia"/>
+        </w:rPr>
+        <w:t>0</w:t>
+      </w:r>
+    </w:p>
+    <w:p>
+      <w:pPr>
+        <w:pStyle w:val="a"/>
+        <w:numPr>
+          <w:ilvl w:val="0"/>
+          <w:numId w:val="0"/>
+        </w:numPr>
+        <w:ind w:right="258"/>
+        <w:rPr>
+          <w:rFonts w:hint="eastAsia"/>
+        </w:rPr>
+      </w:pPr>
+      <w:r>
+        <w:rPr>
+          <w:rFonts w:ascii="Algerian" w:hAnsi="Algerian"/>
+        </w:rPr>
+        <w:t>biology(</w:t>
+      </w:r>
+      <w:r>
+        <w:rPr>
+          <w:rFonts w:ascii="Algerian" w:hAnsi="Algerian" w:hint="eastAsia"/>
+        </w:rPr>
+        <w:t>生物學</w:t>
+      </w:r>
+      <w:r>
+        <w:rPr>
+          <w:rFonts w:ascii="Algerian" w:hAnsi="Algerian" w:hint="eastAsia"/>
+        </w:rPr>
+        <w:t xml:space="preserve">): </w:t>
+      </w:r>
+      <w:r>
+        <w:rPr>
+          <w:rFonts w:ascii="Algerian" w:hAnsi="Algerian" w:hint="eastAsia"/>
+        </w:rPr>
+        <w:t>2</w:t>
+      </w:r>
+      <w:r>
+        <w:rPr>
+          <w:rFonts w:ascii="Algerian" w:hAnsi="Algerian" w:hint="eastAsia"/>
+        </w:rPr>
+        <w:t xml:space="preserve">0 </w:t>
+      </w:r>
+      <w:r>
+        <w:rPr>
+          <w:rFonts w:ascii="Algerian" w:hAnsi="Algerian"/>
+        </w:rPr>
+        <w:t>archaeology(</w:t>
+      </w:r>
+      <w:r>
+        <w:rPr>
+          <w:rFonts w:ascii="Algerian" w:hAnsi="Algerian" w:hint="eastAsia"/>
+        </w:rPr>
+        <w:t>考古學</w:t>
+      </w:r>
+      <w:r>
+        <w:rPr>
+          <w:rFonts w:ascii="Algerian" w:hAnsi="Algerian" w:hint="eastAsia"/>
+        </w:rPr>
+        <w:t xml:space="preserve">): </w:t>
+      </w:r>
+      <w:r>
+        <w:rPr>
+          <w:rFonts w:ascii="Algerian" w:hAnsi="Algerian" w:hint="eastAsia"/>
+        </w:rPr>
+        <w:t>2</w:t>
+      </w:r>
+      <w:r>
+        <w:rPr>
+          <w:rFonts w:ascii="Algerian" w:hAnsi="Algerian" w:hint="eastAsia"/>
+        </w:rPr>
+        <w:t>0 m</w:t>
+      </w:r>
+      <w:r>
+        <w:rPr>
+          <w:rFonts w:ascii="Algerian" w:hAnsi="Algerian"/>
+        </w:rPr>
+        <w:t>edicine(</w:t>
+      </w:r>
+      <w:r>
+        <w:rPr>
+          <w:rFonts w:ascii="Algerian" w:hAnsi="Algerian" w:hint="eastAsia"/>
+        </w:rPr>
+        <w:t>醫學</w:t>
+      </w:r>
+      <w:r>
+        <w:rPr>
+          <w:rFonts w:ascii="Algerian" w:hAnsi="Algerian" w:hint="eastAsia"/>
+        </w:rPr>
+        <w:t xml:space="preserve">): </w:t>
+      </w:r>
+      <w:r>
+        <w:rPr>
+          <w:rFonts w:ascii="Algerian" w:hAnsi="Algerian" w:hint="eastAsia"/>
+        </w:rPr>
+        <w:t>5</w:t>
+      </w:r>
+      <w:r>
+        <w:rPr>
+          <w:rFonts w:ascii="Algerian" w:hAnsi="Algerian" w:hint="eastAsia"/>
+        </w:rPr>
+        <w:t xml:space="preserve">0 </w:t>
+      </w:r>
+    </w:p>
+    <w:p>
+      <w:pPr>
+        <w:pStyle w:val="a"/>
+        <w:numPr>
+          <w:ilvl w:val="0"/>
+          <w:numId w:val="0"/>
+        </w:numPr>
+        <w:ind w:left="100" w:right="258"/>
+        <w:rPr>
+          <w:rFonts w:hint="eastAsia"/>
+        </w:rPr>
+      </w:pPr>
     </w:p>
     <w:p>
       <w:pPr>
@@ -14621,6 +16766,15 @@
     <w:lvlOverride w:ilvl="0">
       <w:startOverride w:val="1"/>
     </w:lvlOverride>
+  </w:num>
+  <w:num w:numId="28">
+    <w:abstractNumId w:val="5"/>
+    <w:lvlOverride w:ilvl="0">
+      <w:startOverride w:val="1"/>
+    </w:lvlOverride>
+  </w:num>
+  <w:num w:numId="29">
+    <w:abstractNumId w:val="5"/>
   </w:num>
 </w:numbering>
 </file>
@@ -15731,7 +17885,7 @@
       <w:numPr>
         <w:numId w:val="5"/>
       </w:numPr>
-      <w:ind w:leftChars="-150" w:left="-150" w:rightChars="100" w:right="100" w:firstLine="0"/>
+      <w:ind w:rightChars="100" w:right="100"/>
     </w:pPr>
   </w:style>
   <w:style w:type="paragraph" w:styleId="afc">
@@ -16191,7 +18345,7 @@
 </file>
 
 <file path=customXml/itemProps1.xml><?xml version="1.0" encoding="utf-8"?>
-<ds:datastoreItem xmlns:ds="http://schemas.openxmlformats.org/officeDocument/2006/customXml" ds:itemID="{D3E333AA-3F11-46F5-B2FA-93F944E1DD62}">
+<ds:datastoreItem xmlns:ds="http://schemas.openxmlformats.org/officeDocument/2006/customXml" ds:itemID="{2E113938-F2B4-40B4-8FBC-8B8DCDE56AD9}">
   <ds:schemaRefs>
     <ds:schemaRef ds:uri="http://schemas.openxmlformats.org/officeDocument/2006/bibliography"/>
   </ds:schemaRefs>

</xml_diff>

<commit_message>
5/22(bagpack and script update)
</commit_message>
<xml_diff>
--- a/script/永晝城物語.docx
+++ b/script/永晝城物語.docx
@@ -213,146 +213,8 @@
     </w:p>
     <w:p>
       <w:pPr>
-        <w:pStyle w:val="1"/>
-      </w:pPr>
-      <w:r>
-        <w:rPr>
-          <w:rFonts w:hint="eastAsia"/>
-        </w:rPr>
-        <w:lastRenderedPageBreak/>
-        <w:t>目錄</w:t>
-      </w:r>
-    </w:p>
-    <w:p>
-      <w:pPr>
         <w:spacing w:line="240" w:lineRule="auto"/>
-        <w:ind w:left="258" w:right="258"/>
-      </w:pPr>
-      <w:r>
-        <w:rPr>
-          <w:rFonts w:hint="eastAsia"/>
-        </w:rPr>
-        <w:t>一、目錄　………………………………………………………………１</w:t>
-      </w:r>
-    </w:p>
-    <w:p>
-      <w:pPr>
-        <w:spacing w:line="240" w:lineRule="auto"/>
-        <w:ind w:left="258" w:right="258"/>
-      </w:pPr>
-      <w:r>
-        <w:rPr>
-          <w:rFonts w:hint="eastAsia"/>
-        </w:rPr>
-        <w:t>二、劇情背景　…………………………………………………………２</w:t>
-      </w:r>
-    </w:p>
-    <w:p>
-      <w:pPr>
-        <w:spacing w:line="240" w:lineRule="auto"/>
-        <w:ind w:left="258" w:right="258"/>
-      </w:pPr>
-      <w:r>
-        <w:rPr>
-          <w:rFonts w:hint="eastAsia"/>
-        </w:rPr>
-        <w:t>三</w:t>
-      </w:r>
-      <w:r>
-        <w:rPr>
-          <w:rFonts w:hint="eastAsia"/>
-        </w:rPr>
-        <w:t>、</w:t>
-      </w:r>
-      <w:r>
-        <w:rPr>
-          <w:rFonts w:hint="eastAsia"/>
-        </w:rPr>
-        <w:t>角色介紹</w:t>
-      </w:r>
-    </w:p>
-    <w:p>
-      <w:pPr>
-        <w:spacing w:line="240" w:lineRule="auto"/>
-        <w:ind w:left="258" w:right="258"/>
-      </w:pPr>
-    </w:p>
-    <w:p>
-      <w:pPr>
-        <w:spacing w:line="240" w:lineRule="auto"/>
-        <w:ind w:left="258" w:right="258"/>
-      </w:pPr>
-    </w:p>
-    <w:p>
-      <w:pPr>
-        <w:spacing w:line="240" w:lineRule="auto"/>
-        <w:ind w:left="258" w:right="258"/>
-      </w:pPr>
-    </w:p>
-    <w:p>
-      <w:pPr>
-        <w:spacing w:line="240" w:lineRule="auto"/>
-        <w:ind w:left="258" w:right="258"/>
-      </w:pPr>
-    </w:p>
-    <w:p>
-      <w:pPr>
-        <w:spacing w:line="240" w:lineRule="auto"/>
-        <w:ind w:left="258" w:right="258"/>
-      </w:pPr>
-    </w:p>
-    <w:p>
-      <w:pPr>
-        <w:spacing w:line="240" w:lineRule="auto"/>
-        <w:ind w:left="258" w:right="258"/>
-      </w:pPr>
-    </w:p>
-    <w:p>
-      <w:pPr>
-        <w:spacing w:line="240" w:lineRule="auto"/>
-        <w:ind w:left="258" w:right="258"/>
-      </w:pPr>
-    </w:p>
-    <w:p>
-      <w:pPr>
-        <w:spacing w:line="240" w:lineRule="auto"/>
-        <w:ind w:left="258" w:right="258"/>
-      </w:pPr>
-    </w:p>
-    <w:p>
-      <w:pPr>
-        <w:spacing w:line="240" w:lineRule="auto"/>
-        <w:ind w:left="258" w:right="258"/>
-      </w:pPr>
-    </w:p>
-    <w:p>
-      <w:pPr>
-        <w:spacing w:line="240" w:lineRule="auto"/>
-        <w:ind w:left="258" w:right="258"/>
-      </w:pPr>
-    </w:p>
-    <w:p>
-      <w:pPr>
-        <w:spacing w:line="240" w:lineRule="auto"/>
-        <w:ind w:left="258" w:right="258"/>
-      </w:pPr>
-    </w:p>
-    <w:p>
-      <w:pPr>
-        <w:spacing w:line="240" w:lineRule="auto"/>
-        <w:ind w:left="258" w:right="258"/>
-      </w:pPr>
-    </w:p>
-    <w:p>
-      <w:pPr>
-        <w:spacing w:line="240" w:lineRule="auto"/>
-        <w:ind w:left="258" w:right="258"/>
-      </w:pPr>
-    </w:p>
-    <w:p>
-      <w:pPr>
-        <w:spacing w:line="240" w:lineRule="auto"/>
-        <w:ind w:leftChars="100" w:left="258" w:right="258"/>
+        <w:ind w:right="258"/>
       </w:pPr>
     </w:p>
     <w:p>
@@ -398,10 +260,6 @@
     <w:p>
       <w:pPr>
         <w:pStyle w:val="2"/>
-        <w:numPr>
-          <w:ilvl w:val="0"/>
-          <w:numId w:val="18"/>
-        </w:numPr>
       </w:pPr>
       <w:r>
         <w:rPr>
@@ -1175,7 +1033,6 @@
         <w:rPr>
           <w:rFonts w:ascii="Algerian" w:hAnsi="Algerian" w:hint="eastAsia"/>
         </w:rPr>
-        <w:lastRenderedPageBreak/>
         <w:t>太陽騎士</w:t>
       </w:r>
       <w:r>
@@ -1397,6 +1254,142 @@
     </w:p>
     <w:p>
       <w:pPr>
+        <w:pStyle w:val="a"/>
+        <w:ind w:right="258"/>
+      </w:pPr>
+      <w:r>
+        <w:rPr>
+          <w:rFonts w:hint="eastAsia"/>
+        </w:rPr>
+        <w:t>對話</w:t>
+      </w:r>
+    </w:p>
+    <w:p>
+      <w:pPr>
+        <w:pStyle w:val="a"/>
+        <w:numPr>
+          <w:ilvl w:val="0"/>
+          <w:numId w:val="0"/>
+        </w:numPr>
+        <w:ind w:left="100" w:right="258"/>
+      </w:pPr>
+      <w:r>
+        <w:rPr>
+          <w:rFonts w:hint="eastAsia"/>
+        </w:rPr>
+        <w:t xml:space="preserve">攻擊他: </w:t>
+      </w:r>
+    </w:p>
+    <w:p>
+      <w:pPr>
+        <w:pStyle w:val="aff0"/>
+        <w:ind w:left="480"/>
+      </w:pPr>
+      <w:r>
+        <w:rPr>
+          <w:rFonts w:hint="eastAsia"/>
+        </w:rPr>
+        <w:t>你向他發起了攻擊，你感覺到你的手腕被握住了，眼前一陣天旋地轉，下一瞬間你望著湛藍的天空、背後火辣辣的疼述說著你不明智的選擇</w:t>
+      </w:r>
+      <w:r>
+        <w:rPr>
+          <w:rFonts w:hint="eastAsia"/>
+        </w:rPr>
+        <w:t>，你聽到一個熟悉的溫和嗓音說到</w:t>
+      </w:r>
+      <w:r>
+        <w:t>”</w:t>
+      </w:r>
+      <w:r>
+        <w:rPr>
+          <w:rFonts w:hint="eastAsia"/>
+        </w:rPr>
+        <w:t>禁止暴力喔</w:t>
+      </w:r>
+      <w:r>
+        <w:t>”</w:t>
+      </w:r>
+      <w:r>
+        <w:rPr>
+          <w:rFonts w:hint="eastAsia"/>
+        </w:rPr>
+        <w:t>，受到1D3點的傷害</w:t>
+      </w:r>
+      <w:r>
+        <w:rPr>
+          <w:rFonts w:hint="eastAsia"/>
+        </w:rPr>
+        <w:t>。</w:t>
+      </w:r>
+    </w:p>
+    <w:p>
+      <w:r>
+        <w:rPr>
+          <w:rFonts w:hint="eastAsia"/>
+        </w:rPr>
+        <w:t>為甚麼你要當導遊:</w:t>
+      </w:r>
+    </w:p>
+    <w:p>
+      <w:pPr>
+        <w:pStyle w:val="aff0"/>
+        <w:ind w:left="480"/>
+      </w:pPr>
+      <w:r>
+        <w:rPr>
+          <w:rFonts w:hint="eastAsia"/>
+        </w:rPr>
+        <w:t>這是我的工作，畢竟生活在這裡還是該有點貢獻的，而且這分工作也聽輕鬆的沒什麼負擔，</w:t>
+      </w:r>
+      <w:r>
+        <w:rPr>
+          <w:rFonts w:hint="eastAsia"/>
+        </w:rPr>
+        <w:t>而且可以沐浴在太陽上總令人心情愉悅。</w:t>
+      </w:r>
+    </w:p>
+    <w:p>
+      <w:pPr>
+        <w:pStyle w:val="a"/>
+        <w:numPr>
+          <w:ilvl w:val="0"/>
+          <w:numId w:val="0"/>
+        </w:numPr>
+        <w:ind w:left="100" w:right="258" w:hanging="100"/>
+      </w:pPr>
+      <w:r>
+        <w:rPr>
+          <w:rFonts w:hint="eastAsia"/>
+        </w:rPr>
+        <w:t>這個城鎮有什麼特色:</w:t>
+      </w:r>
+    </w:p>
+    <w:p>
+      <w:pPr>
+        <w:pStyle w:val="aff0"/>
+        <w:ind w:left="480"/>
+      </w:pPr>
+      <w:r>
+        <w:rPr>
+          <w:rFonts w:hint="eastAsia"/>
+        </w:rPr>
+        <w:t>這座城市最大的特色是我們的太陽永不落下，永遠在天上守護著我們，</w:t>
+      </w:r>
+      <w:r>
+        <w:rPr>
+          <w:rFonts w:hint="eastAsia"/>
+        </w:rPr>
+        <w:t>而這座城市的另一個特點是他完美的結合了先進的建築風格和美麗的自然風景，居住在這裡不只方便，還可以隨時欣賞</w:t>
+      </w:r>
+      <w:r>
+        <w:rPr>
+          <w:rFonts w:hint="eastAsia"/>
+        </w:rPr>
+        <w:t>美麗的風景讓你身心愉悅。</w:t>
+      </w:r>
+    </w:p>
+    <w:p>
+      <w:pPr>
         <w:pStyle w:val="2"/>
       </w:pPr>
       <w:r>
@@ -1481,6 +1474,12 @@
       </w:r>
       <w:r>
         <w:rPr>
+          <w:rFonts w:ascii="Algerian" w:hAnsi="Algerian" w:hint="eastAsia"/>
+        </w:rPr>
+        <w:t xml:space="preserve"> </w:t>
+      </w:r>
+      <w:r>
+        <w:rPr>
           <w:rFonts w:ascii="Algerian" w:hAnsi="Algerian"/>
         </w:rPr>
         <w:t>INT:</w:t>
@@ -1599,13 +1598,19 @@
         <w:rPr>
           <w:rFonts w:ascii="Algerian" w:hAnsi="Algerian" w:hint="eastAsia"/>
         </w:rPr>
-        <w:t xml:space="preserve">65 </w:t>
-      </w:r>
-      <w:r>
-        <w:rPr>
-          <w:rFonts w:ascii="Algerian" w:hAnsi="Algerian"/>
-        </w:rPr>
-        <w:t xml:space="preserve">  EDU:</w:t>
+        <w:t>45</w:t>
+      </w:r>
+      <w:r>
+        <w:rPr>
+          <w:rFonts w:ascii="Algerian" w:hAnsi="Algerian"/>
+        </w:rPr>
+        <w:tab/>
+      </w:r>
+      <w:r>
+        <w:rPr>
+          <w:rFonts w:ascii="Algerian" w:hAnsi="Algerian"/>
+        </w:rPr>
+        <w:t>EDU:</w:t>
       </w:r>
       <w:r>
         <w:rPr>
@@ -1883,12 +1888,907 @@
     </w:p>
     <w:p>
       <w:pPr>
+        <w:pStyle w:val="2"/>
+      </w:pPr>
+      <w:r>
+        <w:rPr>
+          <w:rFonts w:hint="eastAsia"/>
+        </w:rPr>
+        <w:t xml:space="preserve">貝狄威爾 </w:t>
+      </w:r>
+      <w:r>
+        <w:t>Bedivere</w:t>
+      </w:r>
+    </w:p>
+    <w:p>
+      <w:pPr>
+        <w:pStyle w:val="a"/>
+        <w:numPr>
+          <w:ilvl w:val="0"/>
+          <w:numId w:val="31"/>
+        </w:numPr>
+        <w:ind w:right="258"/>
+        <w:rPr>
+          <w:rFonts w:ascii="Algerian" w:hAnsi="Algerian"/>
+        </w:rPr>
+      </w:pPr>
+      <w:r>
+        <w:rPr>
+          <w:rFonts w:hint="eastAsia"/>
+        </w:rPr>
+        <w:t>基礎數據</w:t>
+      </w:r>
+      <w:r>
+        <w:rPr>
+          <w:rFonts w:hint="eastAsia"/>
+        </w:rPr>
+        <w:t>:</w:t>
+      </w:r>
+    </w:p>
+    <w:p>
+      <w:pPr>
+        <w:rPr>
+          <w:rFonts w:ascii="Algerian" w:hAnsi="Algerian"/>
+        </w:rPr>
+      </w:pPr>
+      <w:r>
+        <w:rPr>
+          <w:rFonts w:ascii="Algerian" w:hAnsi="Algerian"/>
+        </w:rPr>
+        <w:t>STR</w:t>
+      </w:r>
+      <w:r>
+        <w:rPr>
+          <w:rFonts w:ascii="Algerian" w:hAnsi="Algerian"/>
+        </w:rPr>
+        <w:t>:</w:t>
+      </w:r>
+      <w:r>
+        <w:rPr>
+          <w:rFonts w:ascii="Algerian" w:hAnsi="Algerian" w:hint="eastAsia"/>
+        </w:rPr>
+        <w:t>9</w:t>
+      </w:r>
+      <w:r>
+        <w:rPr>
+          <w:rFonts w:ascii="Algerian" w:hAnsi="Algerian" w:hint="eastAsia"/>
+        </w:rPr>
+        <w:t>5</w:t>
+      </w:r>
+      <w:r>
+        <w:rPr>
+          <w:rFonts w:ascii="Algerian" w:hAnsi="Algerian" w:hint="eastAsia"/>
+        </w:rPr>
+        <w:t xml:space="preserve">  </w:t>
+      </w:r>
+      <w:r>
+        <w:rPr>
+          <w:rFonts w:ascii="Algerian" w:hAnsi="Algerian"/>
+        </w:rPr>
+        <w:t>DEX</w:t>
+      </w:r>
+      <w:r>
+        <w:rPr>
+          <w:rFonts w:ascii="Algerian" w:hAnsi="Algerian"/>
+        </w:rPr>
+        <w:t>:</w:t>
+      </w:r>
+      <w:r>
+        <w:rPr>
+          <w:rFonts w:ascii="Algerian" w:hAnsi="Algerian" w:hint="eastAsia"/>
+        </w:rPr>
+        <w:t>9</w:t>
+      </w:r>
+      <w:r>
+        <w:rPr>
+          <w:rFonts w:ascii="Algerian" w:hAnsi="Algerian" w:hint="eastAsia"/>
+        </w:rPr>
+        <w:t>5</w:t>
+      </w:r>
+      <w:r>
+        <w:rPr>
+          <w:rFonts w:ascii="Algerian" w:hAnsi="Algerian" w:hint="eastAsia"/>
+        </w:rPr>
+        <w:t xml:space="preserve">  </w:t>
+      </w:r>
+      <w:r>
+        <w:rPr>
+          <w:rFonts w:ascii="Algerian" w:hAnsi="Algerian"/>
+        </w:rPr>
+        <w:t>INT</w:t>
+      </w:r>
+      <w:r>
+        <w:rPr>
+          <w:rFonts w:ascii="Algerian" w:hAnsi="Algerian"/>
+        </w:rPr>
+        <w:t>:</w:t>
+      </w:r>
+      <w:r>
+        <w:rPr>
+          <w:rFonts w:ascii="Algerian" w:hAnsi="Algerian" w:hint="eastAsia"/>
+        </w:rPr>
+        <w:t>60</w:t>
+      </w:r>
+      <w:r>
+        <w:rPr>
+          <w:rFonts w:ascii="Algerian" w:hAnsi="Algerian"/>
+        </w:rPr>
+        <w:t xml:space="preserve"> </w:t>
+      </w:r>
+      <w:r>
+        <w:rPr>
+          <w:rFonts w:ascii="Algerian" w:hAnsi="Algerian" w:hint="eastAsia"/>
+        </w:rPr>
+        <w:t xml:space="preserve">  </w:t>
+      </w:r>
+    </w:p>
+    <w:p>
+      <w:pPr>
+        <w:rPr>
+          <w:rFonts w:ascii="Algerian" w:hAnsi="Algerian"/>
+        </w:rPr>
+      </w:pPr>
+      <w:r>
+        <w:rPr>
+          <w:rFonts w:ascii="Algerian" w:hAnsi="Algerian"/>
+        </w:rPr>
+        <w:t>CON</w:t>
+      </w:r>
+      <w:r>
+        <w:rPr>
+          <w:rFonts w:ascii="Algerian" w:hAnsi="Algerian"/>
+        </w:rPr>
+        <w:t>:</w:t>
+      </w:r>
+      <w:r>
+        <w:rPr>
+          <w:rFonts w:ascii="Algerian" w:hAnsi="Algerian" w:hint="eastAsia"/>
+        </w:rPr>
+        <w:t>95</w:t>
+      </w:r>
+      <w:r>
+        <w:rPr>
+          <w:rFonts w:ascii="Algerian" w:hAnsi="Algerian" w:hint="eastAsia"/>
+        </w:rPr>
+        <w:t xml:space="preserve">  </w:t>
+      </w:r>
+      <w:r>
+        <w:rPr>
+          <w:rFonts w:ascii="Algerian" w:hAnsi="Algerian"/>
+        </w:rPr>
+        <w:t>APP:</w:t>
+      </w:r>
+      <w:r>
+        <w:rPr>
+          <w:rFonts w:ascii="Algerian" w:hAnsi="Algerian" w:hint="eastAsia"/>
+        </w:rPr>
+        <w:t>9</w:t>
+      </w:r>
+      <w:r>
+        <w:rPr>
+          <w:rFonts w:ascii="Algerian" w:hAnsi="Algerian" w:hint="eastAsia"/>
+        </w:rPr>
+        <w:t>5</w:t>
+      </w:r>
+      <w:r>
+        <w:rPr>
+          <w:rFonts w:ascii="Algerian" w:hAnsi="Algerian"/>
+        </w:rPr>
+        <w:t xml:space="preserve">   POW:</w:t>
+      </w:r>
+      <w:r>
+        <w:rPr>
+          <w:rFonts w:ascii="Algerian" w:hAnsi="Algerian" w:hint="eastAsia"/>
+        </w:rPr>
+        <w:t>40</w:t>
+      </w:r>
+    </w:p>
+    <w:p>
+      <w:pPr>
+        <w:rPr>
+          <w:rFonts w:ascii="Algerian" w:hAnsi="Algerian"/>
+        </w:rPr>
+      </w:pPr>
+      <w:r>
+        <w:rPr>
+          <w:rFonts w:ascii="Algerian" w:hAnsi="Algerian"/>
+        </w:rPr>
+        <w:t>SIZ:</w:t>
+      </w:r>
+      <w:r>
+        <w:rPr>
+          <w:rFonts w:ascii="Algerian" w:hAnsi="Algerian" w:hint="eastAsia"/>
+        </w:rPr>
+        <w:t>80</w:t>
+      </w:r>
+      <w:r>
+        <w:rPr>
+          <w:rFonts w:ascii="Algerian" w:hAnsi="Algerian"/>
+        </w:rPr>
+        <w:t xml:space="preserve">   SAN:40</w:t>
+      </w:r>
+      <w:r>
+        <w:rPr>
+          <w:rFonts w:ascii="Algerian" w:hAnsi="Algerian" w:hint="eastAsia"/>
+        </w:rPr>
+        <w:t xml:space="preserve"> </w:t>
+      </w:r>
+      <w:r>
+        <w:rPr>
+          <w:rFonts w:ascii="Algerian" w:hAnsi="Algerian"/>
+        </w:rPr>
+        <w:t xml:space="preserve">  EDU:</w:t>
+      </w:r>
+      <w:r>
+        <w:rPr>
+          <w:rFonts w:ascii="Algerian" w:hAnsi="Algerian" w:hint="eastAsia"/>
+        </w:rPr>
+        <w:t>50</w:t>
+      </w:r>
+      <w:r>
+        <w:rPr>
+          <w:rFonts w:ascii="Algerian" w:hAnsi="Algerian"/>
+        </w:rPr>
+        <w:t xml:space="preserve">  Luck:50</w:t>
+      </w:r>
+    </w:p>
+    <w:p>
+      <w:pPr>
+        <w:rPr>
+          <w:rFonts w:ascii="Algerian" w:hAnsi="Algerian"/>
+        </w:rPr>
+      </w:pPr>
+      <w:r>
+        <w:rPr>
+          <w:rFonts w:ascii="Algerian" w:hAnsi="Algerian" w:hint="eastAsia"/>
+          <w:noProof/>
+        </w:rPr>
+        <w:drawing>
+          <wp:anchor distT="0" distB="0" distL="114300" distR="114300" simplePos="0" relativeHeight="251662336" behindDoc="0" locked="0" layoutInCell="1" allowOverlap="1">
+            <wp:simplePos x="0" y="0"/>
+            <wp:positionH relativeFrom="margin">
+              <wp:align>left</wp:align>
+            </wp:positionH>
+            <wp:positionV relativeFrom="paragraph">
+              <wp:posOffset>228600</wp:posOffset>
+            </wp:positionV>
+            <wp:extent cx="2838450" cy="2838450"/>
+            <wp:effectExtent l="0" t="0" r="0" b="0"/>
+            <wp:wrapTopAndBottom/>
+            <wp:docPr id="6" name="圖片 6" descr="一張含有 卡通, 足部穿著, 服裝, 日本動畫 的圖片&#10;&#10;描述是以非常高的可信度產生"/>
+            <wp:cNvGraphicFramePr>
+              <a:graphicFrameLocks xmlns:a="http://schemas.openxmlformats.org/drawingml/2006/main" noChangeAspect="1"/>
+            </wp:cNvGraphicFramePr>
+            <a:graphic xmlns:a="http://schemas.openxmlformats.org/drawingml/2006/main">
+              <a:graphicData uri="http://schemas.openxmlformats.org/drawingml/2006/picture">
+                <pic:pic xmlns:pic="http://schemas.openxmlformats.org/drawingml/2006/picture">
+                  <pic:nvPicPr>
+                    <pic:cNvPr id="6" name="貝狄威爾.png"/>
+                    <pic:cNvPicPr/>
+                  </pic:nvPicPr>
+                  <pic:blipFill>
+                    <a:blip r:embed="rId11">
+                      <a:extLst>
+                        <a:ext uri="{28A0092B-C50C-407E-A947-70E740481C1C}">
+                          <a14:useLocalDpi xmlns:a14="http://schemas.microsoft.com/office/drawing/2010/main" val="0"/>
+                        </a:ext>
+                      </a:extLst>
+                    </a:blip>
+                    <a:stretch>
+                      <a:fillRect/>
+                    </a:stretch>
+                  </pic:blipFill>
+                  <pic:spPr>
+                    <a:xfrm>
+                      <a:off x="0" y="0"/>
+                      <a:ext cx="2838450" cy="2838450"/>
+                    </a:xfrm>
+                    <a:prstGeom prst="rect">
+                      <a:avLst/>
+                    </a:prstGeom>
+                  </pic:spPr>
+                </pic:pic>
+              </a:graphicData>
+            </a:graphic>
+            <wp14:sizeRelH relativeFrom="margin">
+              <wp14:pctWidth>0</wp14:pctWidth>
+            </wp14:sizeRelH>
+            <wp14:sizeRelV relativeFrom="margin">
+              <wp14:pctHeight>0</wp14:pctHeight>
+            </wp14:sizeRelV>
+          </wp:anchor>
+        </w:drawing>
+      </w:r>
+      <w:r>
+        <w:rPr>
+          <w:rFonts w:ascii="Algerian" w:hAnsi="Algerian"/>
+        </w:rPr>
+        <w:t>H P:</w:t>
+      </w:r>
+      <w:r>
+        <w:rPr>
+          <w:rFonts w:ascii="Algerian" w:hAnsi="Algerian" w:hint="eastAsia"/>
+        </w:rPr>
+        <w:t>17</w:t>
+      </w:r>
+      <w:r>
+        <w:rPr>
+          <w:rFonts w:ascii="Algerian" w:hAnsi="Algerian"/>
+        </w:rPr>
+        <w:t xml:space="preserve">  M P:</w:t>
+      </w:r>
+      <w:r>
+        <w:rPr>
+          <w:rFonts w:ascii="Algerian" w:hAnsi="Algerian" w:hint="eastAsia"/>
+        </w:rPr>
+        <w:t>8</w:t>
+      </w:r>
+      <w:r>
+        <w:rPr>
+          <w:rFonts w:ascii="Algerian" w:hAnsi="Algerian"/>
+        </w:rPr>
+        <w:t xml:space="preserve">  DB:1d</w:t>
+      </w:r>
+      <w:r>
+        <w:rPr>
+          <w:rFonts w:ascii="Algerian" w:hAnsi="Algerian" w:hint="eastAsia"/>
+        </w:rPr>
+        <w:t>6</w:t>
+      </w:r>
+    </w:p>
+    <w:p>
+      <w:r>
+        <w:rPr>
+          <w:rFonts w:hint="eastAsia"/>
+        </w:rPr>
+        <w:t>一位</w:t>
+      </w:r>
+      <w:r>
+        <w:rPr>
+          <w:rFonts w:hint="eastAsia"/>
+        </w:rPr>
+        <w:t>略顯陰柔</w:t>
+      </w:r>
+      <w:r>
+        <w:rPr>
+          <w:rFonts w:hint="eastAsia"/>
+        </w:rPr>
+        <w:t>的男性，有著一頭</w:t>
+      </w:r>
+      <w:r>
+        <w:rPr>
+          <w:rFonts w:hint="eastAsia"/>
+        </w:rPr>
+        <w:t>柔順的</w:t>
+      </w:r>
+      <w:r>
+        <w:rPr>
+          <w:rFonts w:hint="eastAsia"/>
+        </w:rPr>
+        <w:t>金色</w:t>
+      </w:r>
+      <w:r>
+        <w:rPr>
+          <w:rFonts w:hint="eastAsia"/>
+        </w:rPr>
+        <w:t>中</w:t>
+      </w:r>
+      <w:r>
+        <w:rPr>
+          <w:rFonts w:hint="eastAsia"/>
+        </w:rPr>
+        <w:t>長髮，</w:t>
+      </w:r>
+      <w:r>
+        <w:rPr>
+          <w:rFonts w:hint="eastAsia"/>
+        </w:rPr>
+        <w:t>他右邊的肩膀下空空如也，臉上帶著一抹微笑，</w:t>
+      </w:r>
+      <w:r>
+        <w:rPr>
+          <w:rFonts w:hint="eastAsia"/>
+        </w:rPr>
+        <w:t>你從他身上感覺到一種殘缺的美，</w:t>
+      </w:r>
+      <w:r>
+        <w:rPr>
+          <w:rFonts w:hint="eastAsia"/>
+        </w:rPr>
+        <w:t>他是一</w:t>
+      </w:r>
+      <w:r>
+        <w:rPr>
+          <w:rFonts w:hint="eastAsia"/>
+        </w:rPr>
+        <w:t>忠誠的騎士也是亞瑟王最後的騎士</w:t>
+      </w:r>
+      <w:r>
+        <w:rPr>
+          <w:rFonts w:hint="eastAsia"/>
+        </w:rPr>
+        <w:t>，</w:t>
+      </w:r>
+      <w:r>
+        <w:rPr>
+          <w:rFonts w:hint="eastAsia"/>
+        </w:rPr>
+        <w:t>他被亞瑟安排在酒館也就是城鎮最熱鬧的地方當老闆，也正是如此，</w:t>
+      </w:r>
+      <w:r>
+        <w:rPr>
+          <w:rFonts w:hint="eastAsia"/>
+        </w:rPr>
+        <w:t>接受了大量資訊的他早早的就擺脫了控制，也不負亞瑟的堅守著他的崗位，</w:t>
+      </w:r>
+      <w:r>
+        <w:rPr>
+          <w:rFonts w:hint="eastAsia"/>
+        </w:rPr>
+        <w:t>如果他心情好的話，應該不介意與你聊聊天</w:t>
+      </w:r>
+      <w:r>
+        <w:rPr>
+          <w:rFonts w:hint="eastAsia"/>
+        </w:rPr>
+        <w:t>，</w:t>
+      </w:r>
+      <w:r>
+        <w:rPr>
+          <w:rFonts w:hint="eastAsia"/>
+        </w:rPr>
+        <w:t>他親手將聖劍丟進了妖精之湖，這也成為了他一輩子的執念，若你真的想與之交心的話就去把聖劍找回來吧</w:t>
+      </w:r>
+      <w:r>
+        <w:rPr>
+          <w:rFonts w:hint="eastAsia"/>
+        </w:rPr>
+        <w:t>。</w:t>
+      </w:r>
+    </w:p>
+    <w:p>
+      <w:pPr>
+        <w:pStyle w:val="2"/>
+      </w:pPr>
+      <w:r>
+        <w:rPr>
+          <w:rFonts w:hint="eastAsia"/>
+        </w:rPr>
+        <w:t>亞瑟</w:t>
+      </w:r>
+      <w:r>
+        <w:rPr>
+          <w:rFonts w:hint="eastAsia"/>
+        </w:rPr>
+        <w:t xml:space="preserve"> </w:t>
+      </w:r>
+      <w:r>
+        <w:t>Arthur</w:t>
+      </w:r>
+    </w:p>
+    <w:p>
+      <w:pPr>
+        <w:pStyle w:val="a"/>
+        <w:numPr>
+          <w:ilvl w:val="0"/>
+          <w:numId w:val="32"/>
+        </w:numPr>
+        <w:ind w:right="258"/>
+        <w:rPr>
+          <w:rFonts w:ascii="Algerian" w:hAnsi="Algerian"/>
+        </w:rPr>
+      </w:pPr>
+      <w:r>
+        <w:rPr>
+          <w:rFonts w:hint="eastAsia"/>
+        </w:rPr>
+        <w:t>基礎數據</w:t>
+      </w:r>
+      <w:r>
+        <w:rPr>
+          <w:rFonts w:hint="eastAsia"/>
+        </w:rPr>
+        <w:t>:</w:t>
+      </w:r>
+    </w:p>
+    <w:p>
+      <w:pPr>
+        <w:rPr>
+          <w:rFonts w:ascii="Algerian" w:hAnsi="Algerian"/>
+        </w:rPr>
+      </w:pPr>
+      <w:r>
+        <w:rPr>
+          <w:rFonts w:ascii="Algerian" w:hAnsi="Algerian"/>
+        </w:rPr>
+        <w:t>STR</w:t>
+      </w:r>
+      <w:r>
+        <w:rPr>
+          <w:rFonts w:ascii="Algerian" w:hAnsi="Algerian"/>
+        </w:rPr>
+        <w:t>:</w:t>
+      </w:r>
+      <w:r>
+        <w:rPr>
+          <w:rFonts w:ascii="Algerian" w:hAnsi="Algerian" w:hint="eastAsia"/>
+        </w:rPr>
+        <w:t>75</w:t>
+      </w:r>
+      <w:r>
+        <w:rPr>
+          <w:rFonts w:ascii="Algerian" w:hAnsi="Algerian" w:hint="eastAsia"/>
+        </w:rPr>
+        <w:t xml:space="preserve">  </w:t>
+      </w:r>
+      <w:r>
+        <w:rPr>
+          <w:rFonts w:ascii="Algerian" w:hAnsi="Algerian"/>
+        </w:rPr>
+        <w:t>DEX</w:t>
+      </w:r>
+      <w:r>
+        <w:rPr>
+          <w:rFonts w:ascii="Algerian" w:hAnsi="Algerian"/>
+        </w:rPr>
+        <w:t>:</w:t>
+      </w:r>
+      <w:r>
+        <w:rPr>
+          <w:rFonts w:ascii="Algerian" w:hAnsi="Algerian" w:hint="eastAsia"/>
+        </w:rPr>
+        <w:t>85</w:t>
+      </w:r>
+      <w:r>
+        <w:rPr>
+          <w:rFonts w:ascii="Algerian" w:hAnsi="Algerian" w:hint="eastAsia"/>
+        </w:rPr>
+        <w:t xml:space="preserve">  </w:t>
+      </w:r>
+      <w:r>
+        <w:rPr>
+          <w:rFonts w:ascii="Algerian" w:hAnsi="Algerian"/>
+        </w:rPr>
+        <w:t>INT</w:t>
+      </w:r>
+      <w:r>
+        <w:rPr>
+          <w:rFonts w:ascii="Algerian" w:hAnsi="Algerian"/>
+        </w:rPr>
+        <w:t>:</w:t>
+      </w:r>
+      <w:r>
+        <w:rPr>
+          <w:rFonts w:ascii="Algerian" w:hAnsi="Algerian" w:hint="eastAsia"/>
+        </w:rPr>
+        <w:t>55</w:t>
+      </w:r>
+      <w:r>
+        <w:rPr>
+          <w:rFonts w:ascii="Algerian" w:hAnsi="Algerian"/>
+        </w:rPr>
+        <w:t xml:space="preserve"> </w:t>
+      </w:r>
+      <w:r>
+        <w:rPr>
+          <w:rFonts w:ascii="Algerian" w:hAnsi="Algerian" w:hint="eastAsia"/>
+        </w:rPr>
+        <w:t xml:space="preserve">  </w:t>
+      </w:r>
+    </w:p>
+    <w:p>
+      <w:pPr>
+        <w:rPr>
+          <w:rFonts w:ascii="Algerian" w:hAnsi="Algerian"/>
+        </w:rPr>
+      </w:pPr>
+      <w:r>
+        <w:rPr>
+          <w:rFonts w:ascii="Algerian" w:hAnsi="Algerian"/>
+        </w:rPr>
+        <w:t>CON</w:t>
+      </w:r>
+      <w:r>
+        <w:rPr>
+          <w:rFonts w:ascii="Algerian" w:hAnsi="Algerian"/>
+        </w:rPr>
+        <w:t>:</w:t>
+      </w:r>
+      <w:r>
+        <w:rPr>
+          <w:rFonts w:ascii="Algerian" w:hAnsi="Algerian" w:hint="eastAsia"/>
+        </w:rPr>
+        <w:t>60</w:t>
+      </w:r>
+      <w:r>
+        <w:rPr>
+          <w:rFonts w:ascii="Algerian" w:hAnsi="Algerian" w:hint="eastAsia"/>
+        </w:rPr>
+        <w:t xml:space="preserve">  </w:t>
+      </w:r>
+      <w:r>
+        <w:rPr>
+          <w:rFonts w:ascii="Algerian" w:hAnsi="Algerian"/>
+        </w:rPr>
+        <w:t>APP:</w:t>
+      </w:r>
+      <w:r>
+        <w:rPr>
+          <w:rFonts w:ascii="Algerian" w:hAnsi="Algerian" w:hint="eastAsia"/>
+        </w:rPr>
+        <w:t>75</w:t>
+      </w:r>
+      <w:r>
+        <w:rPr>
+          <w:rFonts w:ascii="Algerian" w:hAnsi="Algerian"/>
+        </w:rPr>
+        <w:t xml:space="preserve">   POW:</w:t>
+      </w:r>
+      <w:r>
+        <w:rPr>
+          <w:rFonts w:ascii="Algerian" w:hAnsi="Algerian" w:hint="eastAsia"/>
+        </w:rPr>
+        <w:t>55</w:t>
+      </w:r>
+    </w:p>
+    <w:p>
+      <w:pPr>
+        <w:rPr>
+          <w:rFonts w:ascii="Algerian" w:hAnsi="Algerian"/>
+        </w:rPr>
+      </w:pPr>
+      <w:r>
+        <w:rPr>
+          <w:rFonts w:ascii="Algerian" w:hAnsi="Algerian"/>
+        </w:rPr>
+        <w:t>SIZ:</w:t>
+      </w:r>
+      <w:r>
+        <w:rPr>
+          <w:rFonts w:ascii="Algerian" w:hAnsi="Algerian" w:hint="eastAsia"/>
+        </w:rPr>
+        <w:t>75</w:t>
+      </w:r>
+      <w:r>
+        <w:rPr>
+          <w:rFonts w:ascii="Algerian" w:hAnsi="Algerian"/>
+        </w:rPr>
+        <w:t xml:space="preserve">   SAN:40</w:t>
+      </w:r>
+      <w:r>
+        <w:rPr>
+          <w:rFonts w:ascii="Algerian" w:hAnsi="Algerian" w:hint="eastAsia"/>
+        </w:rPr>
+        <w:t xml:space="preserve"> </w:t>
+      </w:r>
+      <w:r>
+        <w:rPr>
+          <w:rFonts w:ascii="Algerian" w:hAnsi="Algerian"/>
+        </w:rPr>
+        <w:t xml:space="preserve">  EDU:40  Luck:50</w:t>
+      </w:r>
+    </w:p>
+    <w:p>
+      <w:pPr>
+        <w:rPr>
+          <w:rFonts w:ascii="Algerian" w:hAnsi="Algerian"/>
+        </w:rPr>
+      </w:pPr>
+      <w:r>
+        <w:rPr>
+          <w:rFonts w:ascii="Algerian" w:hAnsi="Algerian"/>
+          <w:noProof/>
+        </w:rPr>
+        <w:lastRenderedPageBreak/>
+        <w:drawing>
+          <wp:anchor distT="0" distB="0" distL="114300" distR="114300" simplePos="0" relativeHeight="251663360" behindDoc="0" locked="0" layoutInCell="1" allowOverlap="1">
+            <wp:simplePos x="0" y="0"/>
+            <wp:positionH relativeFrom="margin">
+              <wp:align>left</wp:align>
+            </wp:positionH>
+            <wp:positionV relativeFrom="paragraph">
+              <wp:posOffset>286385</wp:posOffset>
+            </wp:positionV>
+            <wp:extent cx="2809875" cy="2809875"/>
+            <wp:effectExtent l="0" t="0" r="0" b="9525"/>
+            <wp:wrapTopAndBottom/>
+            <wp:docPr id="9" name="圖片 9" descr="一張含有 卡通, 寫生, 圖解, 日本動畫 的圖片&#10;&#10;描述是以非常高的可信度產生"/>
+            <wp:cNvGraphicFramePr>
+              <a:graphicFrameLocks xmlns:a="http://schemas.openxmlformats.org/drawingml/2006/main" noChangeAspect="1"/>
+            </wp:cNvGraphicFramePr>
+            <a:graphic xmlns:a="http://schemas.openxmlformats.org/drawingml/2006/main">
+              <a:graphicData uri="http://schemas.openxmlformats.org/drawingml/2006/picture">
+                <pic:pic xmlns:pic="http://schemas.openxmlformats.org/drawingml/2006/picture">
+                  <pic:nvPicPr>
+                    <pic:cNvPr id="9" name="亞瑟.png"/>
+                    <pic:cNvPicPr/>
+                  </pic:nvPicPr>
+                  <pic:blipFill>
+                    <a:blip r:embed="rId12">
+                      <a:extLst>
+                        <a:ext uri="{28A0092B-C50C-407E-A947-70E740481C1C}">
+                          <a14:useLocalDpi xmlns:a14="http://schemas.microsoft.com/office/drawing/2010/main" val="0"/>
+                        </a:ext>
+                      </a:extLst>
+                    </a:blip>
+                    <a:stretch>
+                      <a:fillRect/>
+                    </a:stretch>
+                  </pic:blipFill>
+                  <pic:spPr>
+                    <a:xfrm>
+                      <a:off x="0" y="0"/>
+                      <a:ext cx="2809875" cy="2809875"/>
+                    </a:xfrm>
+                    <a:prstGeom prst="rect">
+                      <a:avLst/>
+                    </a:prstGeom>
+                  </pic:spPr>
+                </pic:pic>
+              </a:graphicData>
+            </a:graphic>
+            <wp14:sizeRelH relativeFrom="margin">
+              <wp14:pctWidth>0</wp14:pctWidth>
+            </wp14:sizeRelH>
+            <wp14:sizeRelV relativeFrom="margin">
+              <wp14:pctHeight>0</wp14:pctHeight>
+            </wp14:sizeRelV>
+          </wp:anchor>
+        </w:drawing>
+      </w:r>
+      <w:r>
+        <w:rPr>
+          <w:rFonts w:ascii="Algerian" w:hAnsi="Algerian"/>
+        </w:rPr>
+        <w:t>H P:</w:t>
+      </w:r>
+      <w:r>
+        <w:rPr>
+          <w:rFonts w:ascii="Algerian" w:hAnsi="Algerian" w:hint="eastAsia"/>
+        </w:rPr>
+        <w:t>13</w:t>
+      </w:r>
+      <w:r>
+        <w:rPr>
+          <w:rFonts w:ascii="Algerian" w:hAnsi="Algerian"/>
+        </w:rPr>
+        <w:t xml:space="preserve">  M P:</w:t>
+      </w:r>
+      <w:r>
+        <w:rPr>
+          <w:rFonts w:ascii="Algerian" w:hAnsi="Algerian" w:hint="eastAsia"/>
+        </w:rPr>
+        <w:t>11</w:t>
+      </w:r>
+      <w:r>
+        <w:rPr>
+          <w:rFonts w:ascii="Algerian" w:hAnsi="Algerian"/>
+        </w:rPr>
+        <w:t xml:space="preserve">  DB:1d</w:t>
+      </w:r>
+      <w:r>
+        <w:rPr>
+          <w:rFonts w:ascii="Algerian" w:hAnsi="Algerian"/>
+        </w:rPr>
+        <w:t>4</w:t>
+      </w:r>
+    </w:p>
+    <w:p>
+      <w:pPr>
+        <w:rPr>
+          <w:rFonts w:ascii="Algerian" w:hAnsi="Algerian"/>
+        </w:rPr>
+      </w:pPr>
+      <w:r>
+        <w:rPr>
+          <w:rFonts w:ascii="Algerian" w:hAnsi="Algerian" w:hint="eastAsia"/>
+        </w:rPr>
+        <w:t>一位金髮的男性，給你一種帥氣中帶著幹練的感覺</w:t>
+      </w:r>
+      <w:r>
+        <w:rPr>
+          <w:rFonts w:ascii="Algerian" w:hAnsi="Algerian" w:hint="eastAsia"/>
+        </w:rPr>
+        <w:t>，他穿著騎士鎧甲，手持騎士大劍，</w:t>
+      </w:r>
+      <w:r>
+        <w:rPr>
+          <w:rFonts w:ascii="Algerian" w:hAnsi="Algerian" w:hint="eastAsia"/>
+        </w:rPr>
+        <w:t>面色平靜中帶著些許疲憊，他只想好好的運行這個世界，除非有所有關鍵</w:t>
+      </w:r>
+      <w:r>
+        <w:rPr>
+          <w:rFonts w:ascii="Algerian" w:hAnsi="Algerian" w:hint="eastAsia"/>
+        </w:rPr>
+        <w:t>NPC</w:t>
+      </w:r>
+      <w:r>
+        <w:rPr>
+          <w:rFonts w:ascii="Algerian" w:hAnsi="Algerian" w:hint="eastAsia"/>
+        </w:rPr>
+        <w:t>都到他面前他才會意識到這個地方是真的不應該存在的。</w:t>
+      </w:r>
+    </w:p>
+    <w:p>
+      <w:pPr>
+        <w:pStyle w:val="a"/>
+        <w:ind w:right="258"/>
+      </w:pPr>
+      <w:r>
+        <w:rPr>
+          <w:rFonts w:hint="eastAsia"/>
+        </w:rPr>
+        <w:t>戰鬥</w:t>
+      </w:r>
+      <w:r>
+        <w:rPr>
+          <w:rFonts w:hint="eastAsia"/>
+        </w:rPr>
+        <w:t>資訊</w:t>
+      </w:r>
+    </w:p>
+    <w:p>
+      <w:r>
+        <w:rPr>
+          <w:rFonts w:hint="eastAsia"/>
+        </w:rPr>
+        <w:t>Br</w:t>
+      </w:r>
+      <w:r>
+        <w:t>awl(</w:t>
+      </w:r>
+      <w:r>
+        <w:rPr>
+          <w:rFonts w:hint="eastAsia"/>
+        </w:rPr>
+        <w:t>鬥毆</w:t>
+      </w:r>
+      <w:r>
+        <w:t>):</w:t>
+      </w:r>
+      <w:r>
+        <w:rPr>
+          <w:rFonts w:hint="eastAsia"/>
+        </w:rPr>
+        <w:t xml:space="preserve"> </w:t>
+      </w:r>
+      <w:r>
+        <w:t>90 evade(</w:t>
+      </w:r>
+      <w:r>
+        <w:rPr>
+          <w:rFonts w:hint="eastAsia"/>
+        </w:rPr>
+        <w:t>閃避)</w:t>
+      </w:r>
+      <w:r>
+        <w:t>:</w:t>
+      </w:r>
+      <w:r>
+        <w:rPr>
+          <w:rFonts w:hint="eastAsia"/>
+        </w:rPr>
+        <w:t xml:space="preserve"> 50 </w:t>
+      </w:r>
+      <w:r>
+        <w:rPr>
+          <w:rFonts w:hint="eastAsia"/>
+        </w:rPr>
+        <w:t>傷害: 1d</w:t>
+      </w:r>
+      <w:r>
+        <w:t>8 + 1d6 + 1</w:t>
+      </w:r>
+    </w:p>
+    <w:p>
+      <w:pPr>
         <w:pStyle w:val="a"/>
         <w:numPr>
           <w:ilvl w:val="0"/>
           <w:numId w:val="0"/>
         </w:numPr>
-        <w:ind w:left="100" w:right="258"/>
+        <w:ind w:left="100" w:right="258" w:hanging="100"/>
       </w:pPr>
     </w:p>
     <w:p>
@@ -1914,14 +2814,8 @@
         <w:pStyle w:val="2"/>
         <w:numPr>
           <w:ilvl w:val="0"/>
-          <w:numId w:val="21"/>
+          <w:numId w:val="37"/>
         </w:numPr>
-        <w:pBdr>
-          <w:top w:val="none" w:sz="0" w:space="0" w:color="auto"/>
-          <w:left w:val="none" w:sz="0" w:space="0" w:color="auto"/>
-          <w:bottom w:val="none" w:sz="0" w:space="0" w:color="auto"/>
-          <w:right w:val="none" w:sz="0" w:space="0" w:color="auto"/>
-        </w:pBdr>
       </w:pPr>
       <w:r>
         <w:rPr>
@@ -2074,7 +2968,6 @@
           <w:rStyle w:val="aff"/>
           <w:rFonts w:hint="eastAsia"/>
         </w:rPr>
-        <w:lastRenderedPageBreak/>
         <w:t>神祕學:</w:t>
       </w:r>
       <w:r>
@@ -2404,6 +3297,7 @@
           <w:rFonts w:hint="eastAsia"/>
           <w:noProof/>
         </w:rPr>
+        <w:lastRenderedPageBreak/>
         <w:drawing>
           <wp:anchor distT="0" distB="0" distL="114300" distR="114300" simplePos="0" relativeHeight="251661312" behindDoc="0" locked="0" layoutInCell="1" allowOverlap="1">
             <wp:simplePos x="0" y="0"/>
@@ -2428,7 +3322,7 @@
                     <pic:cNvPicPr/>
                   </pic:nvPicPr>
                   <pic:blipFill>
-                    <a:blip r:embed="rId11" cstate="print">
+                    <a:blip r:embed="rId13" cstate="print">
                       <a:extLst>
                         <a:ext uri="{28A0092B-C50C-407E-A947-70E740481C1C}">
                           <a14:useLocalDpi xmlns:a14="http://schemas.microsoft.com/office/drawing/2010/main" val="0"/>
@@ -2479,7 +3373,7 @@
         <w:pStyle w:val="2"/>
         <w:numPr>
           <w:ilvl w:val="0"/>
-          <w:numId w:val="19"/>
+          <w:numId w:val="38"/>
         </w:numPr>
       </w:pPr>
       <w:r>
@@ -2640,7 +3534,6 @@
         <w:rPr>
           <w:rFonts w:hint="eastAsia"/>
         </w:rPr>
-        <w:lastRenderedPageBreak/>
         <w:t>第一個輪迴:</w:t>
       </w:r>
     </w:p>
@@ -2735,6 +3628,79 @@
           <w:rFonts w:hint="eastAsia"/>
         </w:rPr>
         <w:t>人們會與調查員主動搭話就好像調查員早已是城鎮的一部份一般</w:t>
+      </w:r>
+    </w:p>
+    <w:p>
+      <w:pPr>
+        <w:pStyle w:val="2"/>
+      </w:pPr>
+      <w:r>
+        <w:rPr>
+          <w:rFonts w:hint="eastAsia"/>
+        </w:rPr>
+        <w:t>瘋狂(遊戲)</w:t>
+      </w:r>
+    </w:p>
+    <w:p>
+      <w:r>
+        <w:rPr>
+          <w:rFonts w:hint="eastAsia"/>
+        </w:rPr>
+        <w:t>S</w:t>
+      </w:r>
+      <w:r>
+        <w:t>an</w:t>
+      </w:r>
+      <w:r>
+        <w:rPr>
+          <w:rFonts w:hint="eastAsia"/>
+        </w:rPr>
+        <w:t>值減少1/5最大值後陷入瘋狂，症狀為</w:t>
+      </w:r>
+      <w:r>
+        <w:rPr>
+          <w:rFonts w:hint="eastAsia"/>
+        </w:rPr>
+        <w:t>拒絕與人交流</w:t>
+      </w:r>
+    </w:p>
+    <w:p>
+      <w:pPr>
+        <w:rPr>
+          <w:rStyle w:val="aff1"/>
+        </w:rPr>
+      </w:pPr>
+      <w:r>
+        <w:rPr>
+          <w:rFonts w:hint="eastAsia"/>
+        </w:rPr>
+        <w:t xml:space="preserve">文本: </w:t>
+      </w:r>
+      <w:r>
+        <w:rPr>
+          <w:rStyle w:val="aff1"/>
+        </w:rPr>
+        <w:t>你的腦子已經無法再承受更多的渾沌了，你渾身顫抖，抬頭看去彷彿全世界都是未知的怪物，你開始畏懼與人交流，如果他們也是怪物</w:t>
+      </w:r>
+      <w:r>
+        <w:rPr>
+          <w:rStyle w:val="aff1"/>
+          <w:rFonts w:hint="eastAsia"/>
+        </w:rPr>
+        <w:t>變成</w:t>
+      </w:r>
+      <w:r>
+        <w:rPr>
+          <w:rStyle w:val="aff1"/>
+        </w:rPr>
+        <w:t>的話呢</w:t>
+      </w:r>
+      <w:r>
+        <w:rPr>
+          <w:rStyle w:val="aff1"/>
+          <w:rFonts w:hint="eastAsia"/>
+        </w:rPr>
+        <w:t>?</w:t>
       </w:r>
     </w:p>
     <w:p>
@@ -2753,7 +3719,7 @@
         <w:pStyle w:val="2"/>
         <w:numPr>
           <w:ilvl w:val="0"/>
-          <w:numId w:val="20"/>
+          <w:numId w:val="39"/>
         </w:numPr>
       </w:pPr>
       <w:r>
@@ -2843,7 +3809,19 @@
         <w:rPr>
           <w:rFonts w:hint="eastAsia"/>
         </w:rPr>
-        <w:t xml:space="preserve">，(廣場中還有一些路人 </w:t>
+        <w:t>，(廣場中還有一些</w:t>
+      </w:r>
+      <w:r>
+        <w:rPr>
+          <w:rFonts w:hint="eastAsia"/>
+        </w:rPr>
+        <w:t>老人坐在長椅上聊天</w:t>
+      </w:r>
+      <w:r>
+        <w:rPr>
+          <w:rFonts w:hint="eastAsia"/>
+        </w:rPr>
+        <w:t xml:space="preserve"> </w:t>
       </w:r>
       <w:r>
         <w:t>if not</w:t>
@@ -2859,64 +3837,6 @@
           <w:rFonts w:hint="eastAsia"/>
         </w:rPr>
         <w:t>。</w:t>
-      </w:r>
-    </w:p>
-    <w:p>
-      <w:pPr>
-        <w:pStyle w:val="aff0"/>
-      </w:pPr>
-    </w:p>
-    <w:p>
-      <w:pPr>
-        <w:pStyle w:val="aff0"/>
-      </w:pPr>
-      <w:r>
-        <w:rPr>
-          <w:rFonts w:hint="eastAsia"/>
-        </w:rPr>
-        <w:t>瓦格恩:</w:t>
-      </w:r>
-    </w:p>
-    <w:p>
-      <w:pPr>
-        <w:pStyle w:val="aff0"/>
-        <w:ind w:left="480"/>
-      </w:pPr>
-      <w:r>
-        <w:rPr>
-          <w:rFonts w:hint="eastAsia"/>
-        </w:rPr>
-        <w:t>歡迎來到永晝城，我叫瓦格恩，是你們的導遊</w:t>
-      </w:r>
-      <w:r>
-        <w:rPr>
-          <w:rFonts w:hint="eastAsia"/>
-        </w:rPr>
-        <w:t>，</w:t>
-      </w:r>
-      <w:r>
-        <w:rPr>
-          <w:rFonts w:hint="eastAsia"/>
-        </w:rPr>
-        <w:t>這裡是</w:t>
-      </w:r>
-      <w:r>
-        <w:rPr>
-          <w:rFonts w:hint="eastAsia"/>
-        </w:rPr>
-        <w:t>白晝廣場，是城市中的休閒區域，中心的日晷是由城鎮的工匠們用最精妙的工藝花費數個月所完成的工藝品</w:t>
-      </w:r>
-      <w:r>
-        <w:rPr>
-          <w:rFonts w:hint="eastAsia"/>
-        </w:rPr>
-        <w:t>，也是城陣中唯一的日晷</w:t>
-      </w:r>
-      <w:r>
-        <w:rPr>
-          <w:rFonts w:hint="eastAsia"/>
-        </w:rPr>
-        <w:t>，如果覺得身心疲倦的話，我很推薦你來這裡坐在長椅上欣賞日出日落。</w:t>
       </w:r>
     </w:p>
     <w:p>
@@ -2929,7 +3849,7 @@
         <w:pStyle w:val="a"/>
         <w:numPr>
           <w:ilvl w:val="0"/>
-          <w:numId w:val="14"/>
+          <w:numId w:val="34"/>
         </w:numPr>
         <w:ind w:right="258"/>
       </w:pPr>
@@ -2937,8 +3857,119 @@
         <w:rPr>
           <w:rFonts w:hint="eastAsia"/>
         </w:rPr>
-        <w:t xml:space="preserve">   </w:t>
-      </w:r>
+        <w:t>瓦格恩</w:t>
+      </w:r>
+      <w:r>
+        <w:rPr>
+          <w:rFonts w:hint="eastAsia"/>
+        </w:rPr>
+        <w:t>(</w:t>
+      </w:r>
+      <w:r>
+        <w:t xml:space="preserve">if </w:t>
+      </w:r>
+      <w:r>
+        <w:rPr>
+          <w:rFonts w:hint="eastAsia"/>
+        </w:rPr>
+        <w:t>暑光時)</w:t>
+      </w:r>
+      <w:r>
+        <w:rPr>
+          <w:rFonts w:hint="eastAsia"/>
+        </w:rPr>
+        <w:t>:</w:t>
+      </w:r>
+    </w:p>
+    <w:p>
+      <w:pPr>
+        <w:pStyle w:val="aff0"/>
+      </w:pPr>
+      <w:r>
+        <w:rPr>
+          <w:rFonts w:hint="eastAsia"/>
+        </w:rPr>
+        <w:t>歡迎來到永晝城，我叫瓦格恩，是你們的導遊</w:t>
+      </w:r>
+      <w:r>
+        <w:rPr>
+          <w:rFonts w:hint="eastAsia"/>
+        </w:rPr>
+        <w:t>，</w:t>
+      </w:r>
+      <w:r>
+        <w:rPr>
+          <w:rFonts w:hint="eastAsia"/>
+        </w:rPr>
+        <w:t>這裡是</w:t>
+      </w:r>
+      <w:r>
+        <w:rPr>
+          <w:rFonts w:hint="eastAsia"/>
+        </w:rPr>
+        <w:t>白晝廣場，是城市中的休閒區域，中心的日晷是由城鎮的工匠們用最精妙的工藝花費數個月所完成的工藝品</w:t>
+      </w:r>
+      <w:r>
+        <w:rPr>
+          <w:rFonts w:hint="eastAsia"/>
+        </w:rPr>
+        <w:t>，也是城陣中唯一的日晷</w:t>
+      </w:r>
+      <w:r>
+        <w:rPr>
+          <w:rFonts w:hint="eastAsia"/>
+        </w:rPr>
+        <w:t>，如果覺得身心疲倦的話，我很推薦你來這裡坐在長椅上欣賞日出日落。</w:t>
+      </w:r>
+    </w:p>
+    <w:p>
+      <w:r>
+        <w:rPr>
+          <w:rFonts w:hint="eastAsia"/>
+        </w:rPr>
+        <w:t>對話:</w:t>
+      </w:r>
+    </w:p>
+    <w:p>
+      <w:r>
+        <w:tab/>
+      </w:r>
+      <w:r>
+        <w:rPr>
+          <w:rFonts w:hint="eastAsia"/>
+        </w:rPr>
+        <w:t>我們下一站要去哪裡:</w:t>
+      </w:r>
+    </w:p>
+    <w:p>
+      <w:pPr>
+        <w:pStyle w:val="aff0"/>
+        <w:ind w:left="960"/>
+      </w:pPr>
+      <w:r>
+        <w:rPr>
+          <w:rFonts w:hint="eastAsia"/>
+        </w:rPr>
+        <w:t>我們下一站要去的是傭有成鎮中最美麗自然風景的地方</w:t>
+      </w:r>
+      <w:r>
+        <w:t>”</w:t>
+      </w:r>
+      <w:r>
+        <w:rPr>
+          <w:rFonts w:hint="eastAsia"/>
+        </w:rPr>
+        <w:t>德茲瑪麗湖</w:t>
+      </w:r>
+      <w:r>
+        <w:t>”</w:t>
+      </w:r>
+    </w:p>
+    <w:p>
+      <w:pPr>
+        <w:pStyle w:val="a"/>
+        <w:ind w:right="258"/>
+      </w:pPr>
       <w:r>
         <w:rPr>
           <w:rFonts w:hint="eastAsia"/>
@@ -3059,7 +4090,6 @@
         <w:rPr>
           <w:rFonts w:hint="eastAsia"/>
         </w:rPr>
-        <w:lastRenderedPageBreak/>
         <w:t>你</w:t>
       </w:r>
       <w:r>
@@ -3200,10 +4230,93 @@
         <w:t>”</w:t>
       </w:r>
     </w:p>
+    <w:p/>
+    <w:p>
+      <w:pPr>
+        <w:pStyle w:val="a"/>
+        <w:ind w:right="258"/>
+      </w:pPr>
+      <w:r>
+        <w:rPr>
+          <w:rFonts w:hint="eastAsia"/>
+        </w:rPr>
+        <w:t>其他</w:t>
+      </w:r>
+    </w:p>
+    <w:p>
+      <w:pPr>
+        <w:pStyle w:val="afe"/>
+      </w:pPr>
+      <w:r>
+        <w:rPr>
+          <w:rFonts w:hint="eastAsia"/>
+        </w:rPr>
+        <w:t>聆聽老人們聊天:</w:t>
+      </w:r>
+    </w:p>
     <w:p>
       <w:pPr>
         <w:pStyle w:val="aff0"/>
-      </w:pPr>
+        <w:ind w:firstLine="480"/>
+      </w:pPr>
+      <w:r>
+        <w:rPr>
+          <w:rFonts w:hint="eastAsia"/>
+        </w:rPr>
+        <w:t>你在一旁偷聽老人家的閒話家常</w:t>
+      </w:r>
+      <w:r>
+        <w:rPr>
+          <w:rFonts w:hint="eastAsia"/>
+        </w:rPr>
+        <w:t>，</w:t>
+      </w:r>
+    </w:p>
+    <w:p>
+      <w:pPr>
+        <w:pStyle w:val="afe"/>
+      </w:pPr>
+      <w:r>
+        <w:rPr>
+          <w:rFonts w:hint="eastAsia"/>
+        </w:rPr>
+        <w:t>失敗:</w:t>
+      </w:r>
+    </w:p>
+    <w:p>
+      <w:pPr>
+        <w:pStyle w:val="aff0"/>
+        <w:ind w:firstLine="480"/>
+      </w:pPr>
+      <w:r>
+        <w:rPr>
+          <w:rFonts w:hint="eastAsia"/>
+        </w:rPr>
+        <w:t>老人們說話帶著很重的口音，讓你難以理解。</w:t>
+      </w:r>
+    </w:p>
+    <w:p>
+      <w:pPr>
+        <w:pStyle w:val="afe"/>
+      </w:pPr>
+      <w:r>
+        <w:rPr>
+          <w:rFonts w:hint="eastAsia"/>
+        </w:rPr>
+        <w:t>成功:</w:t>
+      </w:r>
+    </w:p>
+    <w:p>
+      <w:pPr>
+        <w:pStyle w:val="aff0"/>
+        <w:ind w:left="480"/>
+      </w:pPr>
+      <w:r>
+        <w:rPr>
+          <w:rFonts w:hint="eastAsia"/>
+        </w:rPr>
+        <w:t>你聽到一個老人在說，他家下方好像有老鼠之類的東西，最近他睡覺的時候，有時候會聽到一些嘈雜的聲音從地板下傳來，怕不是下水道裡養了隻大老鼠。</w:t>
+      </w:r>
     </w:p>
     <w:p>
       <w:pPr>
@@ -3548,7 +4661,6 @@
         <w:rPr>
           <w:rFonts w:hint="eastAsia"/>
         </w:rPr>
-        <w:lastRenderedPageBreak/>
         <w:t>成功:</w:t>
       </w:r>
     </w:p>
@@ -3969,7 +5081,6 @@
         <w:rPr>
           <w:rFonts w:hint="eastAsia"/>
         </w:rPr>
-        <w:lastRenderedPageBreak/>
         <w:t>觀察:</w:t>
       </w:r>
     </w:p>
@@ -4448,7 +5559,6 @@
         <w:rPr>
           <w:rFonts w:hint="eastAsia"/>
         </w:rPr>
-        <w:lastRenderedPageBreak/>
         <w:t>遭遇1D6隻格拉基之僕，若於烈光時巡邏隊將在1d</w:t>
       </w:r>
       <w:r>
@@ -4794,7 +5904,6 @@
         <w:rPr>
           <w:rFonts w:hint="eastAsia"/>
         </w:rPr>
-        <w:lastRenderedPageBreak/>
         <w:t>你注意到這個平台應該是屬於居住區，而周圍的房間應該是倉儲區之類的地點</w:t>
       </w:r>
     </w:p>
@@ -5270,7 +6379,6 @@
         <w:pStyle w:val="aff4"/>
       </w:pPr>
       <w:r>
-        <w:lastRenderedPageBreak/>
         <w:tab/>
       </w:r>
       <w:r>
@@ -5780,7 +6888,6 @@
         <w:pStyle w:val="afe"/>
       </w:pPr>
       <w:r>
-        <w:lastRenderedPageBreak/>
         <w:tab/>
       </w:r>
       <w:r>
@@ -6491,7 +7598,6 @@
           <w:i/>
           <w:color w:val="277FB3" w:themeColor="background2" w:themeShade="80"/>
         </w:rPr>
-        <w:lastRenderedPageBreak/>
         <w:tab/>
       </w:r>
       <w:r>
@@ -7585,7 +8691,6 @@
           <w:i/>
           <w:color w:val="B13329"/>
         </w:rPr>
-        <w:lastRenderedPageBreak/>
         <w:t>騎士大劍</w:t>
       </w:r>
       <w:r>
@@ -7859,6 +8964,7 @@
         <w:rPr>
           <w:rFonts w:hint="eastAsia"/>
         </w:rPr>
+        <w:lastRenderedPageBreak/>
         <w:t>皇家圖書館</w:t>
       </w:r>
     </w:p>
@@ -8833,7 +9939,6 @@
           <w:i/>
           <w:color w:val="277FB3" w:themeColor="background2" w:themeShade="80"/>
         </w:rPr>
-        <w:lastRenderedPageBreak/>
         <w:t>你們來到了</w:t>
       </w:r>
       <w:r>
@@ -8924,6 +10029,14 @@
           <w:i/>
           <w:color w:val="277FB3" w:themeColor="background2" w:themeShade="80"/>
         </w:rPr>
+        <w:t>，周圍還有一些小情侶看似在約會</w:t>
+      </w:r>
+      <w:r>
+        <w:rPr>
+          <w:rFonts w:hint="eastAsia"/>
+          <w:i/>
+          <w:color w:val="277FB3" w:themeColor="background2" w:themeShade="80"/>
+        </w:rPr>
         <w:t>。</w:t>
       </w:r>
     </w:p>
@@ -8937,16 +10050,16 @@
     </w:p>
     <w:p>
       <w:pPr>
-        <w:rPr>
-          <w:i/>
-          <w:color w:val="277FB3" w:themeColor="background2" w:themeShade="80"/>
-        </w:rPr>
-      </w:pPr>
-      <w:r>
-        <w:rPr>
-          <w:rFonts w:hint="eastAsia"/>
-          <w:i/>
-          <w:color w:val="277FB3" w:themeColor="background2" w:themeShade="80"/>
+        <w:pStyle w:val="a"/>
+        <w:numPr>
+          <w:ilvl w:val="0"/>
+          <w:numId w:val="35"/>
+        </w:numPr>
+        <w:ind w:right="258"/>
+      </w:pPr>
+      <w:r>
+        <w:rPr>
+          <w:rFonts w:hint="eastAsia"/>
         </w:rPr>
         <w:t>瓦格恩:</w:t>
       </w:r>
@@ -9106,20 +10219,23 @@
       </w:r>
     </w:p>
     <w:p>
-      <w:pPr>
-        <w:pStyle w:val="aff0"/>
-      </w:pPr>
-      <w:r>
-        <w:tab/>
-      </w:r>
-      <w:r>
-        <w:tab/>
-      </w:r>
-      <w:r>
-        <w:rPr>
-          <w:rFonts w:hint="eastAsia"/>
-        </w:rPr>
-        <w:t>詢問:你詢問瓦格恩為何他的臉色有些異樣。</w:t>
+      <w:r>
+        <w:tab/>
+      </w:r>
+      <w:r>
+        <w:tab/>
+      </w:r>
+      <w:r>
+        <w:rPr>
+          <w:rFonts w:hint="eastAsia"/>
+        </w:rPr>
+        <w:t>詢問:</w:t>
+      </w:r>
+      <w:r>
+        <w:rPr>
+          <w:rFonts w:hint="eastAsia"/>
+        </w:rPr>
+        <w:t>你詢問瓦格恩為何他的臉色有些異樣。</w:t>
       </w:r>
     </w:p>
     <w:p>
@@ -9517,14 +10633,7 @@
         <w:rPr>
           <w:rFonts w:hint="eastAsia"/>
         </w:rPr>
-        <w:t>，地下水道的水也從未因此而增加，如果</w:t>
-      </w:r>
-      <w:r>
-        <w:rPr>
-          <w:rFonts w:hint="eastAsia"/>
-        </w:rPr>
-        <w:lastRenderedPageBreak/>
-        <w:t>逃到暗潮裡說不定能被吸到地下水道而逃離格拉基，但肉體上的嚴重傷害恐怕是無法避免的。</w:t>
+        <w:t>，地下水道的水也從未因此而增加，如果逃到暗潮裡說不定能被吸到地下水道而逃離格拉基，但肉體上的嚴重傷害恐怕是無法避免的。</w:t>
       </w:r>
     </w:p>
     <w:p/>
@@ -9693,9 +10802,6 @@
     <w:p>
       <w:pPr>
         <w:pStyle w:val="aff0"/>
-        <w:rPr>
-          <w:rFonts w:eastAsiaTheme="minorEastAsia"/>
-        </w:rPr>
       </w:pPr>
       <w:r>
         <w:tab/>
@@ -9705,6 +10811,308 @@
           <w:rFonts w:hint="eastAsia"/>
         </w:rPr>
         <w:t>你注意到水的下方存在著暗潮，那似乎是一個漩渦。</w:t>
+      </w:r>
+    </w:p>
+    <w:p>
+      <w:pPr>
+        <w:pStyle w:val="a"/>
+        <w:ind w:right="258"/>
+      </w:pPr>
+      <w:r>
+        <w:rPr>
+          <w:rFonts w:hint="eastAsia"/>
+        </w:rPr>
+        <w:t>動作</w:t>
+      </w:r>
+    </w:p>
+    <w:p>
+      <w:pPr>
+        <w:pStyle w:val="a"/>
+        <w:numPr>
+          <w:ilvl w:val="0"/>
+          <w:numId w:val="0"/>
+        </w:numPr>
+        <w:ind w:left="100" w:right="258"/>
+      </w:pPr>
+      <w:r>
+        <w:rPr>
+          <w:rFonts w:hint="eastAsia"/>
+        </w:rPr>
+        <w:t>跳入湖中:</w:t>
+      </w:r>
+    </w:p>
+    <w:p>
+      <w:pPr>
+        <w:pStyle w:val="aff0"/>
+        <w:ind w:left="480"/>
+      </w:pPr>
+      <w:r>
+        <w:rPr>
+          <w:rFonts w:hint="eastAsia"/>
+        </w:rPr>
+        <w:t>你聽到周圍傳來一些尖叫聲</w:t>
+      </w:r>
+      <w:r>
+        <w:rPr>
+          <w:rFonts w:hint="eastAsia"/>
+        </w:rPr>
+        <w:t>，同時一股強大的力量從水中傳來彷彿要把你拉進湖中。</w:t>
+      </w:r>
+    </w:p>
+    <w:p>
+      <w:r>
+        <w:tab/>
+      </w:r>
+      <w:r>
+        <w:rPr>
+          <w:rFonts w:hint="eastAsia"/>
+        </w:rPr>
+        <w:t>嘗試掙脫:</w:t>
+      </w:r>
+    </w:p>
+    <w:p>
+      <w:pPr>
+        <w:pStyle w:val="aff0"/>
+      </w:pPr>
+      <w:r>
+        <w:tab/>
+      </w:r>
+      <w:r>
+        <w:tab/>
+      </w:r>
+      <w:r>
+        <w:rPr>
+          <w:rFonts w:hint="eastAsia"/>
+        </w:rPr>
+        <w:t>你嘗試游回岸上，做一個</w:t>
+      </w:r>
+      <w:r>
+        <w:rPr>
+          <w:rStyle w:val="aff"/>
+          <w:rFonts w:hint="eastAsia"/>
+        </w:rPr>
+        <w:t>困難成功的力量判定</w:t>
+      </w:r>
+    </w:p>
+    <w:p>
+      <w:pPr>
+        <w:pStyle w:val="afe"/>
+      </w:pPr>
+      <w:r>
+        <w:tab/>
+      </w:r>
+      <w:r>
+        <w:tab/>
+      </w:r>
+      <w:r>
+        <w:rPr>
+          <w:rFonts w:hint="eastAsia"/>
+        </w:rPr>
+        <w:t>失敗:</w:t>
+      </w:r>
+    </w:p>
+    <w:p>
+      <w:pPr>
+        <w:pStyle w:val="aff0"/>
+        <w:ind w:left="1440"/>
+      </w:pPr>
+      <w:r>
+        <w:rPr>
+          <w:rFonts w:hint="eastAsia"/>
+        </w:rPr>
+        <w:t>即便你傾盡全力，在你扭傷了你的腳後</w:t>
+      </w:r>
+      <w:r>
+        <w:rPr>
+          <w:rFonts w:hint="eastAsia"/>
+        </w:rPr>
+        <w:t>(DEX-10)</w:t>
+      </w:r>
+      <w:r>
+        <w:rPr>
+          <w:rFonts w:hint="eastAsia"/>
+        </w:rPr>
+        <w:t>，你毫無懸念的被捲入了漩渦，受到1D2傷害，</w:t>
+      </w:r>
+      <w:r>
+        <w:rPr>
+          <w:rFonts w:hint="eastAsia"/>
+        </w:rPr>
+        <w:t>你在被漩渦拉下的時候你看到了無數的觸手朝你包圍過來，你只看一眼就彷彿大腦受到了槌擊，嚴重的反胃與失重感傳來，做一個(1/1D6)的SAN CHECK，你再次恢復意識時你躺在一處</w:t>
+      </w:r>
+      <w:r>
+        <w:rPr>
+          <w:rFonts w:hint="eastAsia"/>
+        </w:rPr>
+        <w:t>石頭地板上。</w:t>
+      </w:r>
+    </w:p>
+    <w:p>
+      <w:pPr>
+        <w:ind w:left="1440"/>
+      </w:pPr>
+      <w:r>
+        <w:rPr>
+          <w:rFonts w:hint="eastAsia"/>
+        </w:rPr>
+        <w:t>(抵達下水道祭壇)</w:t>
+      </w:r>
+    </w:p>
+    <w:p>
+      <w:pPr>
+        <w:pStyle w:val="afe"/>
+      </w:pPr>
+      <w:r>
+        <w:tab/>
+      </w:r>
+      <w:r>
+        <w:tab/>
+      </w:r>
+      <w:r>
+        <w:rPr>
+          <w:rFonts w:hint="eastAsia"/>
+        </w:rPr>
+        <w:t>困難</w:t>
+      </w:r>
+      <w:r>
+        <w:rPr>
+          <w:rFonts w:hint="eastAsia"/>
+        </w:rPr>
+        <w:t>成功:</w:t>
+      </w:r>
+    </w:p>
+    <w:p>
+      <w:pPr>
+        <w:pStyle w:val="aff0"/>
+        <w:ind w:left="1440"/>
+      </w:pPr>
+      <w:r>
+        <w:rPr>
+          <w:rFonts w:hint="eastAsia"/>
+        </w:rPr>
+        <w:t>即便你成功地逃回了岸上，扭傷的小腿隱隱作痛(DEX-10)</w:t>
+      </w:r>
+      <w:r>
+        <w:rPr>
+          <w:rFonts w:hint="eastAsia"/>
+        </w:rPr>
+        <w:t>，彷彿是在提醒著你剛剛的驚險</w:t>
+      </w:r>
+    </w:p>
+    <w:p>
+      <w:r>
+        <w:tab/>
+      </w:r>
+      <w:r>
+        <w:rPr>
+          <w:rFonts w:hint="eastAsia"/>
+        </w:rPr>
+        <w:t>放棄治療:</w:t>
+      </w:r>
+    </w:p>
+    <w:p>
+      <w:pPr>
+        <w:pStyle w:val="aff0"/>
+        <w:ind w:left="1440"/>
+      </w:pPr>
+      <w:r>
+        <w:rPr>
+          <w:rFonts w:hint="eastAsia"/>
+        </w:rPr>
+        <w:t>你任由自己在漩渦中隨波逐流你在被漩渦拉下的時候你看到了無數的觸手朝你包圍過來，你只看一眼就彷彿大腦受到了槌擊，嚴重的反胃與失重感傳來，做一個(1/1D6)的SAN CHECK，你再次恢復意識時你躺在一處石頭地板上。</w:t>
+      </w:r>
+    </w:p>
+    <w:p>
+      <w:pPr>
+        <w:ind w:left="1440"/>
+      </w:pPr>
+      <w:r>
+        <w:rPr>
+          <w:rFonts w:hint="eastAsia"/>
+        </w:rPr>
+        <w:t>(抵達下水道祭壇)</w:t>
+      </w:r>
+    </w:p>
+    <w:p>
+      <w:r>
+        <w:rPr>
+          <w:rFonts w:hint="eastAsia"/>
+        </w:rPr>
+        <w:t>聆聽</w:t>
+      </w:r>
+      <w:r>
+        <w:rPr>
+          <w:rFonts w:hint="eastAsia"/>
+        </w:rPr>
+        <w:t>周圍路人的聊天內容:</w:t>
+      </w:r>
+    </w:p>
+    <w:p>
+      <w:r>
+        <w:tab/>
+      </w:r>
+      <w:r>
+        <w:rPr>
+          <w:rFonts w:hint="eastAsia"/>
+        </w:rPr>
+        <w:t>失敗:</w:t>
+      </w:r>
+    </w:p>
+    <w:p>
+      <w:r>
+        <w:tab/>
+      </w:r>
+      <w:r>
+        <w:tab/>
+      </w:r>
+      <w:r>
+        <w:rPr>
+          <w:rFonts w:hint="eastAsia"/>
+        </w:rPr>
+        <w:t>情侶們的閃光彈攻擊讓你</w:t>
+      </w:r>
+      <w:r>
+        <w:rPr>
+          <w:rFonts w:hint="eastAsia"/>
+        </w:rPr>
+        <w:t>失去理智，無法專注。</w:t>
+      </w:r>
+    </w:p>
+    <w:p>
+      <w:r>
+        <w:tab/>
+      </w:r>
+      <w:r>
+        <w:rPr>
+          <w:rFonts w:hint="eastAsia"/>
+        </w:rPr>
+        <w:t>成功:</w:t>
+      </w:r>
+    </w:p>
+    <w:p>
+      <w:r>
+        <w:tab/>
+      </w:r>
+      <w:r>
+        <w:tab/>
+      </w:r>
+      <w:r>
+        <w:rPr>
+          <w:rFonts w:hint="eastAsia"/>
+        </w:rPr>
+        <w:t>你聽到他們在討論湖中似乎有人看到未知生物</w:t>
+      </w:r>
+      <w:r>
+        <w:rPr>
+          <w:rFonts w:hint="eastAsia"/>
+        </w:rPr>
+        <w:t>黑影的傳聞</w:t>
+      </w:r>
+      <w:r>
+        <w:rPr>
+          <w:rFonts w:hint="eastAsia"/>
+        </w:rPr>
+        <w:t>。</w:t>
       </w:r>
     </w:p>
     <w:p>
@@ -10033,7 +11441,6 @@
         <w:rPr>
           <w:rFonts w:hint="eastAsia"/>
         </w:rPr>
-        <w:lastRenderedPageBreak/>
         <w:t>狀態:</w:t>
       </w:r>
     </w:p>
@@ -10623,7 +12030,6 @@
         <w:rPr>
           <w:rFonts w:hint="eastAsia"/>
         </w:rPr>
-        <w:lastRenderedPageBreak/>
         <w:t>工具</w:t>
       </w:r>
       <w:r>
@@ -11118,7 +12524,6 @@
         <w:rPr>
           <w:rFonts w:hint="eastAsia"/>
         </w:rPr>
-        <w:lastRenderedPageBreak/>
         <w:t>房間無其他作用，僅僅是作為</w:t>
       </w:r>
       <w:r>
@@ -11663,14 +13068,7 @@
         <w:rPr>
           <w:rFonts w:hint="eastAsia"/>
         </w:rPr>
-        <w:t>他甩了一個東</w:t>
-      </w:r>
-      <w:r>
-        <w:rPr>
-          <w:rFonts w:hint="eastAsia"/>
-        </w:rPr>
-        <w:lastRenderedPageBreak/>
-        <w:t>西到你手上，你眼前一黑，再次睜開時，已經回到你昏過去時的遺跡中，你手中抓著一個圓桌騎士團的徽章，看起來有些老舊甚至有著一些劃痕，你探索了這個遺跡，回去付了命，拿到了你的薪水，你手上抓著的徽章成為了亞瑟王傳奇的有力證明，雖然仍有許多人懷疑你是個騙子，但你已然成為世界上的亞瑟王傳奇的傳奇學者</w:t>
+        <w:t>他甩了一個東西到你手上，你眼前一黑，再次睜開時，已經回到你昏過去時的遺跡中，你手中抓著一個圓桌騎士團的徽章，看起來有些老舊甚至有著一些劃痕，你探索了這個遺跡，回去付了命，拿到了你的薪水，你手上抓著的徽章成為了亞瑟王傳奇的有力證明，雖然仍有許多人懷疑你是個騙子，但你已然成為世界上的亞瑟王傳奇的傳奇學者</w:t>
       </w:r>
     </w:p>
     <w:p>
@@ -12339,7 +13737,6 @@
           <w:i/>
           <w:color w:val="277FB3" w:themeColor="background2" w:themeShade="80"/>
         </w:rPr>
-        <w:lastRenderedPageBreak/>
         <w:t>亞瑟</w:t>
       </w:r>
       <w:r>
@@ -12367,6 +13764,26 @@
           <w:color w:val="277FB3" w:themeColor="background2" w:themeShade="80"/>
         </w:rPr>
         <w:t>，現在的我已經沒有能力解決這個日漸膨脹的世界的</w:t>
+      </w:r>
+    </w:p>
+    <w:p>
+      <w:pPr>
+        <w:pStyle w:val="2"/>
+        <w:rPr>
+          <w:rStyle w:val="aff"/>
+          <w:i w:val="0"/>
+          <w:color w:val="064601"/>
+          <w:sz w:val="32"/>
+        </w:rPr>
+      </w:pPr>
+      <w:r>
+        <w:rPr>
+          <w:rStyle w:val="aff"/>
+          <w:i w:val="0"/>
+          <w:color w:val="064601"/>
+          <w:sz w:val="32"/>
+        </w:rPr>
+        <w:t>路人</w:t>
       </w:r>
     </w:p>
     <w:p>
@@ -12948,22 +14365,14 @@
         </w:numPr>
         <w:ind w:left="100" w:right="258"/>
         <w:rPr>
-          <w:rFonts w:ascii="Algerian" w:hAnsi="Algerian" w:hint="eastAsia"/>
-        </w:rPr>
-      </w:pPr>
-      <w:r>
-        <w:rPr>
-          <w:rFonts w:ascii="Algerian" w:hAnsi="Algerian"/>
-        </w:rPr>
-        <w:t>biolog</w:t>
-      </w:r>
-      <w:bookmarkStart w:id="0" w:name="_GoBack"/>
-      <w:bookmarkEnd w:id="0"/>
-      <w:r>
-        <w:rPr>
-          <w:rFonts w:ascii="Algerian" w:hAnsi="Algerian"/>
-        </w:rPr>
-        <w:t>y(</w:t>
+          <w:rFonts w:ascii="Algerian" w:hAnsi="Algerian"/>
+        </w:rPr>
+      </w:pPr>
+      <w:r>
+        <w:rPr>
+          <w:rFonts w:ascii="Algerian" w:hAnsi="Algerian"/>
+        </w:rPr>
+        <w:t>biology(</w:t>
       </w:r>
       <w:r>
         <w:rPr>
@@ -13476,6 +14885,7 @@
         <w:rPr>
           <w:rFonts w:ascii="Algerian" w:hAnsi="Algerian" w:hint="eastAsia"/>
         </w:rPr>
+        <w:lastRenderedPageBreak/>
         <w:t>Br</w:t>
       </w:r>
       <w:r>
@@ -13651,7 +15061,7 @@
         </w:numPr>
         <w:ind w:right="258"/>
         <w:rPr>
-          <w:rFonts w:ascii="Algerian" w:hAnsi="Algerian" w:hint="eastAsia"/>
+          <w:rFonts w:ascii="Algerian" w:hAnsi="Algerian"/>
         </w:rPr>
       </w:pPr>
       <w:r>
@@ -13754,7 +15164,7 @@
         </w:numPr>
         <w:ind w:left="-380" w:right="258"/>
         <w:rPr>
-          <w:rFonts w:ascii="Algerian" w:hAnsi="Algerian" w:hint="eastAsia"/>
+          <w:rFonts w:ascii="Algerian" w:hAnsi="Algerian"/>
         </w:rPr>
       </w:pPr>
     </w:p>
@@ -14287,7 +15697,6 @@
         <w:rPr>
           <w:rFonts w:ascii="Algerian" w:hAnsi="Algerian" w:hint="eastAsia"/>
         </w:rPr>
-        <w:lastRenderedPageBreak/>
         <w:t>h</w:t>
       </w:r>
       <w:r>
@@ -14389,9 +15798,6 @@
           <w:numId w:val="0"/>
         </w:numPr>
         <w:ind w:right="258"/>
-        <w:rPr>
-          <w:rFonts w:hint="eastAsia"/>
-        </w:rPr>
       </w:pPr>
       <w:r>
         <w:rPr>
@@ -14492,9 +15898,6 @@
           <w:numId w:val="0"/>
         </w:numPr>
         <w:ind w:left="100" w:right="258"/>
-        <w:rPr>
-          <w:rFonts w:hint="eastAsia"/>
-        </w:rPr>
       </w:pPr>
     </w:p>
     <w:p>
@@ -14513,7 +15916,7 @@
         <w:pStyle w:val="2"/>
         <w:numPr>
           <w:ilvl w:val="0"/>
-          <w:numId w:val="24"/>
+          <w:numId w:val="40"/>
         </w:numPr>
       </w:pPr>
       <w:r>
@@ -14522,6 +15925,8 @@
         </w:rPr>
         <w:t>素質</w:t>
       </w:r>
+      <w:bookmarkStart w:id="0" w:name="_GoBack"/>
+      <w:bookmarkEnd w:id="0"/>
     </w:p>
     <w:tbl>
       <w:tblPr>
@@ -15418,7 +16823,7 @@
       </w:pPr>
     </w:p>
     <w:sectPr>
-      <w:footerReference w:type="default" r:id="rId12"/>
+      <w:footerReference w:type="default" r:id="rId14"/>
       <w:pgSz w:w="11906" w:h="16838"/>
       <w:pgMar w:top="1440" w:right="1800" w:bottom="1440" w:left="1800" w:header="851" w:footer="992" w:gutter="0"/>
       <w:pgNumType w:start="0"/>
@@ -15714,6 +17119,96 @@
     </w:lvl>
   </w:abstractNum>
   <w:abstractNum w:abstractNumId="2" w15:restartNumberingAfterBreak="0">
+    <w:nsid w:val="29915786"/>
+    <w:multiLevelType w:val="hybridMultilevel"/>
+    <w:tmpl w:val="9A926190"/>
+    <w:lvl w:ilvl="0" w:tplc="9294B372">
+      <w:start w:val="1"/>
+      <w:numFmt w:val="decimal"/>
+      <w:pStyle w:val="2"/>
+      <w:lvlText w:val="%1."/>
+      <w:lvlJc w:val="left"/>
+      <w:pPr>
+        <w:ind w:left="480" w:hanging="480"/>
+      </w:pPr>
+      <w:rPr>
+        <w:rFonts w:ascii="Algerian" w:hAnsi="Algerian" w:hint="default"/>
+      </w:rPr>
+    </w:lvl>
+    <w:lvl w:ilvl="1" w:tplc="04090019" w:tentative="1">
+      <w:start w:val="1"/>
+      <w:numFmt w:val="ideographTraditional"/>
+      <w:lvlText w:val="%2、"/>
+      <w:lvlJc w:val="left"/>
+      <w:pPr>
+        <w:ind w:left="960" w:hanging="480"/>
+      </w:pPr>
+    </w:lvl>
+    <w:lvl w:ilvl="2" w:tplc="0409001B" w:tentative="1">
+      <w:start w:val="1"/>
+      <w:numFmt w:val="lowerRoman"/>
+      <w:lvlText w:val="%3."/>
+      <w:lvlJc w:val="right"/>
+      <w:pPr>
+        <w:ind w:left="1440" w:hanging="480"/>
+      </w:pPr>
+    </w:lvl>
+    <w:lvl w:ilvl="3" w:tplc="0409000F" w:tentative="1">
+      <w:start w:val="1"/>
+      <w:numFmt w:val="decimal"/>
+      <w:lvlText w:val="%4."/>
+      <w:lvlJc w:val="left"/>
+      <w:pPr>
+        <w:ind w:left="1920" w:hanging="480"/>
+      </w:pPr>
+    </w:lvl>
+    <w:lvl w:ilvl="4" w:tplc="04090019" w:tentative="1">
+      <w:start w:val="1"/>
+      <w:numFmt w:val="ideographTraditional"/>
+      <w:lvlText w:val="%5、"/>
+      <w:lvlJc w:val="left"/>
+      <w:pPr>
+        <w:ind w:left="2400" w:hanging="480"/>
+      </w:pPr>
+    </w:lvl>
+    <w:lvl w:ilvl="5" w:tplc="0409001B" w:tentative="1">
+      <w:start w:val="1"/>
+      <w:numFmt w:val="lowerRoman"/>
+      <w:lvlText w:val="%6."/>
+      <w:lvlJc w:val="right"/>
+      <w:pPr>
+        <w:ind w:left="2880" w:hanging="480"/>
+      </w:pPr>
+    </w:lvl>
+    <w:lvl w:ilvl="6" w:tplc="0409000F" w:tentative="1">
+      <w:start w:val="1"/>
+      <w:numFmt w:val="decimal"/>
+      <w:lvlText w:val="%7."/>
+      <w:lvlJc w:val="left"/>
+      <w:pPr>
+        <w:ind w:left="3360" w:hanging="480"/>
+      </w:pPr>
+    </w:lvl>
+    <w:lvl w:ilvl="7" w:tplc="04090019" w:tentative="1">
+      <w:start w:val="1"/>
+      <w:numFmt w:val="ideographTraditional"/>
+      <w:lvlText w:val="%8、"/>
+      <w:lvlJc w:val="left"/>
+      <w:pPr>
+        <w:ind w:left="3840" w:hanging="480"/>
+      </w:pPr>
+    </w:lvl>
+    <w:lvl w:ilvl="8" w:tplc="0409001B" w:tentative="1">
+      <w:start w:val="1"/>
+      <w:numFmt w:val="lowerRoman"/>
+      <w:lvlText w:val="%9."/>
+      <w:lvlJc w:val="right"/>
+      <w:pPr>
+        <w:ind w:left="4320" w:hanging="480"/>
+      </w:pPr>
+    </w:lvl>
+  </w:abstractNum>
+  <w:abstractNum w:abstractNumId="3" w15:restartNumberingAfterBreak="0">
     <w:nsid w:val="2E7173D7"/>
     <w:multiLevelType w:val="hybridMultilevel"/>
     <w:tmpl w:val="3724D39E"/>
@@ -15803,7 +17298,7 @@
       </w:pPr>
     </w:lvl>
   </w:abstractNum>
-  <w:abstractNum w:abstractNumId="3" w15:restartNumberingAfterBreak="0">
+  <w:abstractNum w:abstractNumId="4" w15:restartNumberingAfterBreak="0">
     <w:nsid w:val="3A436A33"/>
     <w:multiLevelType w:val="hybridMultilevel"/>
     <w:tmpl w:val="07385EAA"/>
@@ -15889,7 +17384,7 @@
       </w:pPr>
     </w:lvl>
   </w:abstractNum>
-  <w:abstractNum w:abstractNumId="4" w15:restartNumberingAfterBreak="0">
+  <w:abstractNum w:abstractNumId="5" w15:restartNumberingAfterBreak="0">
     <w:nsid w:val="3F9757FE"/>
     <w:multiLevelType w:val="multilevel"/>
     <w:tmpl w:val="DC6A4EC0"/>
@@ -16011,10 +17506,10 @@
       </w:rPr>
     </w:lvl>
   </w:abstractNum>
-  <w:abstractNum w:abstractNumId="5" w15:restartNumberingAfterBreak="0">
+  <w:abstractNum w:abstractNumId="6" w15:restartNumberingAfterBreak="0">
     <w:nsid w:val="41052F20"/>
     <w:multiLevelType w:val="hybridMultilevel"/>
-    <w:tmpl w:val="2D6E54AA"/>
+    <w:tmpl w:val="D7D0E8C4"/>
     <w:lvl w:ilvl="0" w:tplc="2B641364">
       <w:start w:val="1"/>
       <w:numFmt w:val="decimal"/>
@@ -16102,14 +17597,13 @@
       </w:pPr>
     </w:lvl>
   </w:abstractNum>
-  <w:abstractNum w:abstractNumId="6" w15:restartNumberingAfterBreak="0">
+  <w:abstractNum w:abstractNumId="7" w15:restartNumberingAfterBreak="0">
     <w:nsid w:val="41477124"/>
     <w:multiLevelType w:val="multilevel"/>
-    <w:tmpl w:val="AB6CD1A4"/>
+    <w:tmpl w:val="ABAC72C0"/>
     <w:lvl w:ilvl="0">
       <w:start w:val="1"/>
       <w:numFmt w:val="decimal"/>
-      <w:pStyle w:val="2"/>
       <w:lvlText w:val="%1."/>
       <w:lvlJc w:val="left"/>
       <w:pPr>
@@ -16121,6 +17615,7 @@
         <w:bCs w:val="0"/>
         <w:i w:val="0"/>
         <w:iCs w:val="0"/>
+        <w:caps w:val="0"/>
         <w:smallCaps w:val="0"/>
         <w:strike w:val="0"/>
         <w:dstrike w:val="0"/>
@@ -16129,13 +17624,22 @@
         <w:emboss w:val="0"/>
         <w:imprint w:val="0"/>
         <w:noProof w:val="0"/>
+        <w:snapToGrid w:val="0"/>
         <w:vanish w:val="0"/>
+        <w:color w:val="000000"/>
+        <w:spacing w:val="0"/>
+        <w:w w:val="0"/>
         <w:kern w:val="0"/>
         <w:position w:val="0"/>
-        <w:u w:val="none"/>
+        <w:sz w:val="0"/>
+        <w:szCs w:val="0"/>
+        <w:u w:val="none" w:color="000000"/>
         <w:effect w:val="none"/>
+        <w:bdr w:val="none" w:sz="0" w:space="0" w:color="000000"/>
+        <w:shd w:val="clear" w:color="000000" w:fill="000000"/>
         <w:vertAlign w:val="baseline"/>
         <w:em w:val="none"/>
+        <w:lang w:val="x-none" w:eastAsia="x-none" w:bidi="x-none"/>
         <w:specVanish w:val="0"/>
         <w14:glow w14:rad="0">
           <w14:srgbClr w14:val="000000"/>
@@ -16260,7 +17764,7 @@
       </w:rPr>
     </w:lvl>
   </w:abstractNum>
-  <w:abstractNum w:abstractNumId="7" w15:restartNumberingAfterBreak="0">
+  <w:abstractNum w:abstractNumId="8" w15:restartNumberingAfterBreak="0">
     <w:nsid w:val="4BCE688D"/>
     <w:multiLevelType w:val="hybridMultilevel"/>
     <w:tmpl w:val="54222DF2"/>
@@ -16346,7 +17850,7 @@
       </w:pPr>
     </w:lvl>
   </w:abstractNum>
-  <w:abstractNum w:abstractNumId="8" w15:restartNumberingAfterBreak="0">
+  <w:abstractNum w:abstractNumId="9" w15:restartNumberingAfterBreak="0">
     <w:nsid w:val="4DE6232F"/>
     <w:multiLevelType w:val="hybridMultilevel"/>
     <w:tmpl w:val="E9FCEFAC"/>
@@ -16432,7 +17936,7 @@
       </w:pPr>
     </w:lvl>
   </w:abstractNum>
-  <w:abstractNum w:abstractNumId="9" w15:restartNumberingAfterBreak="0">
+  <w:abstractNum w:abstractNumId="10" w15:restartNumberingAfterBreak="0">
     <w:nsid w:val="5D6B2F2F"/>
     <w:multiLevelType w:val="hybridMultilevel"/>
     <w:tmpl w:val="25A69D9E"/>
@@ -16525,70 +18029,70 @@
     <w:abstractNumId w:val="1"/>
   </w:num>
   <w:num w:numId="2">
-    <w:abstractNumId w:val="3"/>
+    <w:abstractNumId w:val="4"/>
   </w:num>
   <w:num w:numId="3">
-    <w:abstractNumId w:val="4"/>
+    <w:abstractNumId w:val="5"/>
   </w:num>
   <w:num w:numId="4">
+    <w:abstractNumId w:val="7"/>
+  </w:num>
+  <w:num w:numId="5">
     <w:abstractNumId w:val="6"/>
   </w:num>
-  <w:num w:numId="5">
-    <w:abstractNumId w:val="5"/>
-  </w:num>
   <w:num w:numId="6">
-    <w:abstractNumId w:val="9"/>
+    <w:abstractNumId w:val="10"/>
   </w:num>
   <w:num w:numId="7">
-    <w:abstractNumId w:val="7"/>
+    <w:abstractNumId w:val="8"/>
   </w:num>
   <w:num w:numId="8">
     <w:abstractNumId w:val="0"/>
   </w:num>
   <w:num w:numId="9">
-    <w:abstractNumId w:val="8"/>
+    <w:abstractNumId w:val="9"/>
   </w:num>
   <w:num w:numId="10">
+    <w:abstractNumId w:val="7"/>
+  </w:num>
+  <w:num w:numId="11">
+    <w:abstractNumId w:val="3"/>
+  </w:num>
+  <w:num w:numId="12">
     <w:abstractNumId w:val="6"/>
   </w:num>
-  <w:num w:numId="11">
-    <w:abstractNumId w:val="2"/>
-  </w:num>
-  <w:num w:numId="12">
-    <w:abstractNumId w:val="5"/>
-  </w:num>
   <w:num w:numId="13">
-    <w:abstractNumId w:val="5"/>
+    <w:abstractNumId w:val="6"/>
     <w:lvlOverride w:ilvl="0">
       <w:startOverride w:val="1"/>
     </w:lvlOverride>
   </w:num>
   <w:num w:numId="14">
-    <w:abstractNumId w:val="5"/>
+    <w:abstractNumId w:val="6"/>
     <w:lvlOverride w:ilvl="0">
       <w:startOverride w:val="1"/>
     </w:lvlOverride>
   </w:num>
   <w:num w:numId="15">
-    <w:abstractNumId w:val="5"/>
+    <w:abstractNumId w:val="6"/>
     <w:lvlOverride w:ilvl="0">
       <w:startOverride w:val="1"/>
     </w:lvlOverride>
   </w:num>
   <w:num w:numId="16">
-    <w:abstractNumId w:val="5"/>
+    <w:abstractNumId w:val="6"/>
     <w:lvlOverride w:ilvl="0">
       <w:startOverride w:val="1"/>
     </w:lvlOverride>
   </w:num>
   <w:num w:numId="17">
-    <w:abstractNumId w:val="5"/>
+    <w:abstractNumId w:val="6"/>
     <w:lvlOverride w:ilvl="0">
       <w:startOverride w:val="1"/>
     </w:lvlOverride>
   </w:num>
   <w:num w:numId="18">
-    <w:abstractNumId w:val="6"/>
+    <w:abstractNumId w:val="7"/>
     <w:lvlOverride w:ilvl="0">
       <w:startOverride w:val="1"/>
     </w:lvlOverride>
@@ -16618,7 +18122,7 @@
     </w:lvlOverride>
   </w:num>
   <w:num w:numId="19">
-    <w:abstractNumId w:val="6"/>
+    <w:abstractNumId w:val="7"/>
     <w:lvlOverride w:ilvl="0">
       <w:startOverride w:val="1"/>
     </w:lvlOverride>
@@ -16648,7 +18152,7 @@
     </w:lvlOverride>
   </w:num>
   <w:num w:numId="20">
-    <w:abstractNumId w:val="6"/>
+    <w:abstractNumId w:val="7"/>
     <w:lvlOverride w:ilvl="0">
       <w:startOverride w:val="1"/>
     </w:lvlOverride>
@@ -16678,7 +18182,7 @@
     </w:lvlOverride>
   </w:num>
   <w:num w:numId="21">
-    <w:abstractNumId w:val="6"/>
+    <w:abstractNumId w:val="7"/>
     <w:lvlOverride w:ilvl="0">
       <w:startOverride w:val="1"/>
     </w:lvlOverride>
@@ -16708,19 +18212,19 @@
     </w:lvlOverride>
   </w:num>
   <w:num w:numId="22">
-    <w:abstractNumId w:val="5"/>
+    <w:abstractNumId w:val="6"/>
     <w:lvlOverride w:ilvl="0">
       <w:startOverride w:val="1"/>
     </w:lvlOverride>
   </w:num>
   <w:num w:numId="23">
-    <w:abstractNumId w:val="5"/>
+    <w:abstractNumId w:val="6"/>
     <w:lvlOverride w:ilvl="0">
       <w:startOverride w:val="1"/>
     </w:lvlOverride>
   </w:num>
   <w:num w:numId="24">
-    <w:abstractNumId w:val="6"/>
+    <w:abstractNumId w:val="7"/>
     <w:lvlOverride w:ilvl="0">
       <w:startOverride w:val="1"/>
     </w:lvlOverride>
@@ -16750,31 +18254,91 @@
     </w:lvlOverride>
   </w:num>
   <w:num w:numId="25">
-    <w:abstractNumId w:val="5"/>
+    <w:abstractNumId w:val="6"/>
     <w:lvlOverride w:ilvl="0">
       <w:startOverride w:val="1"/>
     </w:lvlOverride>
   </w:num>
   <w:num w:numId="26">
-    <w:abstractNumId w:val="5"/>
+    <w:abstractNumId w:val="6"/>
     <w:lvlOverride w:ilvl="0">
       <w:startOverride w:val="1"/>
     </w:lvlOverride>
   </w:num>
   <w:num w:numId="27">
-    <w:abstractNumId w:val="5"/>
+    <w:abstractNumId w:val="6"/>
     <w:lvlOverride w:ilvl="0">
       <w:startOverride w:val="1"/>
     </w:lvlOverride>
   </w:num>
   <w:num w:numId="28">
-    <w:abstractNumId w:val="5"/>
+    <w:abstractNumId w:val="6"/>
     <w:lvlOverride w:ilvl="0">
       <w:startOverride w:val="1"/>
     </w:lvlOverride>
   </w:num>
   <w:num w:numId="29">
-    <w:abstractNumId w:val="5"/>
+    <w:abstractNumId w:val="6"/>
+  </w:num>
+  <w:num w:numId="30">
+    <w:abstractNumId w:val="6"/>
+    <w:lvlOverride w:ilvl="0">
+      <w:startOverride w:val="1"/>
+    </w:lvlOverride>
+  </w:num>
+  <w:num w:numId="31">
+    <w:abstractNumId w:val="6"/>
+    <w:lvlOverride w:ilvl="0">
+      <w:startOverride w:val="1"/>
+    </w:lvlOverride>
+  </w:num>
+  <w:num w:numId="32">
+    <w:abstractNumId w:val="6"/>
+    <w:lvlOverride w:ilvl="0">
+      <w:startOverride w:val="1"/>
+    </w:lvlOverride>
+  </w:num>
+  <w:num w:numId="33">
+    <w:abstractNumId w:val="6"/>
+  </w:num>
+  <w:num w:numId="34">
+    <w:abstractNumId w:val="6"/>
+    <w:lvlOverride w:ilvl="0">
+      <w:startOverride w:val="1"/>
+    </w:lvlOverride>
+  </w:num>
+  <w:num w:numId="35">
+    <w:abstractNumId w:val="6"/>
+    <w:lvlOverride w:ilvl="0">
+      <w:startOverride w:val="1"/>
+    </w:lvlOverride>
+  </w:num>
+  <w:num w:numId="36">
+    <w:abstractNumId w:val="2"/>
+  </w:num>
+  <w:num w:numId="37">
+    <w:abstractNumId w:val="2"/>
+    <w:lvlOverride w:ilvl="0">
+      <w:startOverride w:val="1"/>
+    </w:lvlOverride>
+  </w:num>
+  <w:num w:numId="38">
+    <w:abstractNumId w:val="2"/>
+    <w:lvlOverride w:ilvl="0">
+      <w:startOverride w:val="1"/>
+    </w:lvlOverride>
+  </w:num>
+  <w:num w:numId="39">
+    <w:abstractNumId w:val="2"/>
+    <w:lvlOverride w:ilvl="0">
+      <w:startOverride w:val="1"/>
+    </w:lvlOverride>
+  </w:num>
+  <w:num w:numId="40">
+    <w:abstractNumId w:val="2"/>
+    <w:lvlOverride w:ilvl="0">
+      <w:startOverride w:val="1"/>
+    </w:lvlOverride>
   </w:num>
 </w:numbering>
 </file>
@@ -17227,10 +18791,10 @@
     <w:uiPriority w:val="9"/>
     <w:unhideWhenUsed/>
     <w:qFormat/>
-    <w:rsid w:val="003D3F9E"/>
+    <w:rsid w:val="00236220"/>
     <w:pPr>
       <w:numPr>
-        <w:numId w:val="4"/>
+        <w:numId w:val="36"/>
       </w:numPr>
       <w:pBdr>
         <w:top w:val="single" w:sz="24" w:space="0" w:color="C5DDF0" w:themeColor="accent1" w:themeTint="33"/>
@@ -17256,7 +18820,6 @@
     <w:next w:val="a0"/>
     <w:link w:val="30"/>
     <w:uiPriority w:val="9"/>
-    <w:semiHidden/>
     <w:unhideWhenUsed/>
     <w:qFormat/>
     <w:rsid w:val="00C8187F"/>
@@ -17471,7 +19034,6 @@
     <w:basedOn w:val="a1"/>
     <w:link w:val="3"/>
     <w:uiPriority w:val="9"/>
-    <w:semiHidden/>
     <w:rsid w:val="00C8187F"/>
     <w:rPr>
       <w:caps/>
@@ -17883,7 +19445,7 @@
     <w:rsid w:val="00C918F4"/>
     <w:pPr>
       <w:numPr>
-        <w:numId w:val="5"/>
+        <w:numId w:val="33"/>
       </w:numPr>
       <w:ind w:rightChars="100" w:right="100"/>
     </w:pPr>
@@ -18345,7 +19907,7 @@
 </file>
 
 <file path=customXml/itemProps1.xml><?xml version="1.0" encoding="utf-8"?>
-<ds:datastoreItem xmlns:ds="http://schemas.openxmlformats.org/officeDocument/2006/customXml" ds:itemID="{2E113938-F2B4-40B4-8FBC-8B8DCDE56AD9}">
+<ds:datastoreItem xmlns:ds="http://schemas.openxmlformats.org/officeDocument/2006/customXml" ds:itemID="{FEBA1396-7B02-4B4D-A9CC-E895DC2F3ACF}">
   <ds:schemaRefs>
     <ds:schemaRef ds:uri="http://schemas.openxmlformats.org/officeDocument/2006/bibliography"/>
   </ds:schemaRefs>

</xml_diff>

<commit_message>
5/22 picturebox and resize the screen
</commit_message>
<xml_diff>
--- a/script/永晝城物語.docx
+++ b/script/永晝城物語.docx
@@ -2579,7 +2579,6 @@
           <w:rFonts w:ascii="Algerian" w:hAnsi="Algerian"/>
           <w:noProof/>
         </w:rPr>
-        <w:lastRenderedPageBreak/>
         <w:drawing>
           <wp:anchor distT="0" distB="0" distL="114300" distR="114300" simplePos="0" relativeHeight="251663360" behindDoc="0" locked="0" layoutInCell="1" allowOverlap="1">
             <wp:simplePos x="0" y="0"/>
@@ -3966,6 +3965,92 @@
       </w:r>
     </w:p>
     <w:p>
+      <w:r>
+        <w:tab/>
+      </w:r>
+      <w:r>
+        <w:rPr>
+          <w:rFonts w:hint="eastAsia"/>
+        </w:rPr>
+        <w:t>跟著他走:</w:t>
+      </w:r>
+    </w:p>
+    <w:p>
+      <w:pPr>
+        <w:pStyle w:val="aff0"/>
+        <w:ind w:left="960"/>
+      </w:pPr>
+      <w:r>
+        <w:rPr>
+          <w:rFonts w:hint="eastAsia"/>
+        </w:rPr>
+        <w:t>你們向著左側走去，路途經過了一棟建築，這是一個由石頭砌成的建築，建築有著一扇鐵藝門，看起來十分堅固，在離地約4公尺處有著兩扇玻璃窗戶正對著廣場，門口站著兩位全副武裝的侍衛，在門上方還掛著一塊禁止進入的牌匾。</w:t>
+      </w:r>
+    </w:p>
+    <w:p>
+      <w:r>
+        <w:tab/>
+      </w:r>
+      <w:r>
+        <w:tab/>
+      </w:r>
+      <w:r>
+        <w:rPr>
+          <w:rFonts w:hint="eastAsia"/>
+        </w:rPr>
+        <w:t>這棟建築是甚麼: T</w:t>
+      </w:r>
+      <w:r>
+        <w:t xml:space="preserve">o </w:t>
+      </w:r>
+      <w:r>
+        <w:rPr>
+          <w:rFonts w:hint="eastAsia"/>
+        </w:rPr>
+        <w:t>監牢文本</w:t>
+      </w:r>
+    </w:p>
+    <w:p>
+      <w:pPr>
+        <w:pStyle w:val="aff0"/>
+      </w:pPr>
+      <w:r>
+        <w:tab/>
+      </w:r>
+      <w:r>
+        <w:tab/>
+      </w:r>
+      <w:r>
+        <w:rPr>
+          <w:rFonts w:hint="eastAsia"/>
+        </w:rPr>
+        <w:t>你們順著土路和兩旁的綠植走到了一座湖邊</w:t>
+      </w:r>
+    </w:p>
+    <w:p>
+      <w:r>
+        <w:tab/>
+      </w:r>
+      <w:r>
+        <w:tab/>
+      </w:r>
+      <w:r>
+        <w:rPr>
+          <w:rFonts w:hint="eastAsia"/>
+        </w:rPr>
+        <w:t>(To</w:t>
+      </w:r>
+      <w:r>
+        <w:t xml:space="preserve"> </w:t>
+      </w:r>
+      <w:r>
+        <w:rPr>
+          <w:rFonts w:hint="eastAsia"/>
+        </w:rPr>
+        <w:t>德茲瑪麗湖)</w:t>
+      </w:r>
+    </w:p>
+    <w:p>
       <w:pPr>
         <w:pStyle w:val="a"/>
         <w:ind w:right="258"/>
@@ -4002,8 +4087,95 @@
     </w:p>
     <w:p>
       <w:pPr>
-        <w:pStyle w:val="aff0"/>
-      </w:pPr>
+        <w:pStyle w:val="afe"/>
+      </w:pPr>
+      <w:r>
+        <w:rPr>
+          <w:rFonts w:hint="eastAsia"/>
+        </w:rPr>
+        <w:t>觀察:</w:t>
+      </w:r>
+    </w:p>
+    <w:p>
+      <w:pPr>
+        <w:pStyle w:val="aff0"/>
+      </w:pPr>
+      <w:r>
+        <w:tab/>
+      </w:r>
+      <w:r>
+        <w:rPr>
+          <w:rFonts w:hint="eastAsia"/>
+        </w:rPr>
+        <w:t>你仔細觀察路標</w:t>
+      </w:r>
+    </w:p>
+    <w:p>
+      <w:pPr>
+        <w:pStyle w:val="afe"/>
+      </w:pPr>
+      <w:r>
+        <w:rPr>
+          <w:rFonts w:hint="eastAsia"/>
+        </w:rPr>
+        <w:t>失敗:</w:t>
+      </w:r>
+    </w:p>
+    <w:p>
+      <w:pPr>
+        <w:pStyle w:val="aff0"/>
+      </w:pPr>
+      <w:r>
+        <w:tab/>
+      </w:r>
+      <w:r>
+        <w:rPr>
+          <w:rFonts w:hint="eastAsia"/>
+        </w:rPr>
+        <w:t>狠狠的盯著木板的你，看起來有點好笑</w:t>
+      </w:r>
+    </w:p>
+    <w:p>
+      <w:pPr>
+        <w:pStyle w:val="afe"/>
+      </w:pPr>
+      <w:r>
+        <w:rPr>
+          <w:rFonts w:hint="eastAsia"/>
+        </w:rPr>
+        <w:t>成功:</w:t>
+      </w:r>
+    </w:p>
+    <w:p>
+      <w:pPr>
+        <w:pStyle w:val="aff0"/>
+        <w:rPr>
+          <w:rStyle w:val="afb"/>
+        </w:rPr>
+      </w:pPr>
+      <w:r>
+        <w:tab/>
+      </w:r>
+      <w:r>
+        <w:rPr>
+          <w:rFonts w:hint="eastAsia"/>
+        </w:rPr>
+        <w:t>路標背面有些粗糙的刻著一張圖片</w:t>
+      </w:r>
+      <w:r>
+        <w:rPr>
+          <w:rStyle w:val="afb"/>
+          <w:rFonts w:hint="eastAsia"/>
+        </w:rPr>
+        <w:t>(地圖)</w:t>
+      </w:r>
+    </w:p>
+    <w:p>
+      <w:pPr>
+        <w:pStyle w:val="aff0"/>
+      </w:pPr>
+      <w:bookmarkStart w:id="0" w:name="_GoBack"/>
+      <w:bookmarkEnd w:id="0"/>
     </w:p>
     <w:p>
       <w:pPr>
@@ -4189,6 +4361,7 @@
           <w:rStyle w:val="aff1"/>
           <w:i/>
         </w:rPr>
+        <w:lastRenderedPageBreak/>
         <w:t>你發現</w:t>
       </w:r>
       <w:r>
@@ -4469,7 +4642,19 @@
         <w:rPr>
           <w:rFonts w:hint="eastAsia"/>
         </w:rPr>
-        <w:t>詢問瓦格恩:</w:t>
+        <w:t>詢問瓦格恩</w:t>
+      </w:r>
+      <w:r>
+        <w:rPr>
+          <w:rFonts w:hint="eastAsia"/>
+        </w:rPr>
+        <w:t>這棟建築是甚麼</w:t>
+      </w:r>
+      <w:r>
+        <w:rPr>
+          <w:rFonts w:hint="eastAsia"/>
+        </w:rPr>
+        <w:t>:</w:t>
       </w:r>
     </w:p>
     <w:p>
@@ -4876,15 +5061,15 @@
     </w:p>
     <w:p>
       <w:pPr>
-        <w:pStyle w:val="aff0"/>
-        <w:ind w:left="480"/>
-      </w:pPr>
-    </w:p>
-    <w:p>
-      <w:pPr>
         <w:pStyle w:val="a"/>
         <w:ind w:left="-387" w:right="258"/>
       </w:pPr>
+      <w:r>
+        <w:rPr>
+          <w:rFonts w:hint="eastAsia"/>
+        </w:rPr>
+        <w:t xml:space="preserve"> </w:t>
+      </w:r>
       <w:r>
         <w:rPr>
           <w:rFonts w:hint="eastAsia"/>
@@ -5050,6 +5235,7 @@
         <w:rPr>
           <w:rFonts w:hint="eastAsia"/>
         </w:rPr>
+        <w:lastRenderedPageBreak/>
         <w:t>若見到食物恢復的畫面，食物在你的眼前瞬間變的完整，這令你感到十分詭異和不和諧</w:t>
       </w:r>
     </w:p>
@@ -5471,6 +5657,37 @@
     </w:p>
     <w:p>
       <w:pPr>
+        <w:pStyle w:val="a"/>
+        <w:ind w:right="258"/>
+      </w:pPr>
+      <w:r>
+        <w:rPr>
+          <w:rFonts w:hint="eastAsia"/>
+        </w:rPr>
+        <w:t>桂妮薇兒對話</w:t>
+      </w:r>
+    </w:p>
+    <w:p>
+      <w:pPr>
+        <w:pStyle w:val="a"/>
+        <w:numPr>
+          <w:ilvl w:val="0"/>
+          <w:numId w:val="0"/>
+        </w:numPr>
+        <w:ind w:left="100" w:right="258"/>
+        <w:rPr>
+          <w:rFonts w:hint="eastAsia"/>
+        </w:rPr>
+      </w:pPr>
+      <w:r>
+        <w:rPr>
+          <w:rFonts w:hint="eastAsia"/>
+        </w:rPr>
+        <w:t>由於亞瑟的特別照顧，桂妮薇兒在清醒前完全無法溝通</w:t>
+      </w:r>
+    </w:p>
+    <w:p>
+      <w:pPr>
         <w:pStyle w:val="2"/>
       </w:pPr>
       <w:r>
@@ -5493,6 +5710,7 @@
         <w:rPr>
           <w:rFonts w:hint="eastAsia"/>
         </w:rPr>
+        <w:lastRenderedPageBreak/>
         <w:t xml:space="preserve">    進入</w:t>
       </w:r>
     </w:p>
@@ -5856,7 +6074,14 @@
         <w:rPr>
           <w:rFonts w:hint="eastAsia"/>
         </w:rPr>
-        <w:t>那個漩渦僅僅只會吸收水，其他的東西丟進去並不會不見，我們猜測應該會沉澱到漩渦之下，我們並不是很清楚，畢竟我們可不想順便測試下漩渦會不會讓人類消失。</w:t>
+        <w:t>那個漩渦僅僅只會吸收水，其他的</w:t>
+      </w:r>
+      <w:r>
+        <w:rPr>
+          <w:rFonts w:hint="eastAsia"/>
+        </w:rPr>
+        <w:lastRenderedPageBreak/>
+        <w:t>東西丟進去並不會不見，我們猜測應該會沉澱到漩渦之下，我們並不是很清楚，畢竟我們可不想順便測試下漩渦會不會讓人類消失。</w:t>
       </w:r>
     </w:p>
     <w:p>
@@ -6289,7 +6514,14 @@
         <w:rPr>
           <w:rFonts w:hint="eastAsia"/>
         </w:rPr>
-        <w:t>中正湍湍的水流從中流出落到了地上的溝渠，水流分開從房間的兩側流過，在入口匯聚再流出房門，儀式桌上擺放著一些</w:t>
+        <w:t>中正湍湍的水流從中流出落到了地上的溝</w:t>
+      </w:r>
+      <w:r>
+        <w:rPr>
+          <w:rFonts w:hint="eastAsia"/>
+        </w:rPr>
+        <w:lastRenderedPageBreak/>
+        <w:t>渠，水流分開從房間的兩側流過，在入口匯聚再流出房門，儀式桌上擺放著一些</w:t>
       </w:r>
       <w:r>
         <w:rPr>
@@ -6827,6 +7059,7 @@
         <w:pStyle w:val="aff0"/>
       </w:pPr>
       <w:r>
+        <w:lastRenderedPageBreak/>
         <w:tab/>
       </w:r>
       <w:r>
@@ -7408,7 +7641,17 @@
           <w:i/>
           <w:color w:val="277FB3" w:themeColor="background2" w:themeShade="80"/>
         </w:rPr>
-        <w:t>傳入你的腦中，即便你摀住了耳朵聲音依然沒有減小，你想要偏頭離開，但你的眼睛仍死死的盯著羊皮紙，你理解了這張羊皮紙的內容，但剛才的經歷讓你的精神軀於癲狂，</w:t>
+        <w:t>傳入你的腦中，即便你摀住了耳朵聲音依然沒有減小，你想要偏頭離</w:t>
+      </w:r>
+      <w:r>
+        <w:rPr>
+          <w:rStyle w:val="aff"/>
+          <w:rFonts w:hint="eastAsia"/>
+          <w:i/>
+          <w:color w:val="277FB3" w:themeColor="background2" w:themeShade="80"/>
+        </w:rPr>
+        <w:lastRenderedPageBreak/>
+        <w:t>開，但你的眼睛仍死死的盯著羊皮紙，你理解了這張羊皮紙的內容，但剛才的經歷讓你的精神軀於癲狂，</w:t>
       </w:r>
     </w:p>
     <w:p>
@@ -8529,6 +8772,7 @@
           <w:rStyle w:val="aff"/>
           <w:i/>
         </w:rPr>
+        <w:lastRenderedPageBreak/>
         <w:tab/>
       </w:r>
       <w:r>
@@ -8964,7 +9208,6 @@
         <w:rPr>
           <w:rFonts w:hint="eastAsia"/>
         </w:rPr>
-        <w:lastRenderedPageBreak/>
         <w:t>皇家圖書館</w:t>
       </w:r>
     </w:p>
@@ -12014,7 +12257,31 @@
         <w:rPr>
           <w:rFonts w:hint="eastAsia"/>
         </w:rPr>
-        <w:t>市場的街道狹窄而拥挤，滿是雜物，很容易讓人摔倒。市場里擠滿了商販和攤販，他們用各種聲音、手勢和展示方式向你推銷自己的產品。你可以聽到他們高聲地叫賣，介紹自己的貨品，有些商販用樂器演奏着悠扬的音樂，吸引著顧客。</w:t>
+        <w:t>市場的街道狹窄而</w:t>
+      </w:r>
+      <w:r>
+        <w:rPr>
+          <w:rFonts w:hint="eastAsia"/>
+        </w:rPr>
+        <w:t>擁擠</w:t>
+      </w:r>
+      <w:r>
+        <w:rPr>
+          <w:rFonts w:hint="eastAsia"/>
+        </w:rPr>
+        <w:t>，滿是雜物，很容易讓人摔倒。市場里擠滿了商販和攤販，他們用各種聲音、手勢和展示方式向你推銷自己的產品。你可以聽到他們高聲地叫賣，介紹自己的貨品，有些商販用樂器演奏着</w:t>
+      </w:r>
+      <w:r>
+        <w:rPr>
+          <w:rFonts w:hint="eastAsia"/>
+        </w:rPr>
+        <w:t>悠揚</w:t>
+      </w:r>
+      <w:r>
+        <w:rPr>
+          <w:rFonts w:hint="eastAsia"/>
+        </w:rPr>
+        <w:t>的音樂，吸引著顧客。</w:t>
       </w:r>
     </w:p>
     <w:p>
@@ -12194,6 +12461,7 @@
     </w:p>
     <w:p>
       <w:r>
+        <w:lastRenderedPageBreak/>
         <w:tab/>
       </w:r>
       <w:r>
@@ -14885,7 +15153,6 @@
         <w:rPr>
           <w:rFonts w:ascii="Algerian" w:hAnsi="Algerian" w:hint="eastAsia"/>
         </w:rPr>
-        <w:lastRenderedPageBreak/>
         <w:t>Br</w:t>
       </w:r>
       <w:r>
@@ -15234,6 +15501,7 @@
         <w:rPr>
           <w:rFonts w:ascii="Algerian" w:hAnsi="Algerian"/>
         </w:rPr>
+        <w:lastRenderedPageBreak/>
         <w:t>STR:</w:t>
       </w:r>
       <w:r>
@@ -15925,8 +16193,6 @@
         </w:rPr>
         <w:t>素質</w:t>
       </w:r>
-      <w:bookmarkStart w:id="0" w:name="_GoBack"/>
-      <w:bookmarkEnd w:id="0"/>
     </w:p>
     <w:tbl>
       <w:tblPr>
@@ -18972,7 +19238,6 @@
   <w:style w:type="character" w:default="1" w:styleId="a1">
     <w:name w:val="Default Paragraph Font"/>
     <w:uiPriority w:val="1"/>
-    <w:semiHidden/>
     <w:unhideWhenUsed/>
   </w:style>
   <w:style w:type="table" w:default="1" w:styleId="a2">
@@ -19907,7 +20172,7 @@
 </file>
 
 <file path=customXml/itemProps1.xml><?xml version="1.0" encoding="utf-8"?>
-<ds:datastoreItem xmlns:ds="http://schemas.openxmlformats.org/officeDocument/2006/customXml" ds:itemID="{FEBA1396-7B02-4B4D-A9CC-E895DC2F3ACF}">
+<ds:datastoreItem xmlns:ds="http://schemas.openxmlformats.org/officeDocument/2006/customXml" ds:itemID="{D930A772-AFC4-4B99-9C46-1F7234A2AF3D}">
   <ds:schemaRefs>
     <ds:schemaRef ds:uri="http://schemas.openxmlformats.org/officeDocument/2006/bibliography"/>
   </ds:schemaRefs>

</xml_diff>

<commit_message>
6/5(script finish except result)
</commit_message>
<xml_diff>
--- a/script/永晝城物語.docx
+++ b/script/永晝城物語.docx
@@ -5024,7 +5024,6 @@
         <w:rPr>
           <w:rFonts w:hint="eastAsia"/>
         </w:rPr>
-        <w:lastRenderedPageBreak/>
         <w:t>你發現這棟房子坐西朝東，似乎正對著廣場，</w:t>
       </w:r>
       <w:r>
@@ -5406,7 +5405,6 @@
         <w:rPr>
           <w:rFonts w:hint="eastAsia"/>
         </w:rPr>
-        <w:lastRenderedPageBreak/>
         <w:t>一上樓你發現這是一間非常簡約的房間房間裡只有簡單的一張床、兩扇窗、一對桌椅和一位漂亮的女子</w:t>
       </w:r>
       <w:r>
@@ -5807,9 +5805,6 @@
       <w:pPr>
         <w:pStyle w:val="aff0"/>
         <w:ind w:firstLine="480"/>
-        <w:rPr>
-          <w:rFonts w:hint="eastAsia"/>
-        </w:rPr>
       </w:pPr>
       <w:r>
         <w:rPr>
@@ -5892,14 +5887,7 @@
         <w:rPr>
           <w:rFonts w:hint="eastAsia"/>
         </w:rPr>
-        <w:t>，平台上放著一些帳篷和照明設備，而之前與你們說</w:t>
-      </w:r>
-      <w:r>
-        <w:rPr>
-          <w:rFonts w:hint="eastAsia"/>
-        </w:rPr>
-        <w:lastRenderedPageBreak/>
-        <w:t>話的那位男性走了過來與你們說到</w:t>
+        <w:t>，平台上放著一些帳篷和照明設備，而之前與你們說話的那位男性走了過來與你們說到</w:t>
       </w:r>
       <w:r>
         <w:t>”</w:t>
@@ -6261,7 +6249,6 @@
     </w:p>
     <w:p>
       <w:r>
-        <w:lastRenderedPageBreak/>
         <w:tab/>
       </w:r>
       <w:r>
@@ -6629,9 +6616,6 @@
     <w:p>
       <w:pPr>
         <w:pStyle w:val="aff0"/>
-        <w:rPr>
-          <w:rFonts w:hint="eastAsia"/>
-        </w:rPr>
       </w:pPr>
       <w:r>
         <w:tab/>
@@ -6690,9 +6674,6 @@
       <w:pPr>
         <w:pStyle w:val="aff0"/>
         <w:ind w:left="960"/>
-        <w:rPr>
-          <w:rFonts w:hint="eastAsia"/>
-        </w:rPr>
       </w:pPr>
       <w:r>
         <w:rPr>
@@ -6778,14 +6759,7 @@
         <w:rPr>
           <w:rFonts w:hint="eastAsia"/>
         </w:rPr>
-        <w:t>在入口正對面的圓形出水口，恰好購</w:t>
-      </w:r>
-      <w:r>
-        <w:rPr>
-          <w:rFonts w:hint="eastAsia"/>
-        </w:rPr>
-        <w:lastRenderedPageBreak/>
-        <w:t>一個人類通過的</w:t>
+        <w:t>在入口正對面的圓形出水口，恰好購一個人類通過的</w:t>
       </w:r>
       <w:r>
         <w:rPr>
@@ -7316,7 +7290,6 @@
         <w:pStyle w:val="afe"/>
       </w:pPr>
       <w:r>
-        <w:lastRenderedPageBreak/>
         <w:tab/>
       </w:r>
       <w:r>
@@ -7918,17 +7891,7 @@
           <w:i/>
           <w:color w:val="277FB3" w:themeColor="background2" w:themeShade="80"/>
         </w:rPr>
-        <w:t>傳入你的腦中，即便你摀住了耳朵聲音依然沒有減小，你想要偏頭離</w:t>
-      </w:r>
-      <w:r>
-        <w:rPr>
-          <w:rStyle w:val="aff"/>
-          <w:rFonts w:hint="eastAsia"/>
-          <w:i/>
-          <w:color w:val="277FB3" w:themeColor="background2" w:themeShade="80"/>
-        </w:rPr>
-        <w:lastRenderedPageBreak/>
-        <w:t>開，但你的眼睛仍死死的盯著羊皮紙，你理解了這張羊皮紙的內容，但剛才的經歷讓你的精神軀於癲狂，</w:t>
+        <w:t>傳入你的腦中，即便你摀住了耳朵聲音依然沒有減小，你想要偏頭離開，但你的眼睛仍死死的盯著羊皮紙，你理解了這張羊皮紙的內容，但剛才的經歷讓你的精神軀於癲狂，</w:t>
       </w:r>
     </w:p>
     <w:p>
@@ -8736,7 +8699,6 @@
       <w:pPr>
         <w:rPr>
           <w:rStyle w:val="aff"/>
-          <w:rFonts w:hint="eastAsia"/>
           <w:i w:val="0"/>
           <w:color w:val="277FB3" w:themeColor="background2" w:themeShade="80"/>
         </w:rPr>
@@ -8948,8 +8910,6 @@
       <w:pPr>
         <w:pStyle w:val="afe"/>
       </w:pPr>
-      <w:bookmarkStart w:id="0" w:name="_GoBack"/>
-      <w:bookmarkEnd w:id="0"/>
       <w:r>
         <w:tab/>
       </w:r>
@@ -8963,9 +8923,6 @@
     <w:p>
       <w:pPr>
         <w:pStyle w:val="aff0"/>
-        <w:rPr>
-          <w:rFonts w:hint="eastAsia"/>
-        </w:rPr>
       </w:pPr>
       <w:r>
         <w:tab/>
@@ -9003,7 +8960,6 @@
         <w:rPr>
           <w:rFonts w:hint="eastAsia"/>
         </w:rPr>
-        <w:lastRenderedPageBreak/>
         <w:t>你被怪物追上了，你感覺你的背後傳來火辣辣的疼，但幸運的是，你不久後就感覺不到了，你死了。</w:t>
       </w:r>
     </w:p>
@@ -9025,9 +8981,6 @@
       <w:pPr>
         <w:pStyle w:val="aff0"/>
         <w:ind w:left="960"/>
-        <w:rPr>
-          <w:rFonts w:hint="eastAsia"/>
-        </w:rPr>
       </w:pPr>
       <w:r>
         <w:rPr>
@@ -9040,7 +8993,6 @@
       <w:pPr>
         <w:rPr>
           <w:rStyle w:val="aff"/>
-          <w:rFonts w:hint="eastAsia"/>
           <w:i w:val="0"/>
           <w:color w:val="042F01" w:themeColor="background1" w:themeShade="1A"/>
         </w:rPr>
@@ -9798,6 +9750,7 @@
         <w:rPr>
           <w:rFonts w:hint="eastAsia"/>
         </w:rPr>
+        <w:lastRenderedPageBreak/>
         <w:t>皇家圖書館</w:t>
       </w:r>
     </w:p>
@@ -10750,7 +10703,6 @@
         <w:rPr>
           <w:rFonts w:hint="eastAsia"/>
         </w:rPr>
-        <w:lastRenderedPageBreak/>
         <w:t>德茲瑪麗</w:t>
       </w:r>
       <w:r>
@@ -11868,20 +11820,30 @@
       </w:r>
     </w:p>
     <w:p>
-      <w:r>
-        <w:rPr>
+      <w:pPr>
+        <w:rPr>
+          <w:rStyle w:val="aff"/>
+        </w:rPr>
+      </w:pPr>
+      <w:r>
+        <w:rPr>
+          <w:rStyle w:val="aff"/>
           <w:rFonts w:hint="eastAsia"/>
         </w:rPr>
         <w:t>聆聽</w:t>
       </w:r>
       <w:r>
         <w:rPr>
+          <w:rStyle w:val="aff"/>
           <w:rFonts w:hint="eastAsia"/>
         </w:rPr>
         <w:t>周圍路人的聊天內容:</w:t>
       </w:r>
     </w:p>
     <w:p>
+      <w:pPr>
+        <w:pStyle w:val="afe"/>
+      </w:pPr>
       <w:r>
         <w:tab/>
       </w:r>
@@ -11913,6 +11875,9 @@
       </w:r>
     </w:p>
     <w:p>
+      <w:pPr>
+        <w:pStyle w:val="afe"/>
+      </w:pPr>
       <w:r>
         <w:tab/>
       </w:r>
@@ -12555,7 +12520,7 @@
       </w:pPr>
       <w:r>
         <w:tab/>
-        <w:t xml:space="preserve">Fishs &amp; Potatos </w:t>
+        <w:t xml:space="preserve">Fish &amp; Potatos </w:t>
       </w:r>
       <w:r>
         <w:rPr>
@@ -12788,6 +12753,9 @@
       <w:pPr>
         <w:pStyle w:val="aff0"/>
         <w:ind w:left="480"/>
+        <w:rPr>
+          <w:rStyle w:val="afb"/>
+        </w:rPr>
       </w:pPr>
       <w:r>
         <w:rPr>
@@ -12831,6 +12799,90 @@
     </w:p>
     <w:p>
       <w:pPr>
+        <w:rPr>
+          <w:rStyle w:val="aff"/>
+        </w:rPr>
+      </w:pPr>
+      <w:r>
+        <w:rPr>
+          <w:rStyle w:val="aff"/>
+          <w:rFonts w:hint="eastAsia"/>
+        </w:rPr>
+        <w:t>聆聽周圍</w:t>
+      </w:r>
+      <w:r>
+        <w:rPr>
+          <w:rStyle w:val="aff"/>
+          <w:rFonts w:hint="eastAsia"/>
+        </w:rPr>
+        <w:t>酒客</w:t>
+      </w:r>
+      <w:r>
+        <w:rPr>
+          <w:rStyle w:val="aff"/>
+          <w:rFonts w:hint="eastAsia"/>
+        </w:rPr>
+        <w:t>的聊天內容:</w:t>
+      </w:r>
+    </w:p>
+    <w:p>
+      <w:pPr>
+        <w:pStyle w:val="afe"/>
+      </w:pPr>
+      <w:r>
+        <w:tab/>
+      </w:r>
+      <w:r>
+        <w:rPr>
+          <w:rFonts w:hint="eastAsia"/>
+        </w:rPr>
+        <w:t>失敗:</w:t>
+      </w:r>
+    </w:p>
+    <w:p>
+      <w:r>
+        <w:tab/>
+      </w:r>
+      <w:r>
+        <w:tab/>
+      </w:r>
+      <w:r>
+        <w:rPr>
+          <w:rFonts w:hint="eastAsia"/>
+        </w:rPr>
+        <w:t>周圍的聲音略顯吵雜，導致你無法從中找到甚麼重點。</w:t>
+      </w:r>
+    </w:p>
+    <w:p>
+      <w:pPr>
+        <w:pStyle w:val="afe"/>
+      </w:pPr>
+      <w:r>
+        <w:tab/>
+      </w:r>
+      <w:r>
+        <w:rPr>
+          <w:rFonts w:hint="eastAsia"/>
+        </w:rPr>
+        <w:t>成功:</w:t>
+      </w:r>
+    </w:p>
+    <w:p>
+      <w:r>
+        <w:tab/>
+      </w:r>
+      <w:r>
+        <w:tab/>
+      </w:r>
+      <w:r>
+        <w:rPr>
+          <w:rFonts w:hint="eastAsia"/>
+        </w:rPr>
+        <w:t>你聽到有個人在吹噓自己在下水道殺了隻怪物。</w:t>
+      </w:r>
+    </w:p>
+    <w:p>
+      <w:pPr>
         <w:pStyle w:val="2"/>
       </w:pPr>
       <w:r>
@@ -12968,6 +13020,11 @@
       </w:r>
     </w:p>
     <w:p>
+      <w:pPr>
+        <w:rPr>
+          <w:rFonts w:hint="eastAsia"/>
+        </w:rPr>
+      </w:pPr>
       <w:r>
         <w:tab/>
       </w:r>
@@ -13006,11 +13063,6 @@
           <w:rFonts w:hint="eastAsia"/>
         </w:rPr>
         <w:t>幣</w:t>
-      </w:r>
-    </w:p>
-    <w:p>
-      <w:r>
-        <w:tab/>
       </w:r>
     </w:p>
     <w:p>
@@ -13279,6 +13331,7 @@
         <w:rPr>
           <w:rFonts w:hint="eastAsia"/>
         </w:rPr>
+        <w:lastRenderedPageBreak/>
         <w:t>在你進入旅店後，從前方傳來了有氣無力的聲音</w:t>
       </w:r>
       <w:r>
@@ -13347,6 +13400,100 @@
           <w:rFonts w:hint="eastAsia"/>
         </w:rPr>
         <w:t>你進入了這棟建築，他的內部就如同他的外部那般樸實無華，只有一個櫃台，和左右兩間大床房。</w:t>
+      </w:r>
+    </w:p>
+    <w:p>
+      <w:pPr>
+        <w:pStyle w:val="afe"/>
+      </w:pPr>
+      <w:r>
+        <w:rPr>
+          <w:rFonts w:hint="eastAsia"/>
+        </w:rPr>
+        <w:t>聆聽房間動靜</w:t>
+      </w:r>
+      <w:r>
+        <w:rPr>
+          <w:rFonts w:hint="eastAsia"/>
+        </w:rPr>
+        <w:t>:</w:t>
+      </w:r>
+    </w:p>
+    <w:p>
+      <w:pPr>
+        <w:pStyle w:val="aff0"/>
+        <w:ind w:firstLine="480"/>
+      </w:pPr>
+      <w:r>
+        <w:rPr>
+          <w:rFonts w:hint="eastAsia"/>
+        </w:rPr>
+        <w:t>你嘗試聽聽房間中是否有甚麼動靜</w:t>
+      </w:r>
+    </w:p>
+    <w:p>
+      <w:pPr>
+        <w:pStyle w:val="afe"/>
+      </w:pPr>
+      <w:r>
+        <w:rPr>
+          <w:rFonts w:hint="eastAsia"/>
+        </w:rPr>
+        <w:t>失敗:</w:t>
+      </w:r>
+    </w:p>
+    <w:p>
+      <w:pPr>
+        <w:pStyle w:val="aff0"/>
+      </w:pPr>
+      <w:r>
+        <w:tab/>
+      </w:r>
+      <w:r>
+        <w:rPr>
+          <w:rFonts w:hint="eastAsia"/>
+        </w:rPr>
+        <w:t>看來這間旅店的隔音意外的還不錯，總之你沒聽到任何動靜。</w:t>
+      </w:r>
+    </w:p>
+    <w:p>
+      <w:pPr>
+        <w:pStyle w:val="afe"/>
+      </w:pPr>
+      <w:r>
+        <w:rPr>
+          <w:rFonts w:hint="eastAsia"/>
+        </w:rPr>
+        <w:t>成功:</w:t>
+      </w:r>
+    </w:p>
+    <w:p>
+      <w:pPr>
+        <w:pStyle w:val="aff0"/>
+        <w:rPr>
+          <w:rFonts w:hint="eastAsia"/>
+        </w:rPr>
+      </w:pPr>
+      <w:r>
+        <w:tab/>
+      </w:r>
+      <w:r>
+        <w:rPr>
+          <w:rFonts w:hint="eastAsia"/>
+        </w:rPr>
+        <w:t>房間中寂靜無聲，就好像除了你們和老</w:t>
+      </w:r>
+      <w:r>
+        <w:rPr>
+          <w:rFonts w:ascii="新細明體" w:eastAsia="新細明體" w:hAnsi="新細明體" w:cs="新細明體" w:hint="eastAsia"/>
+        </w:rPr>
+        <w:t>闆</w:t>
+      </w:r>
+      <w:r>
+        <w:rPr>
+          <w:rFonts w:hint="eastAsia"/>
+        </w:rPr>
+        <w:t>外就沒有其他人了。</w:t>
       </w:r>
     </w:p>
     <w:p>
@@ -13378,6 +13525,11 @@
       </w:pPr>
     </w:p>
     <w:p>
+      <w:pPr>
+        <w:rPr>
+          <w:rFonts w:hint="eastAsia"/>
+        </w:rPr>
+      </w:pPr>
       <w:r>
         <w:rPr>
           <w:rFonts w:hint="eastAsia"/>
@@ -13630,6 +13782,7 @@
         <w:rPr>
           <w:rFonts w:hint="eastAsia"/>
         </w:rPr>
+        <w:lastRenderedPageBreak/>
         <w:t>映入你眼簾的是一個30歲左右，金髮碧眼的帥哥的，和一個留著山羊</w:t>
       </w:r>
       <w:r>
@@ -13810,7 +13963,14 @@
         <w:rPr>
           <w:rFonts w:hint="eastAsia"/>
         </w:rPr>
-        <w:t>我送妳出去迷途者，不要再回來了</w:t>
+        <w:t>我送妳出去迷途者，</w:t>
+      </w:r>
+      <w:bookmarkStart w:id="0" w:name="_GoBack"/>
+      <w:r>
+        <w:rPr>
+          <w:rFonts w:hint="eastAsia"/>
+        </w:rPr>
+        <w:t>不要再回來了</w:t>
       </w:r>
       <w:r>
         <w:t>”</w:t>
@@ -13819,7 +13979,14 @@
         <w:rPr>
           <w:rFonts w:hint="eastAsia"/>
         </w:rPr>
-        <w:t>，你眼前一黑，再次睜開時，已經回到你昏過去</w:t>
+        <w:t>，你眼前一黑，再次睜開時，已經回到你</w:t>
+      </w:r>
+      <w:bookmarkEnd w:id="0"/>
+      <w:r>
+        <w:rPr>
+          <w:rFonts w:hint="eastAsia"/>
+        </w:rPr>
+        <w:t>昏過去</w:t>
       </w:r>
       <w:r>
         <w:rPr>
@@ -14133,6 +14300,7 @@
           <w:i/>
           <w:color w:val="277FB3" w:themeColor="background2" w:themeShade="80"/>
         </w:rPr>
+        <w:lastRenderedPageBreak/>
         <w:t>你</w:t>
       </w:r>
       <w:r>
@@ -15151,6 +15319,7 @@
         <w:rPr>
           <w:rFonts w:ascii="Algerian" w:hAnsi="Algerian" w:hint="eastAsia"/>
         </w:rPr>
+        <w:lastRenderedPageBreak/>
         <w:t>h</w:t>
       </w:r>
       <w:r>
@@ -17437,6 +17606,7 @@
               <w:rPr>
                 <w:rFonts w:ascii="Stencil" w:hAnsi="Stencil" w:hint="eastAsia"/>
               </w:rPr>
+              <w:lastRenderedPageBreak/>
               <w:t>HP</w:t>
             </w:r>
           </w:p>
@@ -20762,7 +20932,7 @@
 </file>
 
 <file path=customXml/itemProps1.xml><?xml version="1.0" encoding="utf-8"?>
-<ds:datastoreItem xmlns:ds="http://schemas.openxmlformats.org/officeDocument/2006/customXml" ds:itemID="{EBD70920-FE24-47D4-8AC9-2A63BA5D908F}">
+<ds:datastoreItem xmlns:ds="http://schemas.openxmlformats.org/officeDocument/2006/customXml" ds:itemID="{10EC9B38-C151-4A96-897D-8AB9B7E3861A}">
   <ds:schemaRefs>
     <ds:schemaRef ds:uri="http://schemas.openxmlformats.org/officeDocument/2006/bibliography"/>
   </ds:schemaRefs>

</xml_diff>